<commit_message>
Class diagram and exports
</commit_message>
<xml_diff>
--- a/course_exercises/project/report/rapport.docx
+++ b/course_exercises/project/report/rapport.docx
@@ -116,7 +116,6 @@
           <w:sz w:val="28"/>
         </w:rPr>
       </w:pPr>
-      <w:proofErr w:type="spellStart"/>
       <w:r>
         <w:rPr>
           <w:b/>
@@ -124,7 +123,6 @@
         </w:rPr>
         <w:t>NTI-Skolan</w:t>
       </w:r>
-      <w:proofErr w:type="spellEnd"/>
     </w:p>
     <w:p>
       <w:pPr>
@@ -378,7 +376,7 @@
             </w:rPr>
             <w:fldChar w:fldCharType="separate"/>
           </w:r>
-          <w:hyperlink w:anchor="_Toc491013866" w:history="1">
+          <w:hyperlink w:anchor="_Toc491022414" w:history="1">
             <w:r>
               <w:rPr>
                 <w:rStyle w:val="Hyperlink"/>
@@ -405,7 +403,7 @@
                 <w:noProof/>
                 <w:webHidden/>
               </w:rPr>
-              <w:instrText xml:space="preserve"> PAGEREF _Toc491013866 \h </w:instrText>
+              <w:instrText xml:space="preserve"> PAGEREF _Toc491022414 \h </w:instrText>
             </w:r>
             <w:r>
               <w:rPr>
@@ -449,7 +447,7 @@
               <w:lang w:val="sv-SE" w:eastAsia="sv-SE"/>
             </w:rPr>
           </w:pPr>
-          <w:hyperlink w:anchor="_Toc491013867" w:history="1">
+          <w:hyperlink w:anchor="_Toc491022415" w:history="1">
             <w:r>
               <w:rPr>
                 <w:rStyle w:val="Hyperlink"/>
@@ -463,7 +461,7 @@
                 <w:noProof/>
                 <w:lang w:val="sv-SE" w:eastAsia="sv-SE"/>
               </w:rPr>
-              <w:t xml:space="preserve"> </w:t>
+              <w:tab/>
             </w:r>
             <w:r>
               <w:rPr>
@@ -491,7 +489,7 @@
                 <w:noProof/>
                 <w:webHidden/>
               </w:rPr>
-              <w:instrText xml:space="preserve"> PAGEREF _Toc491013867 \h </w:instrText>
+              <w:instrText xml:space="preserve"> PAGEREF _Toc491022415 \h </w:instrText>
             </w:r>
             <w:r>
               <w:rPr>
@@ -535,7 +533,7 @@
               <w:lang w:val="sv-SE" w:eastAsia="sv-SE"/>
             </w:rPr>
           </w:pPr>
-          <w:hyperlink w:anchor="_Toc491013868" w:history="1">
+          <w:hyperlink w:anchor="_Toc491022416" w:history="1">
             <w:r>
               <w:rPr>
                 <w:rStyle w:val="Hyperlink"/>
@@ -549,7 +547,7 @@
                 <w:noProof/>
                 <w:lang w:val="sv-SE" w:eastAsia="sv-SE"/>
               </w:rPr>
-              <w:t xml:space="preserve"> </w:t>
+              <w:tab/>
             </w:r>
             <w:r>
               <w:rPr>
@@ -577,7 +575,7 @@
                 <w:noProof/>
                 <w:webHidden/>
               </w:rPr>
-              <w:instrText xml:space="preserve"> PAGEREF _Toc491013868 \h </w:instrText>
+              <w:instrText xml:space="preserve"> PAGEREF _Toc491022416 \h </w:instrText>
             </w:r>
             <w:r>
               <w:rPr>
@@ -620,7 +618,7 @@
               <w:lang w:val="sv-SE" w:eastAsia="sv-SE"/>
             </w:rPr>
           </w:pPr>
-          <w:hyperlink w:anchor="_Toc491013869" w:history="1">
+          <w:hyperlink w:anchor="_Toc491022417" w:history="1">
             <w:r>
               <w:rPr>
                 <w:rStyle w:val="Hyperlink"/>
@@ -647,7 +645,7 @@
                 <w:noProof/>
                 <w:webHidden/>
               </w:rPr>
-              <w:instrText xml:space="preserve"> PAGEREF _Toc491013869 \h </w:instrText>
+              <w:instrText xml:space="preserve"> PAGEREF _Toc491022417 \h </w:instrText>
             </w:r>
             <w:r>
               <w:rPr>
@@ -691,7 +689,7 @@
               <w:lang w:val="sv-SE" w:eastAsia="sv-SE"/>
             </w:rPr>
           </w:pPr>
-          <w:hyperlink w:anchor="_Toc491013870" w:history="1">
+          <w:hyperlink w:anchor="_Toc491022418" w:history="1">
             <w:r>
               <w:rPr>
                 <w:rStyle w:val="Hyperlink"/>
@@ -705,7 +703,7 @@
                 <w:noProof/>
                 <w:lang w:val="sv-SE" w:eastAsia="sv-SE"/>
               </w:rPr>
-              <w:t xml:space="preserve"> </w:t>
+              <w:tab/>
             </w:r>
             <w:r>
               <w:rPr>
@@ -733,7 +731,7 @@
                 <w:noProof/>
                 <w:webHidden/>
               </w:rPr>
-              <w:instrText xml:space="preserve"> PAGEREF _Toc491013870 \h </w:instrText>
+              <w:instrText xml:space="preserve"> PAGEREF _Toc491022418 \h </w:instrText>
             </w:r>
             <w:r>
               <w:rPr>
@@ -776,7 +774,7 @@
               <w:lang w:val="sv-SE" w:eastAsia="sv-SE"/>
             </w:rPr>
           </w:pPr>
-          <w:hyperlink w:anchor="_Toc491013871" w:history="1">
+          <w:hyperlink w:anchor="_Toc491022419" w:history="1">
             <w:r>
               <w:rPr>
                 <w:rStyle w:val="Hyperlink"/>
@@ -803,7 +801,7 @@
                 <w:noProof/>
                 <w:webHidden/>
               </w:rPr>
-              <w:instrText xml:space="preserve"> PAGEREF _Toc491013871 \h </w:instrText>
+              <w:instrText xml:space="preserve"> PAGEREF _Toc491022419 \h </w:instrText>
             </w:r>
             <w:r>
               <w:rPr>
@@ -846,7 +844,7 @@
               <w:lang w:val="sv-SE" w:eastAsia="sv-SE"/>
             </w:rPr>
           </w:pPr>
-          <w:hyperlink w:anchor="_Toc491013872" w:history="1">
+          <w:hyperlink w:anchor="_Toc491022420" w:history="1">
             <w:r>
               <w:rPr>
                 <w:rStyle w:val="Hyperlink"/>
@@ -873,7 +871,7 @@
                 <w:noProof/>
                 <w:webHidden/>
               </w:rPr>
-              <w:instrText xml:space="preserve"> PAGEREF _Toc491013872 \h </w:instrText>
+              <w:instrText xml:space="preserve"> PAGEREF _Toc491022420 \h </w:instrText>
             </w:r>
             <w:r>
               <w:rPr>
@@ -916,7 +914,7 @@
               <w:lang w:val="sv-SE" w:eastAsia="sv-SE"/>
             </w:rPr>
           </w:pPr>
-          <w:hyperlink w:anchor="_Toc491013873" w:history="1">
+          <w:hyperlink w:anchor="_Toc491022421" w:history="1">
             <w:r>
               <w:rPr>
                 <w:rStyle w:val="Hyperlink"/>
@@ -943,7 +941,7 @@
                 <w:noProof/>
                 <w:webHidden/>
               </w:rPr>
-              <w:instrText xml:space="preserve"> PAGEREF _Toc491013873 \h </w:instrText>
+              <w:instrText xml:space="preserve"> PAGEREF _Toc491022421 \h </w:instrText>
             </w:r>
             <w:r>
               <w:rPr>
@@ -986,7 +984,7 @@
               <w:lang w:val="sv-SE" w:eastAsia="sv-SE"/>
             </w:rPr>
           </w:pPr>
-          <w:hyperlink w:anchor="_Toc491013874" w:history="1">
+          <w:hyperlink w:anchor="_Toc491022422" w:history="1">
             <w:r>
               <w:rPr>
                 <w:rStyle w:val="Hyperlink"/>
@@ -1013,7 +1011,7 @@
                 <w:noProof/>
                 <w:webHidden/>
               </w:rPr>
-              <w:instrText xml:space="preserve"> PAGEREF _Toc491013874 \h </w:instrText>
+              <w:instrText xml:space="preserve"> PAGEREF _Toc491022422 \h </w:instrText>
             </w:r>
             <w:r>
               <w:rPr>
@@ -1056,7 +1054,7 @@
               <w:lang w:val="sv-SE" w:eastAsia="sv-SE"/>
             </w:rPr>
           </w:pPr>
-          <w:hyperlink w:anchor="_Toc491013875" w:history="1">
+          <w:hyperlink w:anchor="_Toc491022423" w:history="1">
             <w:r>
               <w:rPr>
                 <w:rStyle w:val="Hyperlink"/>
@@ -1083,7 +1081,7 @@
                 <w:noProof/>
                 <w:webHidden/>
               </w:rPr>
-              <w:instrText xml:space="preserve"> PAGEREF _Toc491013875 \h </w:instrText>
+              <w:instrText xml:space="preserve"> PAGEREF _Toc491022423 \h </w:instrText>
             </w:r>
             <w:r>
               <w:rPr>
@@ -1126,7 +1124,7 @@
               <w:lang w:val="sv-SE" w:eastAsia="sv-SE"/>
             </w:rPr>
           </w:pPr>
-          <w:hyperlink w:anchor="_Toc491013876" w:history="1">
+          <w:hyperlink w:anchor="_Toc491022424" w:history="1">
             <w:r>
               <w:rPr>
                 <w:rStyle w:val="Hyperlink"/>
@@ -1153,7 +1151,7 @@
                 <w:noProof/>
                 <w:webHidden/>
               </w:rPr>
-              <w:instrText xml:space="preserve"> PAGEREF _Toc491013876 \h </w:instrText>
+              <w:instrText xml:space="preserve"> PAGEREF _Toc491022424 \h </w:instrText>
             </w:r>
             <w:r>
               <w:rPr>
@@ -1196,7 +1194,7 @@
               <w:lang w:val="sv-SE" w:eastAsia="sv-SE"/>
             </w:rPr>
           </w:pPr>
-          <w:hyperlink w:anchor="_Toc491013877" w:history="1">
+          <w:hyperlink w:anchor="_Toc491022425" w:history="1">
             <w:r>
               <w:rPr>
                 <w:rStyle w:val="Hyperlink"/>
@@ -1223,7 +1221,7 @@
                 <w:noProof/>
                 <w:webHidden/>
               </w:rPr>
-              <w:instrText xml:space="preserve"> PAGEREF _Toc491013877 \h </w:instrText>
+              <w:instrText xml:space="preserve"> PAGEREF _Toc491022425 \h </w:instrText>
             </w:r>
             <w:r>
               <w:rPr>
@@ -1266,7 +1264,7 @@
               <w:lang w:val="sv-SE" w:eastAsia="sv-SE"/>
             </w:rPr>
           </w:pPr>
-          <w:hyperlink w:anchor="_Toc491013878" w:history="1">
+          <w:hyperlink w:anchor="_Toc491022426" w:history="1">
             <w:r>
               <w:rPr>
                 <w:rStyle w:val="Hyperlink"/>
@@ -1293,7 +1291,7 @@
                 <w:noProof/>
                 <w:webHidden/>
               </w:rPr>
-              <w:instrText xml:space="preserve"> PAGEREF _Toc491013878 \h </w:instrText>
+              <w:instrText xml:space="preserve"> PAGEREF _Toc491022426 \h </w:instrText>
             </w:r>
             <w:r>
               <w:rPr>
@@ -1336,7 +1334,7 @@
               <w:lang w:val="sv-SE" w:eastAsia="sv-SE"/>
             </w:rPr>
           </w:pPr>
-          <w:hyperlink w:anchor="_Toc491013879" w:history="1">
+          <w:hyperlink w:anchor="_Toc491022427" w:history="1">
             <w:r>
               <w:rPr>
                 <w:rStyle w:val="Hyperlink"/>
@@ -1363,7 +1361,7 @@
                 <w:noProof/>
                 <w:webHidden/>
               </w:rPr>
-              <w:instrText xml:space="preserve"> PAGEREF _Toc491013879 \h </w:instrText>
+              <w:instrText xml:space="preserve"> PAGEREF _Toc491022427 \h </w:instrText>
             </w:r>
             <w:r>
               <w:rPr>
@@ -1406,7 +1404,7 @@
               <w:lang w:val="sv-SE" w:eastAsia="sv-SE"/>
             </w:rPr>
           </w:pPr>
-          <w:hyperlink w:anchor="_Toc491013880" w:history="1">
+          <w:hyperlink w:anchor="_Toc491022428" w:history="1">
             <w:r>
               <w:rPr>
                 <w:rStyle w:val="Hyperlink"/>
@@ -1433,7 +1431,7 @@
                 <w:noProof/>
                 <w:webHidden/>
               </w:rPr>
-              <w:instrText xml:space="preserve"> PAGEREF _Toc491013880 \h </w:instrText>
+              <w:instrText xml:space="preserve"> PAGEREF _Toc491022428 \h </w:instrText>
             </w:r>
             <w:r>
               <w:rPr>
@@ -1476,7 +1474,7 @@
               <w:lang w:val="sv-SE" w:eastAsia="sv-SE"/>
             </w:rPr>
           </w:pPr>
-          <w:hyperlink w:anchor="_Toc491013881" w:history="1">
+          <w:hyperlink w:anchor="_Toc491022429" w:history="1">
             <w:r>
               <w:rPr>
                 <w:rStyle w:val="Hyperlink"/>
@@ -1503,7 +1501,7 @@
                 <w:noProof/>
                 <w:webHidden/>
               </w:rPr>
-              <w:instrText xml:space="preserve"> PAGEREF _Toc491013881 \h </w:instrText>
+              <w:instrText xml:space="preserve"> PAGEREF _Toc491022429 \h </w:instrText>
             </w:r>
             <w:r>
               <w:rPr>
@@ -1546,7 +1544,7 @@
               <w:lang w:val="sv-SE" w:eastAsia="sv-SE"/>
             </w:rPr>
           </w:pPr>
-          <w:hyperlink w:anchor="_Toc491013882" w:history="1">
+          <w:hyperlink w:anchor="_Toc491022430" w:history="1">
             <w:r>
               <w:rPr>
                 <w:rStyle w:val="Hyperlink"/>
@@ -1573,7 +1571,7 @@
                 <w:noProof/>
                 <w:webHidden/>
               </w:rPr>
-              <w:instrText xml:space="preserve"> PAGEREF _Toc491013882 \h </w:instrText>
+              <w:instrText xml:space="preserve"> PAGEREF _Toc491022430 \h </w:instrText>
             </w:r>
             <w:r>
               <w:rPr>
@@ -1616,7 +1614,7 @@
               <w:lang w:val="sv-SE" w:eastAsia="sv-SE"/>
             </w:rPr>
           </w:pPr>
-          <w:hyperlink w:anchor="_Toc491013883" w:history="1">
+          <w:hyperlink w:anchor="_Toc491022431" w:history="1">
             <w:r>
               <w:rPr>
                 <w:rStyle w:val="Hyperlink"/>
@@ -1643,7 +1641,7 @@
                 <w:noProof/>
                 <w:webHidden/>
               </w:rPr>
-              <w:instrText xml:space="preserve"> PAGEREF _Toc491013883 \h </w:instrText>
+              <w:instrText xml:space="preserve"> PAGEREF _Toc491022431 \h </w:instrText>
             </w:r>
             <w:r>
               <w:rPr>
@@ -1686,7 +1684,7 @@
               <w:lang w:val="sv-SE" w:eastAsia="sv-SE"/>
             </w:rPr>
           </w:pPr>
-          <w:hyperlink w:anchor="_Toc491013884" w:history="1">
+          <w:hyperlink w:anchor="_Toc491022432" w:history="1">
             <w:r>
               <w:rPr>
                 <w:rStyle w:val="Hyperlink"/>
@@ -1713,7 +1711,7 @@
                 <w:noProof/>
                 <w:webHidden/>
               </w:rPr>
-              <w:instrText xml:space="preserve"> PAGEREF _Toc491013884 \h </w:instrText>
+              <w:instrText xml:space="preserve"> PAGEREF _Toc491022432 \h </w:instrText>
             </w:r>
             <w:r>
               <w:rPr>
@@ -1756,7 +1754,7 @@
               <w:lang w:val="sv-SE" w:eastAsia="sv-SE"/>
             </w:rPr>
           </w:pPr>
-          <w:hyperlink w:anchor="_Toc491013885" w:history="1">
+          <w:hyperlink w:anchor="_Toc491022433" w:history="1">
             <w:r>
               <w:rPr>
                 <w:rStyle w:val="Hyperlink"/>
@@ -1783,7 +1781,7 @@
                 <w:noProof/>
                 <w:webHidden/>
               </w:rPr>
-              <w:instrText xml:space="preserve"> PAGEREF _Toc491013885 \h </w:instrText>
+              <w:instrText xml:space="preserve"> PAGEREF _Toc491022433 \h </w:instrText>
             </w:r>
             <w:r>
               <w:rPr>
@@ -1826,7 +1824,7 @@
               <w:lang w:val="sv-SE" w:eastAsia="sv-SE"/>
             </w:rPr>
           </w:pPr>
-          <w:hyperlink w:anchor="_Toc491013886" w:history="1">
+          <w:hyperlink w:anchor="_Toc491022434" w:history="1">
             <w:r>
               <w:rPr>
                 <w:rStyle w:val="Hyperlink"/>
@@ -1853,7 +1851,7 @@
                 <w:noProof/>
                 <w:webHidden/>
               </w:rPr>
-              <w:instrText xml:space="preserve"> PAGEREF _Toc491013886 \h </w:instrText>
+              <w:instrText xml:space="preserve"> PAGEREF _Toc491022434 \h </w:instrText>
             </w:r>
             <w:r>
               <w:rPr>
@@ -1896,7 +1894,7 @@
               <w:lang w:val="sv-SE" w:eastAsia="sv-SE"/>
             </w:rPr>
           </w:pPr>
-          <w:hyperlink w:anchor="_Toc491013887" w:history="1">
+          <w:hyperlink w:anchor="_Toc491022435" w:history="1">
             <w:r>
               <w:rPr>
                 <w:rStyle w:val="Hyperlink"/>
@@ -1923,7 +1921,7 @@
                 <w:noProof/>
                 <w:webHidden/>
               </w:rPr>
-              <w:instrText xml:space="preserve"> PAGEREF _Toc491013887 \h </w:instrText>
+              <w:instrText xml:space="preserve"> PAGEREF _Toc491022435 \h </w:instrText>
             </w:r>
             <w:r>
               <w:rPr>
@@ -1966,7 +1964,7 @@
               <w:lang w:val="sv-SE" w:eastAsia="sv-SE"/>
             </w:rPr>
           </w:pPr>
-          <w:hyperlink w:anchor="_Toc491013888" w:history="1">
+          <w:hyperlink w:anchor="_Toc491022436" w:history="1">
             <w:r>
               <w:rPr>
                 <w:rStyle w:val="Hyperlink"/>
@@ -1993,7 +1991,7 @@
                 <w:noProof/>
                 <w:webHidden/>
               </w:rPr>
-              <w:instrText xml:space="preserve"> PAGEREF _Toc491013888 \h </w:instrText>
+              <w:instrText xml:space="preserve"> PAGEREF _Toc491022436 \h </w:instrText>
             </w:r>
             <w:r>
               <w:rPr>
@@ -2036,7 +2034,7 @@
               <w:lang w:val="sv-SE" w:eastAsia="sv-SE"/>
             </w:rPr>
           </w:pPr>
-          <w:hyperlink w:anchor="_Toc491013889" w:history="1">
+          <w:hyperlink w:anchor="_Toc491022437" w:history="1">
             <w:r>
               <w:rPr>
                 <w:rStyle w:val="Hyperlink"/>
@@ -2063,7 +2061,7 @@
                 <w:noProof/>
                 <w:webHidden/>
               </w:rPr>
-              <w:instrText xml:space="preserve"> PAGEREF _Toc491013889 \h </w:instrText>
+              <w:instrText xml:space="preserve"> PAGEREF _Toc491022437 \h </w:instrText>
             </w:r>
             <w:r>
               <w:rPr>
@@ -2106,14 +2104,13 @@
               <w:lang w:val="sv-SE" w:eastAsia="sv-SE"/>
             </w:rPr>
           </w:pPr>
-          <w:hyperlink w:anchor="_Toc491013890" w:history="1">
+          <w:hyperlink w:anchor="_Toc491022438" w:history="1">
             <w:r>
               <w:rPr>
                 <w:rStyle w:val="Hyperlink"/>
                 <w:noProof/>
-                <w:highlight w:val="yellow"/>
-              </w:rPr>
-              <w:t>2.8 Programmets kod</w:t>
+              </w:rPr>
+              <w:t>2.6 Programmets kod</w:t>
             </w:r>
             <w:r>
               <w:rPr>
@@ -2134,7 +2131,7 @@
                 <w:noProof/>
                 <w:webHidden/>
               </w:rPr>
-              <w:instrText xml:space="preserve"> PAGEREF _Toc491013890 \h </w:instrText>
+              <w:instrText xml:space="preserve"> PAGEREF _Toc491022438 \h </w:instrText>
             </w:r>
             <w:r>
               <w:rPr>
@@ -2177,14 +2174,13 @@
               <w:lang w:val="sv-SE" w:eastAsia="sv-SE"/>
             </w:rPr>
           </w:pPr>
-          <w:hyperlink w:anchor="_Toc491013891" w:history="1">
+          <w:hyperlink w:anchor="_Toc491022439" w:history="1">
             <w:r>
               <w:rPr>
                 <w:rStyle w:val="Hyperlink"/>
                 <w:noProof/>
-                <w:highlight w:val="yellow"/>
-              </w:rPr>
-              <w:t>2.8.1 Klassen Logbook</w:t>
+              </w:rPr>
+              <w:t>2.6.1 Klassdiagram</w:t>
             </w:r>
             <w:r>
               <w:rPr>
@@ -2205,78 +2201,7 @@
                 <w:noProof/>
                 <w:webHidden/>
               </w:rPr>
-              <w:instrText xml:space="preserve"> PAGEREF _Toc491013891 \h </w:instrText>
-            </w:r>
-            <w:r>
-              <w:rPr>
-                <w:noProof/>
-                <w:webHidden/>
-              </w:rPr>
-            </w:r>
-            <w:r>
-              <w:rPr>
-                <w:noProof/>
-                <w:webHidden/>
-              </w:rPr>
-              <w:fldChar w:fldCharType="separate"/>
-            </w:r>
-            <w:r>
-              <w:rPr>
-                <w:noProof/>
-                <w:webHidden/>
-              </w:rPr>
-              <w:t>21</w:t>
-            </w:r>
-            <w:r>
-              <w:rPr>
-                <w:noProof/>
-                <w:webHidden/>
-              </w:rPr>
-              <w:fldChar w:fldCharType="end"/>
-            </w:r>
-          </w:hyperlink>
-        </w:p>
-        <w:p>
-          <w:pPr>
-            <w:pStyle w:val="TOC3"/>
-            <w:tabs>
-              <w:tab w:val="right" w:leader="dot" w:pos="9062"/>
-            </w:tabs>
-            <w:rPr>
-              <w:rFonts w:cstheme="minorBidi"/>
-              <w:noProof/>
-              <w:lang w:val="sv-SE" w:eastAsia="sv-SE"/>
-            </w:rPr>
-          </w:pPr>
-          <w:hyperlink w:anchor="_Toc491013892" w:history="1">
-            <w:r>
-              <w:rPr>
-                <w:rStyle w:val="Hyperlink"/>
-                <w:noProof/>
-                <w:highlight w:val="yellow"/>
-              </w:rPr>
-              <w:t>2.8.2 Klassen Menu</w:t>
-            </w:r>
-            <w:r>
-              <w:rPr>
-                <w:noProof/>
-                <w:webHidden/>
-              </w:rPr>
-              <w:tab/>
-            </w:r>
-            <w:r>
-              <w:rPr>
-                <w:noProof/>
-                <w:webHidden/>
-              </w:rPr>
-              <w:fldChar w:fldCharType="begin"/>
-            </w:r>
-            <w:r>
-              <w:rPr>
-                <w:noProof/>
-                <w:webHidden/>
-              </w:rPr>
-              <w:instrText xml:space="preserve"> PAGEREF _Toc491013892 \h </w:instrText>
+              <w:instrText xml:space="preserve"> PAGEREF _Toc491022439 \h </w:instrText>
             </w:r>
             <w:r>
               <w:rPr>
@@ -2320,12 +2245,11 @@
               <w:lang w:val="sv-SE" w:eastAsia="sv-SE"/>
             </w:rPr>
           </w:pPr>
-          <w:hyperlink w:anchor="_Toc491013893" w:history="1">
+          <w:hyperlink w:anchor="_Toc491022440" w:history="1">
             <w:r>
               <w:rPr>
                 <w:rStyle w:val="Hyperlink"/>
                 <w:noProof/>
-                <w:highlight w:val="yellow"/>
               </w:rPr>
               <w:t>3</w:t>
             </w:r>
@@ -2341,7 +2265,6 @@
               <w:rPr>
                 <w:rStyle w:val="Hyperlink"/>
                 <w:noProof/>
-                <w:highlight w:val="yellow"/>
               </w:rPr>
               <w:t>Diskussion och slutsats</w:t>
             </w:r>
@@ -2364,7 +2287,7 @@
                 <w:noProof/>
                 <w:webHidden/>
               </w:rPr>
-              <w:instrText xml:space="preserve"> PAGEREF _Toc491013893 \h </w:instrText>
+              <w:instrText xml:space="preserve"> PAGEREF _Toc491022440 \h </w:instrText>
             </w:r>
             <w:r>
               <w:rPr>
@@ -2407,12 +2330,11 @@
               <w:lang w:val="sv-SE" w:eastAsia="sv-SE"/>
             </w:rPr>
           </w:pPr>
-          <w:hyperlink w:anchor="_Toc491013894" w:history="1">
+          <w:hyperlink w:anchor="_Toc491022441" w:history="1">
             <w:r>
               <w:rPr>
                 <w:rStyle w:val="Hyperlink"/>
                 <w:noProof/>
-                <w:highlight w:val="yellow"/>
               </w:rPr>
               <w:t>3.1 Förslag på förbättringar</w:t>
             </w:r>
@@ -2435,7 +2357,7 @@
                 <w:noProof/>
                 <w:webHidden/>
               </w:rPr>
-              <w:instrText xml:space="preserve"> PAGEREF _Toc491013894 \h </w:instrText>
+              <w:instrText xml:space="preserve"> PAGEREF _Toc491022441 \h </w:instrText>
             </w:r>
             <w:r>
               <w:rPr>
@@ -2495,7 +2417,7 @@
       <w:pPr>
         <w:pStyle w:val="Heading1"/>
       </w:pPr>
-      <w:bookmarkStart w:id="0" w:name="_Toc491013866"/>
+      <w:bookmarkStart w:id="0" w:name="_Toc491022414"/>
       <w:r>
         <w:lastRenderedPageBreak/>
         <w:t>1 Inledning</w:t>
@@ -2510,7 +2432,7 @@
           <w:numId w:val="5"/>
         </w:numPr>
       </w:pPr>
-      <w:bookmarkStart w:id="1" w:name="_Toc491013867"/>
+      <w:bookmarkStart w:id="1" w:name="_Toc491022415"/>
       <w:r>
         <w:t>Syfte</w:t>
       </w:r>
@@ -2543,7 +2465,7 @@
           <w:numId w:val="5"/>
         </w:numPr>
       </w:pPr>
-      <w:bookmarkStart w:id="2" w:name="_Toc491013868"/>
+      <w:bookmarkStart w:id="2" w:name="_Toc491022416"/>
       <w:r>
         <w:t>Noteringar</w:t>
       </w:r>
@@ -2567,7 +2489,7 @@
       <w:pPr>
         <w:pStyle w:val="Heading2"/>
       </w:pPr>
-      <w:bookmarkStart w:id="3" w:name="_Toc491013869"/>
+      <w:bookmarkStart w:id="3" w:name="_Toc491022417"/>
       <w:r>
         <w:t>1.3 Lösenord</w:t>
       </w:r>
@@ -2648,14 +2570,24 @@
       <w:r>
         <w:t xml:space="preserve">Figur </w:t>
       </w:r>
-      <w:fldSimple w:instr=" SEQ Figur \* ARABIC ">
-        <w:r>
-          <w:rPr>
-            <w:noProof/>
-          </w:rPr>
-          <w:t>1</w:t>
-        </w:r>
-      </w:fldSimple>
+      <w:r>
+        <w:fldChar w:fldCharType="begin"/>
+      </w:r>
+      <w:r>
+        <w:instrText xml:space="preserve"> SEQ Figur \* ARABIC </w:instrText>
+      </w:r>
+      <w:r>
+        <w:fldChar w:fldCharType="separate"/>
+      </w:r>
+      <w:r>
+        <w:rPr>
+          <w:noProof/>
+        </w:rPr>
+        <w:t>1</w:t>
+      </w:r>
+      <w:r>
+        <w:fldChar w:fldCharType="end"/>
+      </w:r>
       <w:r>
         <w:t xml:space="preserve"> </w:t>
       </w:r>
@@ -2812,7 +2744,7 @@
           <w:numId w:val="12"/>
         </w:numPr>
       </w:pPr>
-      <w:bookmarkStart w:id="4" w:name="_Toc491013870"/>
+      <w:bookmarkStart w:id="4" w:name="_Toc491022418"/>
       <w:r>
         <w:t>Länkar</w:t>
       </w:r>
@@ -2892,7 +2824,7 @@
       <w:pPr>
         <w:pStyle w:val="Heading1"/>
       </w:pPr>
-      <w:bookmarkStart w:id="5" w:name="_Toc491013871"/>
+      <w:bookmarkStart w:id="5" w:name="_Toc491022419"/>
       <w:r>
         <w:lastRenderedPageBreak/>
         <w:t>2 Genomförande och resultat</w:t>
@@ -2903,7 +2835,7 @@
       <w:pPr>
         <w:pStyle w:val="Heading2"/>
       </w:pPr>
-      <w:bookmarkStart w:id="6" w:name="_Toc491013872"/>
+      <w:bookmarkStart w:id="6" w:name="_Toc491022420"/>
       <w:r>
         <w:t xml:space="preserve">2.1 Använd programvara och </w:t>
       </w:r>
@@ -3011,11 +2943,9 @@
           <w:numId w:val="9"/>
         </w:numPr>
       </w:pPr>
-      <w:proofErr w:type="spellStart"/>
       <w:r>
         <w:t>Trello</w:t>
       </w:r>
-      <w:proofErr w:type="spellEnd"/>
       <w:r>
         <w:t>, planeringsverktyg</w:t>
       </w:r>
@@ -3052,13 +2982,8 @@
           <w:numId w:val="9"/>
         </w:numPr>
       </w:pPr>
-      <w:proofErr w:type="spellStart"/>
-      <w:r>
-        <w:t>Alishenas</w:t>
-      </w:r>
-      <w:proofErr w:type="spellEnd"/>
-      <w:r>
-        <w:t>, T</w:t>
+      <w:r>
+        <w:t>Alishenas, T</w:t>
       </w:r>
       <w:r>
         <w:t xml:space="preserve"> </w:t>
@@ -3096,11 +3021,9 @@
       <w:r>
         <w:t xml:space="preserve">(ISBN </w:t>
       </w:r>
-      <w:proofErr w:type="gramStart"/>
       <w:r>
         <w:t>9789197420433</w:t>
       </w:r>
-      <w:proofErr w:type="gramEnd"/>
       <w:r>
         <w:t>)</w:t>
       </w:r>
@@ -3124,7 +3047,7 @@
       <w:pPr>
         <w:pStyle w:val="Heading2"/>
       </w:pPr>
-      <w:bookmarkStart w:id="7" w:name="_Toc491013873"/>
+      <w:bookmarkStart w:id="7" w:name="_Toc491022421"/>
       <w:r>
         <w:lastRenderedPageBreak/>
         <w:t xml:space="preserve">2.2 Avgränsningar och </w:t>
@@ -3138,7 +3061,7 @@
       <w:pPr>
         <w:pStyle w:val="Heading3"/>
       </w:pPr>
-      <w:bookmarkStart w:id="8" w:name="_Toc491013874"/>
+      <w:bookmarkStart w:id="8" w:name="_Toc491022422"/>
       <w:r>
         <w:t>2.2.1 Kravspecifikation</w:t>
       </w:r>
@@ -3424,7 +3347,7 @@
       <w:pPr>
         <w:pStyle w:val="Heading3"/>
       </w:pPr>
-      <w:bookmarkStart w:id="9" w:name="_Toc491013875"/>
+      <w:bookmarkStart w:id="9" w:name="_Toc491022423"/>
       <w:r>
         <w:t>2.2.2 Redovisning</w:t>
       </w:r>
@@ -3809,7 +3732,7 @@
       <w:pPr>
         <w:pStyle w:val="Heading2"/>
       </w:pPr>
-      <w:bookmarkStart w:id="10" w:name="_Toc491013876"/>
+      <w:bookmarkStart w:id="10" w:name="_Toc491022424"/>
       <w:r>
         <w:lastRenderedPageBreak/>
         <w:t>2.3</w:t>
@@ -3823,7 +3746,7 @@
       <w:pPr>
         <w:pStyle w:val="Heading3"/>
       </w:pPr>
-      <w:bookmarkStart w:id="11" w:name="_Toc491013877"/>
+      <w:bookmarkStart w:id="11" w:name="_Toc491022425"/>
       <w:r>
         <w:t>2.3.1 Arbete med Visual Studio</w:t>
       </w:r>
@@ -3860,57 +3783,29 @@
         <w:rPr>
           <w:i/>
         </w:rPr>
-        <w:t xml:space="preserve">Windows Forms </w:t>
-      </w:r>
-      <w:proofErr w:type="spellStart"/>
+        <w:t>Windows Forms App (.NET Framework)</w:t>
+      </w:r>
       <w:r>
         <w:rPr>
           <w:i/>
         </w:rPr>
-        <w:t>App</w:t>
-      </w:r>
-      <w:proofErr w:type="spellEnd"/>
+        <w:t>.</w:t>
+      </w:r>
+    </w:p>
+    <w:p>
+      <w:r>
+        <w:t xml:space="preserve">I Visual Studio finns ett hjälpverktyg kallat </w:t>
+      </w:r>
       <w:r>
         <w:rPr>
           <w:i/>
         </w:rPr>
-        <w:t xml:space="preserve"> (.NET </w:t>
-      </w:r>
-      <w:proofErr w:type="spellStart"/>
+        <w:t>IntelliSense</w:t>
+      </w:r>
       <w:r>
         <w:rPr>
           <w:i/>
         </w:rPr>
-        <w:t>Framework</w:t>
-      </w:r>
-      <w:proofErr w:type="spellEnd"/>
-      <w:r>
-        <w:rPr>
-          <w:i/>
-        </w:rPr>
-        <w:t>)</w:t>
-      </w:r>
-      <w:r>
-        <w:rPr>
-          <w:i/>
-        </w:rPr>
-        <w:t>.</w:t>
-      </w:r>
-    </w:p>
-    <w:p>
-      <w:r>
-        <w:t xml:space="preserve">I Visual Studio finns ett hjälpverktyg kallat </w:t>
-      </w:r>
-      <w:r>
-        <w:rPr>
-          <w:i/>
-        </w:rPr>
-        <w:t>IntelliSense</w:t>
-      </w:r>
-      <w:r>
-        <w:rPr>
-          <w:i/>
-        </w:rPr>
         <w:t xml:space="preserve">, </w:t>
       </w:r>
       <w:r>
@@ -3919,23 +3814,7 @@
     </w:p>
     <w:p>
       <w:r>
-        <w:t xml:space="preserve">Visual Studio har också stöd för </w:t>
-      </w:r>
-      <w:proofErr w:type="spellStart"/>
-      <w:r>
-        <w:t>debugging</w:t>
-      </w:r>
-      <w:proofErr w:type="spellEnd"/>
-      <w:r>
-        <w:t xml:space="preserve"> med </w:t>
-      </w:r>
-      <w:proofErr w:type="spellStart"/>
-      <w:r>
-        <w:t>breakpoints</w:t>
-      </w:r>
-      <w:proofErr w:type="spellEnd"/>
-      <w:r>
-        <w:t>, vilket användes för att felsöka programmet.</w:t>
+        <w:t>Visual Studio har också stöd för debugging med breakpoints, vilket användes för att felsöka programmet.</w:t>
       </w:r>
     </w:p>
     <w:p>
@@ -3997,30 +3876,30 @@
       <w:r>
         <w:t xml:space="preserve">Figur </w:t>
       </w:r>
-      <w:fldSimple w:instr=" SEQ Figur \* ARABIC ">
-        <w:r>
-          <w:rPr>
-            <w:noProof/>
-          </w:rPr>
-          <w:t>2</w:t>
-        </w:r>
-      </w:fldSimple>
-      <w:r>
-        <w:t xml:space="preserve"> Kod i Visual Studio, </w:t>
-      </w:r>
-      <w:proofErr w:type="spellStart"/>
-      <w:r>
-        <w:t>debugläge</w:t>
-      </w:r>
-      <w:proofErr w:type="spellEnd"/>
-      <w:r>
-        <w:t xml:space="preserve"> med break </w:t>
-      </w:r>
-      <w:proofErr w:type="spellStart"/>
-      <w:r>
-        <w:t>point</w:t>
-      </w:r>
-      <w:proofErr w:type="spellEnd"/>
+      <w:r>
+        <w:fldChar w:fldCharType="begin"/>
+      </w:r>
+      <w:r>
+        <w:instrText xml:space="preserve"> SEQ Figur \* ARABIC </w:instrText>
+      </w:r>
+      <w:r>
+        <w:fldChar w:fldCharType="separate"/>
+      </w:r>
+      <w:r>
+        <w:rPr>
+          <w:noProof/>
+        </w:rPr>
+        <w:t>2</w:t>
+      </w:r>
+      <w:r>
+        <w:rPr>
+          <w:noProof/>
+        </w:rPr>
+        <w:fldChar w:fldCharType="end"/>
+      </w:r>
+      <w:r>
+        <w:t xml:space="preserve"> Kod i Visual Studio, debugläge med break point</w:t>
+      </w:r>
     </w:p>
     <w:p>
       <w:r>
@@ -4030,32 +3909,10 @@
         <w:rPr>
           <w:i/>
         </w:rPr>
-        <w:t xml:space="preserve">”Project -&gt; </w:t>
-      </w:r>
-      <w:proofErr w:type="spellStart"/>
-      <w:r>
-        <w:rPr>
-          <w:i/>
-        </w:rPr>
-        <w:t>Add</w:t>
-      </w:r>
-      <w:proofErr w:type="spellEnd"/>
-      <w:r>
-        <w:rPr>
-          <w:i/>
-        </w:rPr>
-        <w:t xml:space="preserve"> Class…”</w:t>
-      </w:r>
-      <w:r>
-        <w:t xml:space="preserve"> i Visual Studios meny. Visual studio skapar då en ny </w:t>
-      </w:r>
-      <w:proofErr w:type="spellStart"/>
-      <w:r>
-        <w:t>cs</w:t>
-      </w:r>
-      <w:proofErr w:type="spellEnd"/>
-      <w:r>
-        <w:t>-fil i projektet, med färdiggenererad kod för att skapa en ny klass.</w:t>
+        <w:t>”Project -&gt; Add Class…”</w:t>
+      </w:r>
+      <w:r>
+        <w:t xml:space="preserve"> i Visual Studios meny. Visual studio skapar då en ny cs-fil i projektet, med färdiggenererad kod för att skapa en ny klass.</w:t>
       </w:r>
     </w:p>
     <w:p>
@@ -4116,14 +3973,24 @@
       <w:r>
         <w:t xml:space="preserve">Figur </w:t>
       </w:r>
-      <w:fldSimple w:instr=" SEQ Figur \* ARABIC ">
-        <w:r>
-          <w:rPr>
-            <w:noProof/>
-          </w:rPr>
-          <w:t>3</w:t>
-        </w:r>
-      </w:fldSimple>
+      <w:r>
+        <w:fldChar w:fldCharType="begin"/>
+      </w:r>
+      <w:r>
+        <w:instrText xml:space="preserve"> SEQ Figur \* ARABIC </w:instrText>
+      </w:r>
+      <w:r>
+        <w:fldChar w:fldCharType="separate"/>
+      </w:r>
+      <w:r>
+        <w:rPr>
+          <w:noProof/>
+        </w:rPr>
+        <w:t>3</w:t>
+      </w:r>
+      <w:r>
+        <w:fldChar w:fldCharType="end"/>
+      </w:r>
       <w:r>
         <w:t xml:space="preserve"> Ny klassfil skapad i Visual Studio</w:t>
       </w:r>
@@ -4136,21 +4003,7 @@
         <w:rPr>
           <w:i/>
         </w:rPr>
-        <w:t xml:space="preserve"> ”Project -&gt; </w:t>
-      </w:r>
-      <w:proofErr w:type="spellStart"/>
-      <w:r>
-        <w:rPr>
-          <w:i/>
-        </w:rPr>
-        <w:t>Add</w:t>
-      </w:r>
-      <w:proofErr w:type="spellEnd"/>
-      <w:r>
-        <w:rPr>
-          <w:i/>
-        </w:rPr>
-        <w:t xml:space="preserve"> Windows Form…”</w:t>
+        <w:t xml:space="preserve"> ”Project -&gt; Add Windows Form…”</w:t>
       </w:r>
     </w:p>
     <w:p>
@@ -4240,22 +4093,27 @@
       <w:r>
         <w:t xml:space="preserve">Figur </w:t>
       </w:r>
-      <w:fldSimple w:instr=" SEQ Figur \* ARABIC ">
-        <w:r>
-          <w:rPr>
-            <w:noProof/>
-          </w:rPr>
-          <w:t>4</w:t>
-        </w:r>
-      </w:fldSimple>
-      <w:r>
-        <w:t xml:space="preserve"> Events för kontrollen </w:t>
-      </w:r>
-      <w:proofErr w:type="spellStart"/>
-      <w:r>
-        <w:t>textBoxFilter</w:t>
-      </w:r>
-      <w:proofErr w:type="spellEnd"/>
+      <w:r>
+        <w:fldChar w:fldCharType="begin"/>
+      </w:r>
+      <w:r>
+        <w:instrText xml:space="preserve"> SEQ Figur \* ARABIC </w:instrText>
+      </w:r>
+      <w:r>
+        <w:fldChar w:fldCharType="separate"/>
+      </w:r>
+      <w:r>
+        <w:rPr>
+          <w:noProof/>
+        </w:rPr>
+        <w:t>4</w:t>
+      </w:r>
+      <w:r>
+        <w:fldChar w:fldCharType="end"/>
+      </w:r>
+      <w:r>
+        <w:t xml:space="preserve"> Events för kontrollen textBoxFilter</w:t>
+      </w:r>
     </w:p>
     <w:p>
       <w:r>
@@ -4320,14 +4178,24 @@
       <w:r>
         <w:t xml:space="preserve">Figur </w:t>
       </w:r>
-      <w:fldSimple w:instr=" SEQ Figur \* ARABIC ">
-        <w:r>
-          <w:rPr>
-            <w:noProof/>
-          </w:rPr>
-          <w:t>5</w:t>
-        </w:r>
-      </w:fldSimple>
+      <w:r>
+        <w:fldChar w:fldCharType="begin"/>
+      </w:r>
+      <w:r>
+        <w:instrText xml:space="preserve"> SEQ Figur \* ARABIC </w:instrText>
+      </w:r>
+      <w:r>
+        <w:fldChar w:fldCharType="separate"/>
+      </w:r>
+      <w:r>
+        <w:rPr>
+          <w:noProof/>
+        </w:rPr>
+        <w:t>5</w:t>
+      </w:r>
+      <w:r>
+        <w:fldChar w:fldCharType="end"/>
+      </w:r>
       <w:r>
         <w:t xml:space="preserve"> Automatiskt genererat metodnamn</w:t>
       </w:r>
@@ -4369,49 +4237,7 @@
         <w:rPr>
           <w:i/>
         </w:rPr>
-        <w:t xml:space="preserve">"Project -&gt; </w:t>
-      </w:r>
-      <w:proofErr w:type="spellStart"/>
-      <w:r>
-        <w:rPr>
-          <w:i/>
-        </w:rPr>
-        <w:t>Add</w:t>
-      </w:r>
-      <w:proofErr w:type="spellEnd"/>
-      <w:r>
-        <w:rPr>
-          <w:i/>
-        </w:rPr>
-        <w:t xml:space="preserve"> New Item -&gt; Service-</w:t>
-      </w:r>
-      <w:proofErr w:type="spellStart"/>
-      <w:r>
-        <w:rPr>
-          <w:i/>
-        </w:rPr>
-        <w:t>based</w:t>
-      </w:r>
-      <w:proofErr w:type="spellEnd"/>
-      <w:r>
-        <w:rPr>
-          <w:i/>
-        </w:rPr>
-        <w:t xml:space="preserve"> </w:t>
-      </w:r>
-      <w:proofErr w:type="spellStart"/>
-      <w:r>
-        <w:rPr>
-          <w:i/>
-        </w:rPr>
-        <w:t>Database</w:t>
-      </w:r>
-      <w:proofErr w:type="spellEnd"/>
-      <w:r>
-        <w:rPr>
-          <w:i/>
-        </w:rPr>
-        <w:t>"</w:t>
+        <w:t>"Project -&gt; Add New Item -&gt; Service-based Database"</w:t>
       </w:r>
       <w:r>
         <w:br/>
@@ -4512,19 +4338,11 @@
           <w:lang w:val="en-US"/>
         </w:rPr>
       </w:pPr>
-      <w:proofErr w:type="spellStart"/>
       <w:r>
         <w:rPr>
           <w:lang w:val="en-US"/>
         </w:rPr>
-        <w:t>Figur</w:t>
-      </w:r>
-      <w:proofErr w:type="spellEnd"/>
-      <w:r>
-        <w:rPr>
-          <w:lang w:val="en-US"/>
-        </w:rPr>
-        <w:t xml:space="preserve"> </w:t>
+        <w:t xml:space="preserve">Figur </w:t>
       </w:r>
       <w:r>
         <w:fldChar w:fldCharType="begin"/>
@@ -4565,15 +4383,7 @@
     </w:p>
     <w:p>
       <w:r>
-        <w:t>Till projektet skapades flertalet SQL-kommandon (</w:t>
-      </w:r>
-      <w:proofErr w:type="spellStart"/>
-      <w:r>
-        <w:t>query</w:t>
-      </w:r>
-      <w:proofErr w:type="spellEnd"/>
-      <w:r>
-        <w:t>), för att exempelvis söka bland medlemmar i TRF eller lägga till eller ta bort medlemmar. SQL-kommandona kan skapas med hjälp av guider i programmet.</w:t>
+        <w:t>Till projektet skapades flertalet SQL-kommandon (query), för att exempelvis söka bland medlemmar i TRF eller lägga till eller ta bort medlemmar. SQL-kommandona kan skapas med hjälp av guider i programmet.</w:t>
       </w:r>
     </w:p>
     <w:p>
@@ -4634,19 +4444,11 @@
           <w:lang w:val="en-US"/>
         </w:rPr>
       </w:pPr>
-      <w:proofErr w:type="spellStart"/>
       <w:r>
         <w:rPr>
           <w:lang w:val="en-US"/>
         </w:rPr>
-        <w:t>Figur</w:t>
-      </w:r>
-      <w:proofErr w:type="spellEnd"/>
-      <w:r>
-        <w:rPr>
-          <w:lang w:val="en-US"/>
-        </w:rPr>
-        <w:t xml:space="preserve"> </w:t>
+        <w:t xml:space="preserve">Figur </w:t>
       </w:r>
       <w:r>
         <w:fldChar w:fldCharType="begin"/>
@@ -4736,19 +4538,11 @@
           <w:lang w:val="en-US"/>
         </w:rPr>
       </w:pPr>
-      <w:proofErr w:type="spellStart"/>
       <w:r>
         <w:rPr>
           <w:lang w:val="en-US"/>
         </w:rPr>
-        <w:t>Figur</w:t>
-      </w:r>
-      <w:proofErr w:type="spellEnd"/>
-      <w:r>
-        <w:rPr>
-          <w:lang w:val="en-US"/>
-        </w:rPr>
-        <w:t xml:space="preserve"> </w:t>
+        <w:t xml:space="preserve">Figur </w:t>
       </w:r>
       <w:r>
         <w:fldChar w:fldCharType="begin"/>
@@ -4782,28 +4576,14 @@
         <w:rPr>
           <w:lang w:val="en-US"/>
         </w:rPr>
-        <w:t xml:space="preserve"> </w:t>
-      </w:r>
-      <w:proofErr w:type="spellStart"/>
-      <w:r>
-        <w:rPr>
-          <w:lang w:val="en-US"/>
-        </w:rPr>
-        <w:t>i</w:t>
-      </w:r>
-      <w:proofErr w:type="spellEnd"/>
-      <w:r>
-        <w:rPr>
-          <w:lang w:val="en-US"/>
-        </w:rPr>
-        <w:t xml:space="preserve"> Visual Studio</w:t>
+        <w:t xml:space="preserve"> i Visual Studio</w:t>
       </w:r>
     </w:p>
     <w:p>
       <w:pPr>
         <w:pStyle w:val="Heading3"/>
       </w:pPr>
-      <w:bookmarkStart w:id="12" w:name="_Toc491013878"/>
+      <w:bookmarkStart w:id="12" w:name="_Toc491022426"/>
       <w:r>
         <w:t>2.3.2 Komme</w:t>
       </w:r>
@@ -4823,24 +4603,13 @@
         <w:t xml:space="preserve">rad, där koden inte är </w:t>
       </w:r>
       <w:r>
-        <w:t xml:space="preserve">automatiskt genererad av Visual Studio. Flerradskommentarer </w:t>
-      </w:r>
-      <w:proofErr w:type="gramStart"/>
-      <w:r>
-        <w:t xml:space="preserve">( </w:t>
+        <w:t xml:space="preserve">automatiskt genererad av Visual Studio. Flerradskommentarer ( </w:t>
       </w:r>
       <w:r>
         <w:rPr>
           <w:rFonts w:ascii="Consolas" w:hAnsi="Consolas"/>
         </w:rPr>
-        <w:t>/</w:t>
-      </w:r>
-      <w:proofErr w:type="gramEnd"/>
-      <w:r>
-        <w:rPr>
-          <w:rFonts w:ascii="Consolas" w:hAnsi="Consolas"/>
-        </w:rPr>
-        <w:t>* KOMMENTAR */</w:t>
+        <w:t>/* KOMMENTAR */</w:t>
       </w:r>
       <w:r>
         <w:t xml:space="preserve"> ) beskriver den kod som finns på raden under medans enradskommentarer ( </w:t>
@@ -4925,14 +4694,24 @@
       <w:r>
         <w:t xml:space="preserve">Figur </w:t>
       </w:r>
-      <w:fldSimple w:instr=" SEQ Figur \* ARABIC ">
-        <w:r>
-          <w:rPr>
-            <w:noProof/>
-          </w:rPr>
-          <w:t>9</w:t>
-        </w:r>
-      </w:fldSimple>
+      <w:r>
+        <w:fldChar w:fldCharType="begin"/>
+      </w:r>
+      <w:r>
+        <w:instrText xml:space="preserve"> SEQ Figur \* ARABIC </w:instrText>
+      </w:r>
+      <w:r>
+        <w:fldChar w:fldCharType="separate"/>
+      </w:r>
+      <w:r>
+        <w:rPr>
+          <w:noProof/>
+        </w:rPr>
+        <w:t>9</w:t>
+      </w:r>
+      <w:r>
+        <w:fldChar w:fldCharType="end"/>
+      </w:r>
       <w:r>
         <w:t xml:space="preserve"> Kommentarer i källkoden</w:t>
       </w:r>
@@ -4955,7 +4734,7 @@
       <w:pPr>
         <w:pStyle w:val="Heading2"/>
       </w:pPr>
-      <w:bookmarkStart w:id="13" w:name="_Toc491013879"/>
+      <w:bookmarkStart w:id="13" w:name="_Toc491022427"/>
       <w:r>
         <w:lastRenderedPageBreak/>
         <w:t>2.4 Planering</w:t>
@@ -4972,15 +4751,7 @@
     </w:p>
     <w:p>
       <w:r>
-        <w:t xml:space="preserve">Det webbaserade planeringsverktyget </w:t>
-      </w:r>
-      <w:proofErr w:type="spellStart"/>
-      <w:r>
-        <w:t>Trello</w:t>
-      </w:r>
-      <w:proofErr w:type="spellEnd"/>
-      <w:r>
-        <w:t xml:space="preserve"> användes som checklista och som en sorts ”dagbok” för att skriva ned tankar och kommentarer kring utvecklingen av programmet.</w:t>
+        <w:t>Det webbaserade planeringsverktyget Trello användes som checklista och som en sorts ”dagbok” för att skriva ned tankar och kommentarer kring utvecklingen av programmet.</w:t>
       </w:r>
     </w:p>
     <w:p>
@@ -5041,22 +4812,27 @@
       <w:r>
         <w:t xml:space="preserve">Figur </w:t>
       </w:r>
-      <w:fldSimple w:instr=" SEQ Figur \* ARABIC ">
-        <w:r>
-          <w:rPr>
-            <w:noProof/>
-          </w:rPr>
-          <w:t>10</w:t>
-        </w:r>
-      </w:fldSimple>
-      <w:r>
-        <w:t xml:space="preserve"> Checklistor i </w:t>
-      </w:r>
-      <w:proofErr w:type="spellStart"/>
-      <w:r>
-        <w:t>Trello</w:t>
-      </w:r>
-      <w:proofErr w:type="spellEnd"/>
+      <w:r>
+        <w:fldChar w:fldCharType="begin"/>
+      </w:r>
+      <w:r>
+        <w:instrText xml:space="preserve"> SEQ Figur \* ARABIC </w:instrText>
+      </w:r>
+      <w:r>
+        <w:fldChar w:fldCharType="separate"/>
+      </w:r>
+      <w:r>
+        <w:rPr>
+          <w:noProof/>
+        </w:rPr>
+        <w:t>10</w:t>
+      </w:r>
+      <w:r>
+        <w:fldChar w:fldCharType="end"/>
+      </w:r>
+      <w:r>
+        <w:t xml:space="preserve"> Checklistor i Trello</w:t>
+      </w:r>
     </w:p>
     <w:p>
       <w:pPr>
@@ -5110,22 +4886,27 @@
       <w:r>
         <w:t xml:space="preserve">Figur </w:t>
       </w:r>
-      <w:fldSimple w:instr=" SEQ Figur \* ARABIC ">
-        <w:r>
-          <w:rPr>
-            <w:noProof/>
-          </w:rPr>
-          <w:t>11</w:t>
-        </w:r>
-      </w:fldSimple>
-      <w:r>
-        <w:t xml:space="preserve"> Kommentar i </w:t>
-      </w:r>
-      <w:proofErr w:type="spellStart"/>
-      <w:r>
-        <w:t>Trello</w:t>
-      </w:r>
-      <w:proofErr w:type="spellEnd"/>
+      <w:r>
+        <w:fldChar w:fldCharType="begin"/>
+      </w:r>
+      <w:r>
+        <w:instrText xml:space="preserve"> SEQ Figur \* ARABIC </w:instrText>
+      </w:r>
+      <w:r>
+        <w:fldChar w:fldCharType="separate"/>
+      </w:r>
+      <w:r>
+        <w:rPr>
+          <w:noProof/>
+        </w:rPr>
+        <w:t>11</w:t>
+      </w:r>
+      <w:r>
+        <w:fldChar w:fldCharType="end"/>
+      </w:r>
+      <w:r>
+        <w:t xml:space="preserve"> Kommentar i Trello</w:t>
+      </w:r>
     </w:p>
     <w:p>
       <w:pPr>
@@ -5148,7 +4929,7 @@
       <w:pPr>
         <w:pStyle w:val="Heading3"/>
       </w:pPr>
-      <w:bookmarkStart w:id="14" w:name="_Toc491013880"/>
+      <w:bookmarkStart w:id="14" w:name="_Toc491022428"/>
       <w:r>
         <w:lastRenderedPageBreak/>
         <w:t>2.4.1</w:t>
@@ -5219,14 +5000,27 @@
       <w:r>
         <w:t xml:space="preserve">Figur </w:t>
       </w:r>
-      <w:fldSimple w:instr=" SEQ Figur \* ARABIC ">
-        <w:r>
-          <w:rPr>
-            <w:noProof/>
-          </w:rPr>
-          <w:t>12</w:t>
-        </w:r>
-      </w:fldSimple>
+      <w:r>
+        <w:fldChar w:fldCharType="begin"/>
+      </w:r>
+      <w:r>
+        <w:instrText xml:space="preserve"> SEQ Figur \* ARABIC </w:instrText>
+      </w:r>
+      <w:r>
+        <w:fldChar w:fldCharType="separate"/>
+      </w:r>
+      <w:r>
+        <w:rPr>
+          <w:noProof/>
+        </w:rPr>
+        <w:t>12</w:t>
+      </w:r>
+      <w:r>
+        <w:rPr>
+          <w:noProof/>
+        </w:rPr>
+        <w:fldChar w:fldCharType="end"/>
+      </w:r>
       <w:r>
         <w:t xml:space="preserve"> Flödesschema</w:t>
       </w:r>
@@ -5251,7 +5045,7 @@
       <w:pPr>
         <w:pStyle w:val="Heading2"/>
       </w:pPr>
-      <w:bookmarkStart w:id="15" w:name="_Toc491013881"/>
+      <w:bookmarkStart w:id="15" w:name="_Toc491022429"/>
       <w:r>
         <w:lastRenderedPageBreak/>
         <w:t>2.5 Programmets funktion</w:t>
@@ -5262,17 +5056,9 @@
       <w:pPr>
         <w:pStyle w:val="Heading3"/>
       </w:pPr>
-      <w:bookmarkStart w:id="16" w:name="_Toc491013882"/>
-      <w:r>
-        <w:t xml:space="preserve">2.5.1 </w:t>
-      </w:r>
-      <w:proofErr w:type="spellStart"/>
-      <w:r>
-        <w:t>Inlogging</w:t>
-      </w:r>
-      <w:proofErr w:type="spellEnd"/>
-      <w:r>
-        <w:t xml:space="preserve"> och filer</w:t>
+      <w:bookmarkStart w:id="16" w:name="_Toc491022430"/>
+      <w:r>
+        <w:t>2.5.1 Inlogging och filer</w:t>
       </w:r>
       <w:bookmarkEnd w:id="16"/>
     </w:p>
@@ -5297,7 +5083,6 @@
       <w:r>
         <w:t xml:space="preserve">För att programmet ska fungera korrekt behövs också databasfilen </w:t>
       </w:r>
-      <w:proofErr w:type="spellStart"/>
       <w:r>
         <w:rPr>
           <w:rFonts w:ascii="Consolas" w:hAnsi="Consolas"/>
@@ -5306,7 +5091,6 @@
         </w:rPr>
         <w:t>Members.mdf</w:t>
       </w:r>
-      <w:proofErr w:type="spellEnd"/>
       <w:r>
         <w:t xml:space="preserve"> i samma katalog.</w:t>
       </w:r>
@@ -5388,14 +5172,24 @@
       <w:r>
         <w:t xml:space="preserve">Figur </w:t>
       </w:r>
-      <w:fldSimple w:instr=" SEQ Figur \* ARABIC ">
-        <w:r>
-          <w:rPr>
-            <w:noProof/>
-          </w:rPr>
-          <w:t>13</w:t>
-        </w:r>
-      </w:fldSimple>
+      <w:r>
+        <w:fldChar w:fldCharType="begin"/>
+      </w:r>
+      <w:r>
+        <w:instrText xml:space="preserve"> SEQ Figur \* ARABIC </w:instrText>
+      </w:r>
+      <w:r>
+        <w:fldChar w:fldCharType="separate"/>
+      </w:r>
+      <w:r>
+        <w:rPr>
+          <w:noProof/>
+        </w:rPr>
+        <w:t>13</w:t>
+      </w:r>
+      <w:r>
+        <w:fldChar w:fldCharType="end"/>
+      </w:r>
       <w:r>
         <w:t xml:space="preserve"> Programmets filer</w:t>
       </w:r>
@@ -5463,14 +5257,24 @@
       <w:r>
         <w:t xml:space="preserve">Figur </w:t>
       </w:r>
-      <w:fldSimple w:instr=" SEQ Figur \* ARABIC ">
-        <w:r>
-          <w:rPr>
-            <w:noProof/>
-          </w:rPr>
-          <w:t>14</w:t>
-        </w:r>
-      </w:fldSimple>
+      <w:r>
+        <w:fldChar w:fldCharType="begin"/>
+      </w:r>
+      <w:r>
+        <w:instrText xml:space="preserve"> SEQ Figur \* ARABIC </w:instrText>
+      </w:r>
+      <w:r>
+        <w:fldChar w:fldCharType="separate"/>
+      </w:r>
+      <w:r>
+        <w:rPr>
+          <w:noProof/>
+        </w:rPr>
+        <w:t>14</w:t>
+      </w:r>
+      <w:r>
+        <w:fldChar w:fldCharType="end"/>
+      </w:r>
       <w:r>
         <w:t xml:space="preserve"> Inloggningsruta</w:t>
       </w:r>
@@ -5560,14 +5364,24 @@
       <w:r>
         <w:t xml:space="preserve">Figur </w:t>
       </w:r>
-      <w:fldSimple w:instr=" SEQ Figur \* ARABIC ">
-        <w:r>
-          <w:rPr>
-            <w:noProof/>
-          </w:rPr>
-          <w:t>15</w:t>
-        </w:r>
-      </w:fldSimple>
+      <w:r>
+        <w:fldChar w:fldCharType="begin"/>
+      </w:r>
+      <w:r>
+        <w:instrText xml:space="preserve"> SEQ Figur \* ARABIC </w:instrText>
+      </w:r>
+      <w:r>
+        <w:fldChar w:fldCharType="separate"/>
+      </w:r>
+      <w:r>
+        <w:rPr>
+          <w:noProof/>
+        </w:rPr>
+        <w:t>15</w:t>
+      </w:r>
+      <w:r>
+        <w:fldChar w:fldCharType="end"/>
+      </w:r>
       <w:r>
         <w:t xml:space="preserve"> Felmeddelande om fel lösenord</w:t>
       </w:r>
@@ -5591,38 +5405,19 @@
         <w:rPr>
           <w:b/>
         </w:rPr>
-        <w:t>TigrarÄger</w:t>
-      </w:r>
-      <w:proofErr w:type="gramStart"/>
+        <w:t>TigrarÄger123!</w:t>
+      </w:r>
+      <w:r>
+        <w:t>, annars är lösenordet</w:t>
+      </w:r>
       <w:r>
         <w:rPr>
           <w:b/>
         </w:rPr>
-        <w:t>123!</w:t>
-      </w:r>
-      <w:r>
-        <w:t>,</w:t>
-      </w:r>
-      <w:proofErr w:type="gramEnd"/>
-      <w:r>
-        <w:t xml:space="preserve"> annars är lösenordet</w:t>
-      </w:r>
-      <w:r>
-        <w:rPr>
-          <w:b/>
-        </w:rPr>
         <w:t xml:space="preserve"> 123</w:t>
       </w:r>
       <w:r>
-        <w:t xml:space="preserve">. Om användaren har valt ett annat lösenord vid ett tidigare tillfälle så är det </w:t>
-      </w:r>
-      <w:proofErr w:type="spellStart"/>
-      <w:r>
-        <w:t>det</w:t>
-      </w:r>
-      <w:proofErr w:type="spellEnd"/>
-      <w:r>
-        <w:t xml:space="preserve"> aktuella lösenordet.</w:t>
+        <w:t>. Om användaren har valt ett annat lösenord vid ett tidigare tillfälle så är det det aktuella lösenordet.</w:t>
       </w:r>
     </w:p>
     <w:p>
@@ -5635,7 +5430,6 @@
         <w:lastRenderedPageBreak/>
         <w:t xml:space="preserve">Om databasfilen </w:t>
       </w:r>
-      <w:proofErr w:type="spellStart"/>
       <w:r>
         <w:rPr>
           <w:rFonts w:ascii="Consolas" w:hAnsi="Consolas"/>
@@ -5644,7 +5438,6 @@
         </w:rPr>
         <w:t>Members.mdf</w:t>
       </w:r>
-      <w:proofErr w:type="spellEnd"/>
       <w:r>
         <w:t xml:space="preserve"> saknas kommer ett felmeddelande att visas efter lyckad inloggning, och programmet avslutas.</w:t>
       </w:r>
@@ -5707,14 +5500,24 @@
       <w:r>
         <w:t xml:space="preserve">Figur </w:t>
       </w:r>
-      <w:fldSimple w:instr=" SEQ Figur \* ARABIC ">
-        <w:r>
-          <w:rPr>
-            <w:noProof/>
-          </w:rPr>
-          <w:t>16</w:t>
-        </w:r>
-      </w:fldSimple>
+      <w:r>
+        <w:fldChar w:fldCharType="begin"/>
+      </w:r>
+      <w:r>
+        <w:instrText xml:space="preserve"> SEQ Figur \* ARABIC </w:instrText>
+      </w:r>
+      <w:r>
+        <w:fldChar w:fldCharType="separate"/>
+      </w:r>
+      <w:r>
+        <w:rPr>
+          <w:noProof/>
+        </w:rPr>
+        <w:t>16</w:t>
+      </w:r>
+      <w:r>
+        <w:fldChar w:fldCharType="end"/>
+      </w:r>
       <w:r>
         <w:t xml:space="preserve"> Felmeddelande om databas</w:t>
       </w:r>
@@ -5723,23 +5526,13 @@
       <w:r>
         <w:t xml:space="preserve">Filerna </w:t>
       </w:r>
-      <w:proofErr w:type="spellStart"/>
       <w:r>
         <w:rPr>
           <w:rFonts w:ascii="Consolas" w:hAnsi="Consolas"/>
           <w:i/>
           <w:color w:val="C00000"/>
         </w:rPr>
-        <w:t>Members.mdf</w:t>
-      </w:r>
-      <w:proofErr w:type="spellEnd"/>
-      <w:r>
-        <w:rPr>
-          <w:rFonts w:ascii="Consolas" w:hAnsi="Consolas"/>
-          <w:i/>
-          <w:color w:val="C00000"/>
-        </w:rPr>
-        <w:t xml:space="preserve"> </w:t>
+        <w:t xml:space="preserve">Members.mdf </w:t>
       </w:r>
       <w:r>
         <w:t xml:space="preserve">och </w:t>
@@ -5793,7 +5586,7 @@
       <w:pPr>
         <w:pStyle w:val="Heading3"/>
       </w:pPr>
-      <w:bookmarkStart w:id="17" w:name="_Toc491013883"/>
+      <w:bookmarkStart w:id="17" w:name="_Toc491022431"/>
       <w:r>
         <w:lastRenderedPageBreak/>
         <w:t>2.5.2 Beskrivning av programmets huvudfönster</w:t>
@@ -5811,7 +5604,7 @@
         <mc:AlternateContent>
           <mc:Choice Requires="wps">
             <w:drawing>
-              <wp:anchor distT="0" distB="0" distL="114300" distR="114300" simplePos="0" relativeHeight="251684864" behindDoc="0" locked="0" layoutInCell="1" allowOverlap="1" wp14:anchorId="68A3B02C" wp14:editId="6AAA771A">
+              <wp:anchor distT="0" distB="0" distL="114300" distR="114300" simplePos="0" relativeHeight="251683840" behindDoc="0" locked="0" layoutInCell="1" allowOverlap="1" wp14:anchorId="68A3B02C" wp14:editId="6AAA771A">
                 <wp:simplePos x="0" y="0"/>
                 <wp:positionH relativeFrom="column">
                   <wp:posOffset>5381625</wp:posOffset>
@@ -5894,7 +5687,7 @@
                 <v:stroke joinstyle="miter"/>
                 <v:path gradientshapeok="t" o:connecttype="rect"/>
               </v:shapetype>
-              <v:shape id="Text Box 34" o:spid="_x0000_s1026" type="#_x0000_t202" style="position:absolute;margin-left:423.75pt;margin-top:278pt;width:27pt;height:25.25pt;z-index:251684864;visibility:visible;mso-wrap-style:square;mso-width-percent:0;mso-height-percent:0;mso-wrap-distance-left:9pt;mso-wrap-distance-top:0;mso-wrap-distance-right:9pt;mso-wrap-distance-bottom:0;mso-position-horizontal:absolute;mso-position-horizontal-relative:text;mso-position-vertical:absolute;mso-position-vertical-relative:text;mso-width-percent:0;mso-height-percent:0;mso-width-relative:margin;mso-height-relative:margin;v-text-anchor:middle" o:gfxdata="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" fillcolor="#ee853d [3029]" stroked="f">
+              <v:shape id="Text Box 34" o:spid="_x0000_s1026" type="#_x0000_t202" style="position:absolute;margin-left:423.75pt;margin-top:278pt;width:27pt;height:25.25pt;z-index:251683840;visibility:visible;mso-wrap-style:square;mso-width-percent:0;mso-height-percent:0;mso-wrap-distance-left:9pt;mso-wrap-distance-top:0;mso-wrap-distance-right:9pt;mso-wrap-distance-bottom:0;mso-position-horizontal:absolute;mso-position-horizontal-relative:text;mso-position-vertical:absolute;mso-position-vertical-relative:text;mso-width-percent:0;mso-height-percent:0;mso-width-relative:margin;mso-height-relative:margin;v-text-anchor:middle" o:gfxdata="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" fillcolor="#ee853d [3029]" stroked="f">
                 <v:fill color2="#ec7a2d [3173]" rotate="t" colors="0 #f18c55;.5 #f67b28;1 #e56b17" focus="100%" type="gradient">
                   <o:fill v:ext="view" type="gradientUnscaled"/>
                 </v:fill>
@@ -5929,7 +5722,7 @@
         <mc:AlternateContent>
           <mc:Choice Requires="wps">
             <w:drawing>
-              <wp:anchor distT="0" distB="0" distL="114300" distR="114300" simplePos="0" relativeHeight="251680768" behindDoc="0" locked="0" layoutInCell="1" allowOverlap="1" wp14:anchorId="4AA1E0D3" wp14:editId="3F3AEC33">
+              <wp:anchor distT="0" distB="0" distL="114300" distR="114300" simplePos="0" relativeHeight="251679744" behindDoc="0" locked="0" layoutInCell="1" allowOverlap="1" wp14:anchorId="4AA1E0D3" wp14:editId="3F3AEC33">
                 <wp:simplePos x="0" y="0"/>
                 <wp:positionH relativeFrom="column">
                   <wp:posOffset>-276225</wp:posOffset>
@@ -6008,7 +5801,7 @@
           </mc:Choice>
           <mc:Fallback>
             <w:pict>
-              <v:shape w14:anchorId="4AA1E0D3" id="Text Box 32" o:spid="_x0000_s1027" type="#_x0000_t202" style="position:absolute;margin-left:-21.75pt;margin-top:13.75pt;width:27pt;height:25.25pt;z-index:251680768;visibility:visible;mso-wrap-style:square;mso-width-percent:0;mso-height-percent:0;mso-wrap-distance-left:9pt;mso-wrap-distance-top:0;mso-wrap-distance-right:9pt;mso-wrap-distance-bottom:0;mso-position-horizontal:absolute;mso-position-horizontal-relative:text;mso-position-vertical:absolute;mso-position-vertical-relative:text;mso-width-percent:0;mso-height-percent:0;mso-width-relative:margin;mso-height-relative:margin;v-text-anchor:middle" o:gfxdata="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" fillcolor="#ee853d [3029]" stroked="f">
+              <v:shape w14:anchorId="4AA1E0D3" id="Text Box 32" o:spid="_x0000_s1027" type="#_x0000_t202" style="position:absolute;margin-left:-21.75pt;margin-top:13.75pt;width:27pt;height:25.25pt;z-index:251679744;visibility:visible;mso-wrap-style:square;mso-width-percent:0;mso-height-percent:0;mso-wrap-distance-left:9pt;mso-wrap-distance-top:0;mso-wrap-distance-right:9pt;mso-wrap-distance-bottom:0;mso-position-horizontal:absolute;mso-position-horizontal-relative:text;mso-position-vertical:absolute;mso-position-vertical-relative:text;mso-width-percent:0;mso-height-percent:0;mso-width-relative:margin;mso-height-relative:margin;v-text-anchor:middle" o:gfxdata="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" fillcolor="#ee853d [3029]" stroked="f">
                 <v:fill color2="#ec7a2d [3173]" rotate="t" colors="0 #f18c55;.5 #f67b28;1 #e56b17" focus="100%" type="gradient">
                   <o:fill v:ext="view" type="gradientUnscaled"/>
                 </v:fill>
@@ -6043,7 +5836,7 @@
         <mc:AlternateContent>
           <mc:Choice Requires="wps">
             <w:drawing>
-              <wp:anchor distT="0" distB="0" distL="114300" distR="114300" simplePos="0" relativeHeight="251678720" behindDoc="0" locked="0" layoutInCell="1" allowOverlap="1" wp14:anchorId="033B0C73" wp14:editId="0B593E38">
+              <wp:anchor distT="0" distB="0" distL="114300" distR="114300" simplePos="0" relativeHeight="251677696" behindDoc="0" locked="0" layoutInCell="1" allowOverlap="1" wp14:anchorId="033B0C73" wp14:editId="0B593E38">
                 <wp:simplePos x="0" y="0"/>
                 <wp:positionH relativeFrom="column">
                   <wp:posOffset>2038350</wp:posOffset>
@@ -6122,7 +5915,7 @@
           </mc:Choice>
           <mc:Fallback>
             <w:pict>
-              <v:shape w14:anchorId="033B0C73" id="Text Box 31" o:spid="_x0000_s1028" type="#_x0000_t202" style="position:absolute;margin-left:160.5pt;margin-top:262.75pt;width:27pt;height:25.25pt;z-index:251678720;visibility:visible;mso-wrap-style:square;mso-width-percent:0;mso-height-percent:0;mso-wrap-distance-left:9pt;mso-wrap-distance-top:0;mso-wrap-distance-right:9pt;mso-wrap-distance-bottom:0;mso-position-horizontal:absolute;mso-position-horizontal-relative:text;mso-position-vertical:absolute;mso-position-vertical-relative:text;mso-width-percent:0;mso-height-percent:0;mso-width-relative:margin;mso-height-relative:margin;v-text-anchor:middle" o:gfxdata="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" fillcolor="#ee853d [3029]" stroked="f">
+              <v:shape w14:anchorId="033B0C73" id="Text Box 31" o:spid="_x0000_s1028" type="#_x0000_t202" style="position:absolute;margin-left:160.5pt;margin-top:262.75pt;width:27pt;height:25.25pt;z-index:251677696;visibility:visible;mso-wrap-style:square;mso-width-percent:0;mso-height-percent:0;mso-wrap-distance-left:9pt;mso-wrap-distance-top:0;mso-wrap-distance-right:9pt;mso-wrap-distance-bottom:0;mso-position-horizontal:absolute;mso-position-horizontal-relative:text;mso-position-vertical:absolute;mso-position-vertical-relative:text;mso-width-percent:0;mso-height-percent:0;mso-width-relative:margin;mso-height-relative:margin;v-text-anchor:middle" o:gfxdata="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" fillcolor="#ee853d [3029]" stroked="f">
                 <v:fill color2="#ec7a2d [3173]" rotate="t" colors="0 #f18c55;.5 #f67b28;1 #e56b17" focus="100%" type="gradient">
                   <o:fill v:ext="view" type="gradientUnscaled"/>
                 </v:fill>
@@ -6157,7 +5950,7 @@
         <mc:AlternateContent>
           <mc:Choice Requires="wps">
             <w:drawing>
-              <wp:anchor distT="0" distB="0" distL="114300" distR="114300" simplePos="0" relativeHeight="251676672" behindDoc="0" locked="0" layoutInCell="1" allowOverlap="1" wp14:anchorId="244A35D0" wp14:editId="4DFF2F9F">
+              <wp:anchor distT="0" distB="0" distL="114300" distR="114300" simplePos="0" relativeHeight="251675648" behindDoc="0" locked="0" layoutInCell="1" allowOverlap="1" wp14:anchorId="244A35D0" wp14:editId="4DFF2F9F">
                 <wp:simplePos x="0" y="0"/>
                 <wp:positionH relativeFrom="column">
                   <wp:posOffset>4305300</wp:posOffset>
@@ -6236,7 +6029,7 @@
           </mc:Choice>
           <mc:Fallback>
             <w:pict>
-              <v:shape w14:anchorId="244A35D0" id="Text Box 30" o:spid="_x0000_s1029" type="#_x0000_t202" style="position:absolute;margin-left:339pt;margin-top:230.25pt;width:27pt;height:25.25pt;z-index:251676672;visibility:visible;mso-wrap-style:square;mso-width-percent:0;mso-height-percent:0;mso-wrap-distance-left:9pt;mso-wrap-distance-top:0;mso-wrap-distance-right:9pt;mso-wrap-distance-bottom:0;mso-position-horizontal:absolute;mso-position-horizontal-relative:text;mso-position-vertical:absolute;mso-position-vertical-relative:text;mso-width-percent:0;mso-height-percent:0;mso-width-relative:margin;mso-height-relative:margin;v-text-anchor:middle" o:gfxdata="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" fillcolor="#ee853d [3029]" stroked="f">
+              <v:shape w14:anchorId="244A35D0" id="Text Box 30" o:spid="_x0000_s1029" type="#_x0000_t202" style="position:absolute;margin-left:339pt;margin-top:230.25pt;width:27pt;height:25.25pt;z-index:251675648;visibility:visible;mso-wrap-style:square;mso-width-percent:0;mso-height-percent:0;mso-wrap-distance-left:9pt;mso-wrap-distance-top:0;mso-wrap-distance-right:9pt;mso-wrap-distance-bottom:0;mso-position-horizontal:absolute;mso-position-horizontal-relative:text;mso-position-vertical:absolute;mso-position-vertical-relative:text;mso-width-percent:0;mso-height-percent:0;mso-width-relative:margin;mso-height-relative:margin;v-text-anchor:middle" o:gfxdata="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" fillcolor="#ee853d [3029]" stroked="f">
                 <v:fill color2="#ec7a2d [3173]" rotate="t" colors="0 #f18c55;.5 #f67b28;1 #e56b17" focus="100%" type="gradient">
                   <o:fill v:ext="view" type="gradientUnscaled"/>
                 </v:fill>
@@ -6271,7 +6064,7 @@
         <mc:AlternateContent>
           <mc:Choice Requires="wps">
             <w:drawing>
-              <wp:anchor distT="0" distB="0" distL="114300" distR="114300" simplePos="0" relativeHeight="251674624" behindDoc="0" locked="0" layoutInCell="1" allowOverlap="1" wp14:anchorId="61A0E916" wp14:editId="751AE162">
+              <wp:anchor distT="0" distB="0" distL="114300" distR="114300" simplePos="0" relativeHeight="251673600" behindDoc="0" locked="0" layoutInCell="1" allowOverlap="1" wp14:anchorId="61A0E916" wp14:editId="751AE162">
                 <wp:simplePos x="0" y="0"/>
                 <wp:positionH relativeFrom="column">
                   <wp:posOffset>5343525</wp:posOffset>
@@ -6350,7 +6143,7 @@
           </mc:Choice>
           <mc:Fallback>
             <w:pict>
-              <v:shape w14:anchorId="61A0E916" id="Text Box 29" o:spid="_x0000_s1030" type="#_x0000_t202" style="position:absolute;margin-left:420.75pt;margin-top:201pt;width:27pt;height:25.25pt;z-index:251674624;visibility:visible;mso-wrap-style:square;mso-width-percent:0;mso-height-percent:0;mso-wrap-distance-left:9pt;mso-wrap-distance-top:0;mso-wrap-distance-right:9pt;mso-wrap-distance-bottom:0;mso-position-horizontal:absolute;mso-position-horizontal-relative:text;mso-position-vertical:absolute;mso-position-vertical-relative:text;mso-width-percent:0;mso-height-percent:0;mso-width-relative:margin;mso-height-relative:margin;v-text-anchor:middle" o:gfxdata="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" fillcolor="#ee853d [3029]" stroked="f">
+              <v:shape w14:anchorId="61A0E916" id="Text Box 29" o:spid="_x0000_s1030" type="#_x0000_t202" style="position:absolute;margin-left:420.75pt;margin-top:201pt;width:27pt;height:25.25pt;z-index:251673600;visibility:visible;mso-wrap-style:square;mso-width-percent:0;mso-height-percent:0;mso-wrap-distance-left:9pt;mso-wrap-distance-top:0;mso-wrap-distance-right:9pt;mso-wrap-distance-bottom:0;mso-position-horizontal:absolute;mso-position-horizontal-relative:text;mso-position-vertical:absolute;mso-position-vertical-relative:text;mso-width-percent:0;mso-height-percent:0;mso-width-relative:margin;mso-height-relative:margin;v-text-anchor:middle" o:gfxdata="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" fillcolor="#ee853d [3029]" stroked="f">
                 <v:fill color2="#ec7a2d [3173]" rotate="t" colors="0 #f18c55;.5 #f67b28;1 #e56b17" focus="100%" type="gradient">
                   <o:fill v:ext="view" type="gradientUnscaled"/>
                 </v:fill>
@@ -6385,7 +6178,7 @@
         <mc:AlternateContent>
           <mc:Choice Requires="wps">
             <w:drawing>
-              <wp:anchor distT="0" distB="0" distL="114300" distR="114300" simplePos="0" relativeHeight="251672576" behindDoc="0" locked="0" layoutInCell="1" allowOverlap="1" wp14:anchorId="5FB7DAA1" wp14:editId="2B4B33E6">
+              <wp:anchor distT="0" distB="0" distL="114300" distR="114300" simplePos="0" relativeHeight="251671552" behindDoc="0" locked="0" layoutInCell="1" allowOverlap="1" wp14:anchorId="5FB7DAA1" wp14:editId="2B4B33E6">
                 <wp:simplePos x="0" y="0"/>
                 <wp:positionH relativeFrom="column">
                   <wp:posOffset>5381625</wp:posOffset>
@@ -6464,7 +6257,7 @@
           </mc:Choice>
           <mc:Fallback>
             <w:pict>
-              <v:shape w14:anchorId="5FB7DAA1" id="Text Box 28" o:spid="_x0000_s1031" type="#_x0000_t202" style="position:absolute;margin-left:423.75pt;margin-top:169pt;width:27pt;height:25.25pt;z-index:251672576;visibility:visible;mso-wrap-style:square;mso-width-percent:0;mso-height-percent:0;mso-wrap-distance-left:9pt;mso-wrap-distance-top:0;mso-wrap-distance-right:9pt;mso-wrap-distance-bottom:0;mso-position-horizontal:absolute;mso-position-horizontal-relative:text;mso-position-vertical:absolute;mso-position-vertical-relative:text;mso-width-percent:0;mso-height-percent:0;mso-width-relative:margin;mso-height-relative:margin;v-text-anchor:middle" o:gfxdata="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" fillcolor="#ee853d [3029]" stroked="f">
+              <v:shape w14:anchorId="5FB7DAA1" id="Text Box 28" o:spid="_x0000_s1031" type="#_x0000_t202" style="position:absolute;margin-left:423.75pt;margin-top:169pt;width:27pt;height:25.25pt;z-index:251671552;visibility:visible;mso-wrap-style:square;mso-width-percent:0;mso-height-percent:0;mso-wrap-distance-left:9pt;mso-wrap-distance-top:0;mso-wrap-distance-right:9pt;mso-wrap-distance-bottom:0;mso-position-horizontal:absolute;mso-position-horizontal-relative:text;mso-position-vertical:absolute;mso-position-vertical-relative:text;mso-width-percent:0;mso-height-percent:0;mso-width-relative:margin;mso-height-relative:margin;v-text-anchor:middle" o:gfxdata="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" fillcolor="#ee853d [3029]" stroked="f">
                 <v:fill color2="#ec7a2d [3173]" rotate="t" colors="0 #f18c55;.5 #f67b28;1 #e56b17" focus="100%" type="gradient">
                   <o:fill v:ext="view" type="gradientUnscaled"/>
                 </v:fill>
@@ -6499,7 +6292,7 @@
         <mc:AlternateContent>
           <mc:Choice Requires="wps">
             <w:drawing>
-              <wp:anchor distT="0" distB="0" distL="114300" distR="114300" simplePos="0" relativeHeight="251670528" behindDoc="0" locked="0" layoutInCell="1" allowOverlap="1" wp14:anchorId="74C455F8" wp14:editId="2B231231">
+              <wp:anchor distT="0" distB="0" distL="114300" distR="114300" simplePos="0" relativeHeight="251669504" behindDoc="0" locked="0" layoutInCell="1" allowOverlap="1" wp14:anchorId="74C455F8" wp14:editId="2B231231">
                 <wp:simplePos x="0" y="0"/>
                 <wp:positionH relativeFrom="column">
                   <wp:posOffset>5133975</wp:posOffset>
@@ -6578,7 +6371,7 @@
           </mc:Choice>
           <mc:Fallback>
             <w:pict>
-              <v:shape w14:anchorId="74C455F8" id="Text Box 27" o:spid="_x0000_s1032" type="#_x0000_t202" style="position:absolute;margin-left:404.25pt;margin-top:77.5pt;width:27pt;height:25.25pt;z-index:251670528;visibility:visible;mso-wrap-style:square;mso-width-percent:0;mso-height-percent:0;mso-wrap-distance-left:9pt;mso-wrap-distance-top:0;mso-wrap-distance-right:9pt;mso-wrap-distance-bottom:0;mso-position-horizontal:absolute;mso-position-horizontal-relative:text;mso-position-vertical:absolute;mso-position-vertical-relative:text;mso-width-percent:0;mso-height-percent:0;mso-width-relative:margin;mso-height-relative:margin;v-text-anchor:middle" o:gfxdata="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" fillcolor="#ee853d [3029]" stroked="f">
+              <v:shape w14:anchorId="74C455F8" id="Text Box 27" o:spid="_x0000_s1032" type="#_x0000_t202" style="position:absolute;margin-left:404.25pt;margin-top:77.5pt;width:27pt;height:25.25pt;z-index:251669504;visibility:visible;mso-wrap-style:square;mso-width-percent:0;mso-height-percent:0;mso-wrap-distance-left:9pt;mso-wrap-distance-top:0;mso-wrap-distance-right:9pt;mso-wrap-distance-bottom:0;mso-position-horizontal:absolute;mso-position-horizontal-relative:text;mso-position-vertical:absolute;mso-position-vertical-relative:text;mso-width-percent:0;mso-height-percent:0;mso-width-relative:margin;mso-height-relative:margin;v-text-anchor:middle" o:gfxdata="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" fillcolor="#ee853d [3029]" stroked="f">
                 <v:fill color2="#ec7a2d [3173]" rotate="t" colors="0 #f18c55;.5 #f67b28;1 #e56b17" focus="100%" type="gradient">
                   <o:fill v:ext="view" type="gradientUnscaled"/>
                 </v:fill>
@@ -6613,7 +6406,7 @@
         <mc:AlternateContent>
           <mc:Choice Requires="wps">
             <w:drawing>
-              <wp:anchor distT="0" distB="0" distL="114300" distR="114300" simplePos="0" relativeHeight="251665408" behindDoc="0" locked="0" layoutInCell="1" allowOverlap="1" wp14:anchorId="7F31AFAE" wp14:editId="302DAA03">
+              <wp:anchor distT="0" distB="0" distL="114300" distR="114300" simplePos="0" relativeHeight="251664384" behindDoc="0" locked="0" layoutInCell="1" allowOverlap="1" wp14:anchorId="7F31AFAE" wp14:editId="302DAA03">
                 <wp:simplePos x="0" y="0"/>
                 <wp:positionH relativeFrom="column">
                   <wp:posOffset>3705225</wp:posOffset>
@@ -6692,7 +6485,7 @@
           </mc:Choice>
           <mc:Fallback>
             <w:pict>
-              <v:shape w14:anchorId="7F31AFAE" id="Text Box 24" o:spid="_x0000_s1033" type="#_x0000_t202" style="position:absolute;margin-left:291.75pt;margin-top:236pt;width:27pt;height:25.25pt;z-index:251665408;visibility:visible;mso-wrap-style:square;mso-width-percent:0;mso-height-percent:0;mso-wrap-distance-left:9pt;mso-wrap-distance-top:0;mso-wrap-distance-right:9pt;mso-wrap-distance-bottom:0;mso-position-horizontal:absolute;mso-position-horizontal-relative:text;mso-position-vertical:absolute;mso-position-vertical-relative:text;mso-width-percent:0;mso-height-percent:0;mso-width-relative:margin;mso-height-relative:margin;v-text-anchor:middle" o:gfxdata="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" fillcolor="#ee853d [3029]" stroked="f">
+              <v:shape w14:anchorId="7F31AFAE" id="Text Box 24" o:spid="_x0000_s1033" type="#_x0000_t202" style="position:absolute;margin-left:291.75pt;margin-top:236pt;width:27pt;height:25.25pt;z-index:251664384;visibility:visible;mso-wrap-style:square;mso-width-percent:0;mso-height-percent:0;mso-wrap-distance-left:9pt;mso-wrap-distance-top:0;mso-wrap-distance-right:9pt;mso-wrap-distance-bottom:0;mso-position-horizontal:absolute;mso-position-horizontal-relative:text;mso-position-vertical:absolute;mso-position-vertical-relative:text;mso-width-percent:0;mso-height-percent:0;mso-width-relative:margin;mso-height-relative:margin;v-text-anchor:middle" o:gfxdata="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" fillcolor="#ee853d [3029]" stroked="f">
                 <v:fill color2="#ec7a2d [3173]" rotate="t" colors="0 #f18c55;.5 #f67b28;1 #e56b17" focus="100%" type="gradient">
                   <o:fill v:ext="view" type="gradientUnscaled"/>
                 </v:fill>
@@ -6727,7 +6520,7 @@
         <mc:AlternateContent>
           <mc:Choice Requires="wps">
             <w:drawing>
-              <wp:anchor distT="0" distB="0" distL="114300" distR="114300" simplePos="0" relativeHeight="251663360" behindDoc="0" locked="0" layoutInCell="1" allowOverlap="1" wp14:anchorId="761EFBD7" wp14:editId="1DB066DC">
+              <wp:anchor distT="0" distB="0" distL="114300" distR="114300" simplePos="0" relativeHeight="251662336" behindDoc="0" locked="0" layoutInCell="1" allowOverlap="1" wp14:anchorId="761EFBD7" wp14:editId="1DB066DC">
                 <wp:simplePos x="0" y="0"/>
                 <wp:positionH relativeFrom="column">
                   <wp:posOffset>3562350</wp:posOffset>
@@ -6806,7 +6599,7 @@
           </mc:Choice>
           <mc:Fallback>
             <w:pict>
-              <v:shape w14:anchorId="761EFBD7" id="Text Box 23" o:spid="_x0000_s1034" type="#_x0000_t202" style="position:absolute;margin-left:280.5pt;margin-top:64.5pt;width:27pt;height:25.25pt;z-index:251663360;visibility:visible;mso-wrap-style:square;mso-width-percent:0;mso-height-percent:0;mso-wrap-distance-left:9pt;mso-wrap-distance-top:0;mso-wrap-distance-right:9pt;mso-wrap-distance-bottom:0;mso-position-horizontal:absolute;mso-position-horizontal-relative:text;mso-position-vertical:absolute;mso-position-vertical-relative:text;mso-width-percent:0;mso-height-percent:0;mso-width-relative:margin;mso-height-relative:margin;v-text-anchor:middle" o:gfxdata="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" fillcolor="#ee853d [3029]" stroked="f">
+              <v:shape w14:anchorId="761EFBD7" id="Text Box 23" o:spid="_x0000_s1034" type="#_x0000_t202" style="position:absolute;margin-left:280.5pt;margin-top:64.5pt;width:27pt;height:25.25pt;z-index:251662336;visibility:visible;mso-wrap-style:square;mso-width-percent:0;mso-height-percent:0;mso-wrap-distance-left:9pt;mso-wrap-distance-top:0;mso-wrap-distance-right:9pt;mso-wrap-distance-bottom:0;mso-position-horizontal:absolute;mso-position-horizontal-relative:text;mso-position-vertical:absolute;mso-position-vertical-relative:text;mso-width-percent:0;mso-height-percent:0;mso-width-relative:margin;mso-height-relative:margin;v-text-anchor:middle" o:gfxdata="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" fillcolor="#ee853d [3029]" stroked="f">
                 <v:fill color2="#ec7a2d [3173]" rotate="t" colors="0 #f18c55;.5 #f67b28;1 #e56b17" focus="100%" type="gradient">
                   <o:fill v:ext="view" type="gradientUnscaled"/>
                 </v:fill>
@@ -6841,7 +6634,7 @@
         <mc:AlternateContent>
           <mc:Choice Requires="wps">
             <w:drawing>
-              <wp:anchor distT="0" distB="0" distL="114300" distR="114300" simplePos="0" relativeHeight="251661312" behindDoc="0" locked="0" layoutInCell="1" allowOverlap="1" wp14:anchorId="75DDF347" wp14:editId="5ECAD9C3">
+              <wp:anchor distT="0" distB="0" distL="114300" distR="114300" simplePos="0" relativeHeight="251660288" behindDoc="0" locked="0" layoutInCell="1" allowOverlap="1" wp14:anchorId="75DDF347" wp14:editId="5ECAD9C3">
                 <wp:simplePos x="0" y="0"/>
                 <wp:positionH relativeFrom="column">
                   <wp:posOffset>57150</wp:posOffset>
@@ -6920,7 +6713,7 @@
           </mc:Choice>
           <mc:Fallback>
             <w:pict>
-              <v:shape w14:anchorId="75DDF347" id="Text Box 22" o:spid="_x0000_s1035" type="#_x0000_t202" style="position:absolute;margin-left:4.5pt;margin-top:263.25pt;width:27pt;height:25.25pt;z-index:251661312;visibility:visible;mso-wrap-style:square;mso-width-percent:0;mso-height-percent:0;mso-wrap-distance-left:9pt;mso-wrap-distance-top:0;mso-wrap-distance-right:9pt;mso-wrap-distance-bottom:0;mso-position-horizontal:absolute;mso-position-horizontal-relative:text;mso-position-vertical:absolute;mso-position-vertical-relative:text;mso-width-percent:0;mso-height-percent:0;mso-width-relative:margin;mso-height-relative:margin;v-text-anchor:middle" o:gfxdata="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" fillcolor="#ee853d [3029]" stroked="f">
+              <v:shape w14:anchorId="75DDF347" id="Text Box 22" o:spid="_x0000_s1035" type="#_x0000_t202" style="position:absolute;margin-left:4.5pt;margin-top:263.25pt;width:27pt;height:25.25pt;z-index:251660288;visibility:visible;mso-wrap-style:square;mso-width-percent:0;mso-height-percent:0;mso-wrap-distance-left:9pt;mso-wrap-distance-top:0;mso-wrap-distance-right:9pt;mso-wrap-distance-bottom:0;mso-position-horizontal:absolute;mso-position-horizontal-relative:text;mso-position-vertical:absolute;mso-position-vertical-relative:text;mso-width-percent:0;mso-height-percent:0;mso-width-relative:margin;mso-height-relative:margin;v-text-anchor:middle" o:gfxdata="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" fillcolor="#ee853d [3029]" stroked="f">
                 <v:fill color2="#ec7a2d [3173]" rotate="t" colors="0 #f18c55;.5 #f67b28;1 #e56b17" focus="100%" type="gradient">
                   <o:fill v:ext="view" type="gradientUnscaled"/>
                 </v:fill>
@@ -6955,7 +6748,7 @@
         <mc:AlternateContent>
           <mc:Choice Requires="wps">
             <w:drawing>
-              <wp:anchor distT="0" distB="0" distL="114300" distR="114300" simplePos="0" relativeHeight="251659264" behindDoc="0" locked="0" layoutInCell="1" allowOverlap="1">
+              <wp:anchor distT="0" distB="0" distL="114300" distR="114300" simplePos="0" relativeHeight="251658240" behindDoc="0" locked="0" layoutInCell="1" allowOverlap="1">
                 <wp:simplePos x="0" y="0"/>
                 <wp:positionH relativeFrom="column">
                   <wp:posOffset>800100</wp:posOffset>
@@ -7034,7 +6827,7 @@
           </mc:Choice>
           <mc:Fallback>
             <w:pict>
-              <v:shape id="Text Box 21" o:spid="_x0000_s1036" type="#_x0000_t202" style="position:absolute;margin-left:63pt;margin-top:99pt;width:27pt;height:25.25pt;z-index:251659264;visibility:visible;mso-wrap-style:square;mso-width-percent:0;mso-height-percent:0;mso-wrap-distance-left:9pt;mso-wrap-distance-top:0;mso-wrap-distance-right:9pt;mso-wrap-distance-bottom:0;mso-position-horizontal:absolute;mso-position-horizontal-relative:text;mso-position-vertical:absolute;mso-position-vertical-relative:text;mso-width-percent:0;mso-height-percent:0;mso-width-relative:margin;mso-height-relative:margin;v-text-anchor:middle" o:gfxdata="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" fillcolor="#ee853d [3029]" stroked="f">
+              <v:shape id="Text Box 21" o:spid="_x0000_s1036" type="#_x0000_t202" style="position:absolute;margin-left:63pt;margin-top:99pt;width:27pt;height:25.25pt;z-index:251658240;visibility:visible;mso-wrap-style:square;mso-width-percent:0;mso-height-percent:0;mso-wrap-distance-left:9pt;mso-wrap-distance-top:0;mso-wrap-distance-right:9pt;mso-wrap-distance-bottom:0;mso-position-horizontal:absolute;mso-position-horizontal-relative:text;mso-position-vertical:absolute;mso-position-vertical-relative:text;mso-width-percent:0;mso-height-percent:0;mso-width-relative:margin;mso-height-relative:margin;v-text-anchor:middle" o:gfxdata="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" fillcolor="#ee853d [3029]" stroked="f">
                 <v:fill color2="#ec7a2d [3173]" rotate="t" colors="0 #f18c55;.5 #f67b28;1 #e56b17" focus="100%" type="gradient">
                   <o:fill v:ext="view" type="gradientUnscaled"/>
                 </v:fill>
@@ -7116,14 +6909,24 @@
       <w:r>
         <w:t xml:space="preserve">Figur </w:t>
       </w:r>
-      <w:fldSimple w:instr=" SEQ Figur \* ARABIC ">
-        <w:r>
-          <w:rPr>
-            <w:noProof/>
-          </w:rPr>
-          <w:t>17</w:t>
-        </w:r>
-      </w:fldSimple>
+      <w:r>
+        <w:fldChar w:fldCharType="begin"/>
+      </w:r>
+      <w:r>
+        <w:instrText xml:space="preserve"> SEQ Figur \* ARABIC </w:instrText>
+      </w:r>
+      <w:r>
+        <w:fldChar w:fldCharType="separate"/>
+      </w:r>
+      <w:r>
+        <w:rPr>
+          <w:noProof/>
+        </w:rPr>
+        <w:t>17</w:t>
+      </w:r>
+      <w:r>
+        <w:fldChar w:fldCharType="end"/>
+      </w:r>
       <w:r>
         <w:t xml:space="preserve"> Huvudfönster med beskrivning</w:t>
       </w:r>
@@ -7180,7 +6983,7 @@
         <mc:AlternateContent>
           <mc:Choice Requires="wps">
             <w:drawing>
-              <wp:anchor distT="0" distB="0" distL="114300" distR="114300" simplePos="0" relativeHeight="251682816" behindDoc="0" locked="0" layoutInCell="1" allowOverlap="1" wp14:anchorId="33C8BCB1" wp14:editId="36FBA4DF">
+              <wp:anchor distT="0" distB="0" distL="114300" distR="114300" simplePos="0" relativeHeight="251681792" behindDoc="0" locked="0" layoutInCell="1" allowOverlap="1" wp14:anchorId="33C8BCB1" wp14:editId="36FBA4DF">
                 <wp:simplePos x="0" y="0"/>
                 <wp:positionH relativeFrom="column">
                   <wp:posOffset>10734675</wp:posOffset>
@@ -7259,7 +7062,7 @@
           </mc:Choice>
           <mc:Fallback>
             <w:pict>
-              <v:shape w14:anchorId="33C8BCB1" id="Text Box 33" o:spid="_x0000_s1037" type="#_x0000_t202" style="position:absolute;left:0;text-align:left;margin-left:845.25pt;margin-top:47.5pt;width:27pt;height:25.25pt;z-index:251682816;visibility:visible;mso-wrap-style:square;mso-width-percent:0;mso-height-percent:0;mso-wrap-distance-left:9pt;mso-wrap-distance-top:0;mso-wrap-distance-right:9pt;mso-wrap-distance-bottom:0;mso-position-horizontal:absolute;mso-position-horizontal-relative:text;mso-position-vertical:absolute;mso-position-vertical-relative:text;mso-width-percent:0;mso-height-percent:0;mso-width-relative:margin;mso-height-relative:margin;v-text-anchor:middle" o:gfxdata="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" fillcolor="#ee853d [3029]" stroked="f">
+              <v:shape w14:anchorId="33C8BCB1" id="Text Box 33" o:spid="_x0000_s1037" type="#_x0000_t202" style="position:absolute;left:0;text-align:left;margin-left:845.25pt;margin-top:47.5pt;width:27pt;height:25.25pt;z-index:251681792;visibility:visible;mso-wrap-style:square;mso-width-percent:0;mso-height-percent:0;mso-wrap-distance-left:9pt;mso-wrap-distance-top:0;mso-wrap-distance-right:9pt;mso-wrap-distance-bottom:0;mso-position-horizontal:absolute;mso-position-horizontal-relative:text;mso-position-vertical:absolute;mso-position-vertical-relative:text;mso-width-percent:0;mso-height-percent:0;mso-width-relative:margin;mso-height-relative:margin;v-text-anchor:middle" o:gfxdata="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" fillcolor="#ee853d [3029]" stroked="f">
                 <v:fill color2="#ec7a2d [3173]" rotate="t" colors="0 #f18c55;.5 #f67b28;1 #e56b17" focus="100%" type="gradient">
                   <o:fill v:ext="view" type="gradientUnscaled"/>
                 </v:fill>
@@ -7306,7 +7109,7 @@
         <mc:AlternateContent>
           <mc:Choice Requires="wps">
             <w:drawing>
-              <wp:anchor distT="0" distB="0" distL="114300" distR="114300" simplePos="0" relativeHeight="251668480" behindDoc="0" locked="0" layoutInCell="1" allowOverlap="1" wp14:anchorId="60C8F53C" wp14:editId="1874E65A">
+              <wp:anchor distT="0" distB="0" distL="114300" distR="114300" simplePos="0" relativeHeight="251667456" behindDoc="0" locked="0" layoutInCell="1" allowOverlap="1" wp14:anchorId="60C8F53C" wp14:editId="1874E65A">
                 <wp:simplePos x="0" y="0"/>
                 <wp:positionH relativeFrom="column">
                   <wp:posOffset>224155</wp:posOffset>
@@ -7350,14 +7153,24 @@
                             <w:r>
                               <w:t xml:space="preserve">Figur </w:t>
                             </w:r>
-                            <w:fldSimple w:instr=" SEQ Figur \* ARABIC ">
-                              <w:r>
-                                <w:rPr>
-                                  <w:noProof/>
-                                </w:rPr>
-                                <w:t>18</w:t>
-                              </w:r>
-                            </w:fldSimple>
+                            <w:r>
+                              <w:fldChar w:fldCharType="begin"/>
+                            </w:r>
+                            <w:r>
+                              <w:instrText xml:space="preserve"> SEQ Figur \* ARABIC </w:instrText>
+                            </w:r>
+                            <w:r>
+                              <w:fldChar w:fldCharType="separate"/>
+                            </w:r>
+                            <w:r>
+                              <w:rPr>
+                                <w:noProof/>
+                              </w:rPr>
+                              <w:t>18</w:t>
+                            </w:r>
+                            <w:r>
+                              <w:fldChar w:fldCharType="end"/>
+                            </w:r>
                             <w:r>
                               <w:t xml:space="preserve"> Radering av medlem</w:t>
                             </w:r>
@@ -7378,7 +7191,7 @@
           </mc:Choice>
           <mc:Fallback>
             <w:pict>
-              <v:shape w14:anchorId="60C8F53C" id="Text Box 26" o:spid="_x0000_s1038" type="#_x0000_t202" style="position:absolute;left:0;text-align:left;margin-left:17.65pt;margin-top:115.4pt;width:219.75pt;height:.05pt;z-index:251668480;visibility:visible;mso-wrap-style:square;mso-wrap-distance-left:9pt;mso-wrap-distance-top:0;mso-wrap-distance-right:9pt;mso-wrap-distance-bottom:0;mso-position-horizontal:absolute;mso-position-horizontal-relative:text;mso-position-vertical:absolute;mso-position-vertical-relative:text;v-text-anchor:top" o:gfxdata="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" stroked="f">
+              <v:shape w14:anchorId="60C8F53C" id="Text Box 26" o:spid="_x0000_s1038" type="#_x0000_t202" style="position:absolute;left:0;text-align:left;margin-left:17.65pt;margin-top:115.4pt;width:219.75pt;height:.05pt;z-index:251667456;visibility:visible;mso-wrap-style:square;mso-wrap-distance-left:9pt;mso-wrap-distance-top:0;mso-wrap-distance-right:9pt;mso-wrap-distance-bottom:0;mso-position-horizontal:absolute;mso-position-horizontal-relative:text;mso-position-vertical:absolute;mso-position-vertical-relative:text;v-text-anchor:top" o:gfxdata="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" stroked="f">
                 <v:textbox style="mso-fit-shape-to-text:t" inset="0,0,0,0">
                   <w:txbxContent>
                     <w:p>
@@ -7391,14 +7204,24 @@
                       <w:r>
                         <w:t xml:space="preserve">Figur </w:t>
                       </w:r>
-                      <w:fldSimple w:instr=" SEQ Figur \* ARABIC ">
-                        <w:r>
-                          <w:rPr>
-                            <w:noProof/>
-                          </w:rPr>
-                          <w:t>18</w:t>
-                        </w:r>
-                      </w:fldSimple>
+                      <w:r>
+                        <w:fldChar w:fldCharType="begin"/>
+                      </w:r>
+                      <w:r>
+                        <w:instrText xml:space="preserve"> SEQ Figur \* ARABIC </w:instrText>
+                      </w:r>
+                      <w:r>
+                        <w:fldChar w:fldCharType="separate"/>
+                      </w:r>
+                      <w:r>
+                        <w:rPr>
+                          <w:noProof/>
+                        </w:rPr>
+                        <w:t>18</w:t>
+                      </w:r>
+                      <w:r>
+                        <w:fldChar w:fldCharType="end"/>
+                      </w:r>
                       <w:r>
                         <w:t xml:space="preserve"> Radering av medlem</w:t>
                       </w:r>
@@ -7416,7 +7239,7 @@
           <w:noProof/>
         </w:rPr>
         <w:drawing>
-          <wp:anchor distT="0" distB="0" distL="114300" distR="114300" simplePos="0" relativeHeight="251666432" behindDoc="0" locked="0" layoutInCell="1" allowOverlap="1">
+          <wp:anchor distT="0" distB="0" distL="114300" distR="114300" simplePos="0" relativeHeight="251665408" behindDoc="0" locked="0" layoutInCell="1" allowOverlap="1">
             <wp:simplePos x="0" y="0"/>
             <wp:positionH relativeFrom="column">
               <wp:posOffset>224155</wp:posOffset>
@@ -7554,7 +7377,7 @@
       <w:pPr>
         <w:pStyle w:val="Heading3"/>
       </w:pPr>
-      <w:bookmarkStart w:id="18" w:name="_Toc491013884"/>
+      <w:bookmarkStart w:id="18" w:name="_Toc491022432"/>
       <w:r>
         <w:lastRenderedPageBreak/>
         <w:t>2.5.3 Lägg till en ny medlem</w:t>
@@ -7638,14 +7461,24 @@
       <w:r>
         <w:t xml:space="preserve">Figur </w:t>
       </w:r>
-      <w:fldSimple w:instr=" SEQ Figur \* ARABIC ">
-        <w:r>
-          <w:rPr>
-            <w:noProof/>
-          </w:rPr>
-          <w:t>19</w:t>
-        </w:r>
-      </w:fldSimple>
+      <w:r>
+        <w:fldChar w:fldCharType="begin"/>
+      </w:r>
+      <w:r>
+        <w:instrText xml:space="preserve"> SEQ Figur \* ARABIC </w:instrText>
+      </w:r>
+      <w:r>
+        <w:fldChar w:fldCharType="separate"/>
+      </w:r>
+      <w:r>
+        <w:rPr>
+          <w:noProof/>
+        </w:rPr>
+        <w:t>19</w:t>
+      </w:r>
+      <w:r>
+        <w:fldChar w:fldCharType="end"/>
+      </w:r>
       <w:r>
         <w:t xml:space="preserve"> Fönstret Lägg till ny medlem</w:t>
       </w:r>
@@ -7724,14 +7557,24 @@
       <w:r>
         <w:t xml:space="preserve">Figur </w:t>
       </w:r>
-      <w:fldSimple w:instr=" SEQ Figur \* ARABIC ">
-        <w:r>
-          <w:rPr>
-            <w:noProof/>
-          </w:rPr>
-          <w:t>20</w:t>
-        </w:r>
-      </w:fldSimple>
+      <w:r>
+        <w:fldChar w:fldCharType="begin"/>
+      </w:r>
+      <w:r>
+        <w:instrText xml:space="preserve"> SEQ Figur \* ARABIC </w:instrText>
+      </w:r>
+      <w:r>
+        <w:fldChar w:fldCharType="separate"/>
+      </w:r>
+      <w:r>
+        <w:rPr>
+          <w:noProof/>
+        </w:rPr>
+        <w:t>20</w:t>
+      </w:r>
+      <w:r>
+        <w:fldChar w:fldCharType="end"/>
+      </w:r>
       <w:r>
         <w:t xml:space="preserve"> Felaktig inmatning av ny medlem</w:t>
       </w:r>
@@ -7774,7 +7617,7 @@
       <w:pPr>
         <w:pStyle w:val="Heading3"/>
       </w:pPr>
-      <w:bookmarkStart w:id="19" w:name="_Toc491013885"/>
+      <w:bookmarkStart w:id="19" w:name="_Toc491022433"/>
       <w:r>
         <w:lastRenderedPageBreak/>
         <w:t>2.5.</w:t>
@@ -7805,15 +7648,7 @@
     </w:p>
     <w:p>
       <w:r>
-        <w:t xml:space="preserve">Tigern kommer läggas till </w:t>
-      </w:r>
-      <w:proofErr w:type="spellStart"/>
-      <w:r>
-        <w:t>till</w:t>
-      </w:r>
-      <w:proofErr w:type="spellEnd"/>
-      <w:r>
-        <w:t xml:space="preserve"> den medlem som är markerad. Detta reflekteras också i fönstrets titel.</w:t>
+        <w:t>Tigern kommer läggas till till den medlem som är markerad. Detta reflekteras också i fönstrets titel.</w:t>
       </w:r>
     </w:p>
     <w:p>
@@ -7874,14 +7709,24 @@
       <w:r>
         <w:t xml:space="preserve">Figur </w:t>
       </w:r>
-      <w:fldSimple w:instr=" SEQ Figur \* ARABIC ">
-        <w:r>
-          <w:rPr>
-            <w:noProof/>
-          </w:rPr>
-          <w:t>21</w:t>
-        </w:r>
-      </w:fldSimple>
+      <w:r>
+        <w:fldChar w:fldCharType="begin"/>
+      </w:r>
+      <w:r>
+        <w:instrText xml:space="preserve"> SEQ Figur \* ARABIC </w:instrText>
+      </w:r>
+      <w:r>
+        <w:fldChar w:fldCharType="separate"/>
+      </w:r>
+      <w:r>
+        <w:rPr>
+          <w:noProof/>
+        </w:rPr>
+        <w:t>21</w:t>
+      </w:r>
+      <w:r>
+        <w:fldChar w:fldCharType="end"/>
+      </w:r>
       <w:r>
         <w:t xml:space="preserve"> Fönstret Lägg till tiger</w:t>
       </w:r>
@@ -7971,14 +7816,24 @@
       <w:r>
         <w:t xml:space="preserve">Figur </w:t>
       </w:r>
-      <w:fldSimple w:instr=" SEQ Figur \* ARABIC ">
-        <w:r>
-          <w:rPr>
-            <w:noProof/>
-          </w:rPr>
-          <w:t>22</w:t>
-        </w:r>
-      </w:fldSimple>
+      <w:r>
+        <w:fldChar w:fldCharType="begin"/>
+      </w:r>
+      <w:r>
+        <w:instrText xml:space="preserve"> SEQ Figur \* ARABIC </w:instrText>
+      </w:r>
+      <w:r>
+        <w:fldChar w:fldCharType="separate"/>
+      </w:r>
+      <w:r>
+        <w:rPr>
+          <w:noProof/>
+        </w:rPr>
+        <w:t>22</w:t>
+      </w:r>
+      <w:r>
+        <w:fldChar w:fldCharType="end"/>
+      </w:r>
       <w:r>
         <w:t xml:space="preserve"> Felaktig inmatning av ny tiger</w:t>
       </w:r>
@@ -8008,7 +7863,7 @@
       <w:pPr>
         <w:pStyle w:val="Heading3"/>
       </w:pPr>
-      <w:bookmarkStart w:id="20" w:name="_Toc491013886"/>
+      <w:bookmarkStart w:id="20" w:name="_Toc491022434"/>
       <w:r>
         <w:lastRenderedPageBreak/>
         <w:t>2.5.5 Sökfilter</w:t>
@@ -8078,24 +7933,26 @@
       <w:r>
         <w:t xml:space="preserve">Figur </w:t>
       </w:r>
-      <w:fldSimple w:instr=" SEQ Figur \* ARABIC ">
-        <w:r>
-          <w:rPr>
-            <w:noProof/>
-          </w:rPr>
-          <w:t>23</w:t>
-        </w:r>
-      </w:fldSimple>
-      <w:r>
-        <w:t xml:space="preserve"> Filtrering av medlemslistan med söktermen ”</w:t>
-      </w:r>
-      <w:proofErr w:type="spellStart"/>
-      <w:r>
-        <w:t>erig</w:t>
-      </w:r>
-      <w:proofErr w:type="spellEnd"/>
-      <w:r>
-        <w:t>” för Sverige</w:t>
+      <w:r>
+        <w:fldChar w:fldCharType="begin"/>
+      </w:r>
+      <w:r>
+        <w:instrText xml:space="preserve"> SEQ Figur \* ARABIC </w:instrText>
+      </w:r>
+      <w:r>
+        <w:fldChar w:fldCharType="separate"/>
+      </w:r>
+      <w:r>
+        <w:rPr>
+          <w:noProof/>
+        </w:rPr>
+        <w:t>23</w:t>
+      </w:r>
+      <w:r>
+        <w:fldChar w:fldCharType="end"/>
+      </w:r>
+      <w:r>
+        <w:t xml:space="preserve"> Filtrering av medlemslistan med söktermen ”erig” för Sverige</w:t>
       </w:r>
     </w:p>
     <w:p>
@@ -8105,15 +7962,7 @@
     </w:p>
     <w:p>
       <w:r>
-        <w:t>Samtliga namn och adressuppgifter används i sökningen. Dock visas enbart postnummer vid exakta sökningar. Exempelvis skulle en medlem med postnummer ”</w:t>
-      </w:r>
-      <w:proofErr w:type="gramStart"/>
-      <w:r>
-        <w:t>59132</w:t>
-      </w:r>
-      <w:proofErr w:type="gramEnd"/>
-      <w:r>
-        <w:t>” enbart visas om hela numret 59132 är inskriven i sökfiltret.</w:t>
+        <w:t>Samtliga namn och adressuppgifter används i sökningen. Dock visas enbart postnummer vid exakta sökningar. Exempelvis skulle en medlem med postnummer ”59132” enbart visas om hela numret 59132 är inskriven i sökfiltret.</w:t>
       </w:r>
     </w:p>
     <w:p>
@@ -8142,7 +7991,7 @@
       <w:pPr>
         <w:pStyle w:val="Heading3"/>
       </w:pPr>
-      <w:bookmarkStart w:id="21" w:name="_Toc491013887"/>
+      <w:bookmarkStart w:id="21" w:name="_Toc491022435"/>
       <w:r>
         <w:lastRenderedPageBreak/>
         <w:t>2.5.6 Meny Fil</w:t>
@@ -8276,14 +8125,24 @@
       <w:r>
         <w:t xml:space="preserve">Figur </w:t>
       </w:r>
-      <w:fldSimple w:instr=" SEQ Figur \* ARABIC ">
-        <w:r>
-          <w:rPr>
-            <w:noProof/>
-          </w:rPr>
-          <w:t>24</w:t>
-        </w:r>
-      </w:fldSimple>
+      <w:r>
+        <w:fldChar w:fldCharType="begin"/>
+      </w:r>
+      <w:r>
+        <w:instrText xml:space="preserve"> SEQ Figur \* ARABIC </w:instrText>
+      </w:r>
+      <w:r>
+        <w:fldChar w:fldCharType="separate"/>
+      </w:r>
+      <w:r>
+        <w:rPr>
+          <w:noProof/>
+        </w:rPr>
+        <w:t>24</w:t>
+      </w:r>
+      <w:r>
+        <w:fldChar w:fldCharType="end"/>
+      </w:r>
       <w:r>
         <w:t xml:space="preserve"> Sparadialog för exportering av medlemmar till textfil.</w:t>
       </w:r>
@@ -8351,14 +8210,24 @@
       <w:r>
         <w:t xml:space="preserve">Figur </w:t>
       </w:r>
-      <w:fldSimple w:instr=" SEQ Figur \* ARABIC ">
-        <w:r>
-          <w:rPr>
-            <w:noProof/>
-          </w:rPr>
-          <w:t>25</w:t>
-        </w:r>
-      </w:fldSimple>
+      <w:r>
+        <w:fldChar w:fldCharType="begin"/>
+      </w:r>
+      <w:r>
+        <w:instrText xml:space="preserve"> SEQ Figur \* ARABIC </w:instrText>
+      </w:r>
+      <w:r>
+        <w:fldChar w:fldCharType="separate"/>
+      </w:r>
+      <w:r>
+        <w:rPr>
+          <w:noProof/>
+        </w:rPr>
+        <w:t>25</w:t>
+      </w:r>
+      <w:r>
+        <w:fldChar w:fldCharType="end"/>
+      </w:r>
       <w:r>
         <w:t xml:space="preserve"> Exporterad textfil med medlemmar</w:t>
       </w:r>
@@ -8379,7 +8248,7 @@
       <w:pPr>
         <w:pStyle w:val="Heading3"/>
       </w:pPr>
-      <w:bookmarkStart w:id="22" w:name="_Toc491013888"/>
+      <w:bookmarkStart w:id="22" w:name="_Toc491022436"/>
       <w:r>
         <w:lastRenderedPageBreak/>
         <w:t>2.5.7 Meny Verktyg: Ändra lösenord</w:t>
@@ -8471,14 +8340,24 @@
       <w:r>
         <w:t xml:space="preserve">Figur </w:t>
       </w:r>
-      <w:fldSimple w:instr=" SEQ Figur \* ARABIC ">
-        <w:r>
-          <w:rPr>
-            <w:noProof/>
-          </w:rPr>
-          <w:t>26</w:t>
-        </w:r>
-      </w:fldSimple>
+      <w:r>
+        <w:fldChar w:fldCharType="begin"/>
+      </w:r>
+      <w:r>
+        <w:instrText xml:space="preserve"> SEQ Figur \* ARABIC </w:instrText>
+      </w:r>
+      <w:r>
+        <w:fldChar w:fldCharType="separate"/>
+      </w:r>
+      <w:r>
+        <w:rPr>
+          <w:noProof/>
+        </w:rPr>
+        <w:t>26</w:t>
+      </w:r>
+      <w:r>
+        <w:fldChar w:fldCharType="end"/>
+      </w:r>
       <w:r>
         <w:t xml:space="preserve"> </w:t>
       </w:r>
@@ -8577,14 +8456,24 @@
       <w:r>
         <w:t xml:space="preserve">Figur </w:t>
       </w:r>
-      <w:fldSimple w:instr=" SEQ Figur \* ARABIC ">
-        <w:r>
-          <w:rPr>
-            <w:noProof/>
-          </w:rPr>
-          <w:t>27</w:t>
-        </w:r>
-      </w:fldSimple>
+      <w:r>
+        <w:fldChar w:fldCharType="begin"/>
+      </w:r>
+      <w:r>
+        <w:instrText xml:space="preserve"> SEQ Figur \* ARABIC </w:instrText>
+      </w:r>
+      <w:r>
+        <w:fldChar w:fldCharType="separate"/>
+      </w:r>
+      <w:r>
+        <w:rPr>
+          <w:noProof/>
+        </w:rPr>
+        <w:t>27</w:t>
+      </w:r>
+      <w:r>
+        <w:fldChar w:fldCharType="end"/>
+      </w:r>
       <w:r>
         <w:t xml:space="preserve"> Nytt slumpmässigt genererat lösenord, visat i klartext.</w:t>
       </w:r>
@@ -8690,22 +8579,30 @@
       <w:r>
         <w:t xml:space="preserve">Figur </w:t>
       </w:r>
-      <w:fldSimple w:instr=" SEQ Figur \* ARABIC ">
-        <w:r>
-          <w:rPr>
-            <w:noProof/>
-          </w:rPr>
-          <w:t>28</w:t>
-        </w:r>
-      </w:fldSimple>
+      <w:r>
+        <w:fldChar w:fldCharType="begin"/>
+      </w:r>
+      <w:r>
+        <w:instrText xml:space="preserve"> SEQ Figur \* ARABIC </w:instrText>
+      </w:r>
+      <w:r>
+        <w:fldChar w:fldCharType="separate"/>
+      </w:r>
+      <w:r>
+        <w:rPr>
+          <w:noProof/>
+        </w:rPr>
+        <w:t>28</w:t>
+      </w:r>
+      <w:r>
+        <w:fldChar w:fldCharType="end"/>
+      </w:r>
       <w:r>
         <w:t xml:space="preserve"> Felmeddelande om tomt nytt lösenord</w:t>
       </w:r>
       <w:r>
         <w:t>.</w:t>
       </w:r>
-      <w:bookmarkStart w:id="23" w:name="_GoBack"/>
-      <w:bookmarkEnd w:id="23"/>
     </w:p>
     <w:p>
       <w:pPr>
@@ -8723,12 +8620,12 @@
       <w:pPr>
         <w:pStyle w:val="Heading3"/>
       </w:pPr>
-      <w:bookmarkStart w:id="24" w:name="_Toc491013889"/>
+      <w:bookmarkStart w:id="23" w:name="_Toc491022437"/>
       <w:r>
         <w:lastRenderedPageBreak/>
         <w:t>2.5.8 Meny Hjälp</w:t>
       </w:r>
-      <w:bookmarkEnd w:id="24"/>
+      <w:bookmarkEnd w:id="23"/>
     </w:p>
     <w:p>
       <w:r>
@@ -8843,14 +8740,24 @@
       <w:r>
         <w:t xml:space="preserve">Figur </w:t>
       </w:r>
-      <w:fldSimple w:instr=" SEQ Figur \* ARABIC ">
-        <w:r>
-          <w:rPr>
-            <w:noProof/>
-          </w:rPr>
-          <w:t>29</w:t>
-        </w:r>
-      </w:fldSimple>
+      <w:r>
+        <w:fldChar w:fldCharType="begin"/>
+      </w:r>
+      <w:r>
+        <w:instrText xml:space="preserve"> SEQ Figur \* ARABIC </w:instrText>
+      </w:r>
+      <w:r>
+        <w:fldChar w:fldCharType="separate"/>
+      </w:r>
+      <w:r>
+        <w:rPr>
+          <w:noProof/>
+        </w:rPr>
+        <w:t>29</w:t>
+      </w:r>
+      <w:r>
+        <w:fldChar w:fldCharType="end"/>
+      </w:r>
       <w:r>
         <w:t xml:space="preserve"> Om programmet</w:t>
       </w:r>
@@ -8978,14 +8885,24 @@
       <w:r>
         <w:t xml:space="preserve">Figur </w:t>
       </w:r>
-      <w:fldSimple w:instr=" SEQ Figur \* ARABIC ">
-        <w:r>
-          <w:rPr>
-            <w:noProof/>
-          </w:rPr>
-          <w:t>30</w:t>
-        </w:r>
-      </w:fldSimple>
+      <w:r>
+        <w:fldChar w:fldCharType="begin"/>
+      </w:r>
+      <w:r>
+        <w:instrText xml:space="preserve"> SEQ Figur \* ARABIC </w:instrText>
+      </w:r>
+      <w:r>
+        <w:fldChar w:fldCharType="separate"/>
+      </w:r>
+      <w:r>
+        <w:rPr>
+          <w:noProof/>
+        </w:rPr>
+        <w:t>30</w:t>
+      </w:r>
+      <w:r>
+        <w:fldChar w:fldCharType="end"/>
+      </w:r>
       <w:r>
         <w:t xml:space="preserve"> Fråga om att gå till Wikipedia-sidan om Tigrar</w:t>
       </w:r>
@@ -9010,7 +8927,7 @@
       <w:pPr>
         <w:pStyle w:val="Heading2"/>
       </w:pPr>
-      <w:bookmarkStart w:id="25" w:name="_Toc491013890"/>
+      <w:bookmarkStart w:id="24" w:name="_Toc491022438"/>
       <w:r>
         <w:lastRenderedPageBreak/>
         <w:t>2.6</w:t>
@@ -9018,7 +8935,7 @@
       <w:r>
         <w:t xml:space="preserve"> Programmets kod</w:t>
       </w:r>
-      <w:bookmarkEnd w:id="25"/>
+      <w:bookmarkEnd w:id="24"/>
     </w:p>
     <w:p>
       <w:r>
@@ -9031,152 +8948,26 @@
       </w:r>
     </w:p>
     <w:p>
-      <w:pPr>
-        <w:pStyle w:val="Heading3"/>
-      </w:pPr>
-      <w:bookmarkStart w:id="26" w:name="_Toc491013891"/>
-      <w:r>
-        <w:t>2.6</w:t>
-      </w:r>
-      <w:r>
-        <w:t xml:space="preserve">.1 </w:t>
-      </w:r>
-      <w:bookmarkEnd w:id="26"/>
-      <w:r>
-        <w:t>Klassdiagram</w:t>
-      </w:r>
-    </w:p>
-    <w:p>
-      <w:pPr>
-        <w:rPr>
-          <w:highlight w:val="yellow"/>
-        </w:rPr>
-      </w:pPr>
-    </w:p>
-    <w:p>
-      <w:pPr>
-        <w:rPr>
-          <w:highlight w:val="yellow"/>
-        </w:rPr>
-      </w:pPr>
-    </w:p>
-    <w:p>
-      <w:pPr>
-        <w:rPr>
-          <w:rFonts w:asciiTheme="majorHAnsi" w:eastAsiaTheme="majorEastAsia" w:hAnsiTheme="majorHAnsi" w:cstheme="majorBidi"/>
-          <w:color w:val="1F4D78" w:themeColor="accent1" w:themeShade="7F"/>
-          <w:sz w:val="24"/>
-          <w:szCs w:val="24"/>
-          <w:highlight w:val="yellow"/>
-        </w:rPr>
-      </w:pPr>
-      <w:bookmarkStart w:id="27" w:name="_Toc491013892"/>
-      <w:r>
-        <w:rPr>
-          <w:highlight w:val="yellow"/>
-        </w:rPr>
-        <w:br w:type="page"/>
-      </w:r>
-    </w:p>
-    <w:p>
-      <w:pPr>
-        <w:pStyle w:val="Heading3"/>
-        <w:rPr>
-          <w:highlight w:val="yellow"/>
-        </w:rPr>
-      </w:pPr>
-      <w:r>
-        <w:rPr>
-          <w:highlight w:val="yellow"/>
-        </w:rPr>
-        <w:lastRenderedPageBreak/>
-        <w:t>2.8.2 Klassen Menu</w:t>
-      </w:r>
-      <w:bookmarkEnd w:id="27"/>
-    </w:p>
-    <w:p>
-      <w:pPr>
-        <w:rPr>
-          <w:highlight w:val="yellow"/>
-        </w:rPr>
-      </w:pPr>
-      <w:r>
-        <w:rPr>
-          <w:highlight w:val="yellow"/>
-        </w:rPr>
-        <w:t>Klasse</w:t>
-      </w:r>
-      <w:r>
-        <w:rPr>
-          <w:highlight w:val="yellow"/>
-        </w:rPr>
-        <w:t>n</w:t>
-      </w:r>
-      <w:r>
-        <w:rPr>
-          <w:highlight w:val="yellow"/>
-        </w:rPr>
-        <w:t xml:space="preserve"> </w:t>
-      </w:r>
-      <w:r>
-        <w:rPr>
-          <w:rFonts w:ascii="Consolas" w:hAnsi="Consolas" w:cs="Consolas"/>
-          <w:color w:val="A31515"/>
-          <w:sz w:val="19"/>
-          <w:szCs w:val="19"/>
-          <w:highlight w:val="yellow"/>
-        </w:rPr>
-        <w:t>”class Menu”</w:t>
-      </w:r>
-      <w:r>
-        <w:rPr>
-          <w:highlight w:val="yellow"/>
-        </w:rPr>
-        <w:t xml:space="preserve"> innehåller metoder för att visa </w:t>
-      </w:r>
-      <w:r>
-        <w:rPr>
-          <w:highlight w:val="yellow"/>
-        </w:rPr>
-        <w:t>menyer och diverse text</w:t>
-      </w:r>
-      <w:r>
-        <w:rPr>
-          <w:highlight w:val="yellow"/>
-        </w:rPr>
-        <w:t>, samt funktionalitet för användarinmatning</w:t>
-      </w:r>
-      <w:r>
-        <w:rPr>
-          <w:highlight w:val="yellow"/>
-        </w:rPr>
-        <w:t>.</w:t>
-      </w:r>
-    </w:p>
-    <w:p>
-      <w:pPr>
-        <w:rPr>
-          <w:rStyle w:val="BookTitle"/>
-          <w:highlight w:val="yellow"/>
-        </w:rPr>
-      </w:pPr>
-      <w:r>
-        <w:rPr>
-          <w:rStyle w:val="BookTitle"/>
-          <w:highlight w:val="yellow"/>
-        </w:rPr>
-        <w:t>Metoder i klassen Menu:</w:t>
+      <w:r>
+        <w:t>Programmet består av klasser som Visual Studio har genererat samt flera egenskapade klasser.</w:t>
       </w:r>
     </w:p>
     <w:tbl>
       <w:tblPr>
         <w:tblStyle w:val="PlainTable2"/>
         <w:tblW w:w="0" w:type="auto"/>
+        <w:tblBorders>
+          <w:top w:val="single" w:sz="4" w:space="0" w:color="auto"/>
+          <w:left w:val="single" w:sz="4" w:space="0" w:color="auto"/>
+          <w:bottom w:val="single" w:sz="4" w:space="0" w:color="auto"/>
+          <w:right w:val="single" w:sz="4" w:space="0" w:color="auto"/>
+          <w:insideH w:val="single" w:sz="4" w:space="0" w:color="7F7F7F" w:themeColor="text1" w:themeTint="80"/>
+        </w:tblBorders>
         <w:tblLook w:val="04A0" w:firstRow="1" w:lastRow="0" w:firstColumn="1" w:lastColumn="0" w:noHBand="0" w:noVBand="1"/>
       </w:tblPr>
       <w:tblGrid>
-        <w:gridCol w:w="2127"/>
-        <w:gridCol w:w="6935"/>
+        <w:gridCol w:w="4531"/>
+        <w:gridCol w:w="4531"/>
       </w:tblGrid>
       <w:tr>
         <w:trPr>
@@ -9185,40 +8976,26 @@
         <w:tc>
           <w:tcPr>
             <w:cnfStyle w:val="001000000000" w:firstRow="0" w:lastRow="0" w:firstColumn="1" w:lastColumn="0" w:oddVBand="0" w:evenVBand="0" w:oddHBand="0" w:evenHBand="0" w:firstRowFirstColumn="0" w:firstRowLastColumn="0" w:lastRowFirstColumn="0" w:lastRowLastColumn="0"/>
-            <w:tcW w:w="2127" w:type="dxa"/>
-            <w:shd w:val="clear" w:color="auto" w:fill="BDD6EE" w:themeFill="accent1" w:themeFillTint="66"/>
+            <w:tcW w:w="9062" w:type="dxa"/>
+            <w:gridSpan w:val="2"/>
+            <w:tcBorders>
+              <w:bottom w:val="none" w:sz="0" w:space="0" w:color="auto"/>
+            </w:tcBorders>
+            <w:shd w:val="clear" w:color="auto" w:fill="9CC2E5" w:themeFill="accent1" w:themeFillTint="99"/>
+            <w:vAlign w:val="center"/>
           </w:tcPr>
           <w:p>
             <w:pPr>
-              <w:rPr>
-                <w:highlight w:val="yellow"/>
+              <w:jc w:val="center"/>
+              <w:rPr>
+                <w:sz w:val="24"/>
               </w:rPr>
             </w:pPr>
             <w:r>
               <w:rPr>
-                <w:highlight w:val="yellow"/>
-              </w:rPr>
-              <w:t>Metod</w:t>
-            </w:r>
-          </w:p>
-        </w:tc>
-        <w:tc>
-          <w:tcPr>
-            <w:tcW w:w="6935" w:type="dxa"/>
-            <w:shd w:val="clear" w:color="auto" w:fill="BDD6EE" w:themeFill="accent1" w:themeFillTint="66"/>
-          </w:tcPr>
-          <w:p>
-            <w:pPr>
-              <w:cnfStyle w:val="100000000000" w:firstRow="1" w:lastRow="0" w:firstColumn="0" w:lastColumn="0" w:oddVBand="0" w:evenVBand="0" w:oddHBand="0" w:evenHBand="0" w:firstRowFirstColumn="0" w:firstRowLastColumn="0" w:lastRowFirstColumn="0" w:lastRowLastColumn="0"/>
-              <w:rPr>
-                <w:highlight w:val="yellow"/>
-              </w:rPr>
-            </w:pPr>
-            <w:r>
-              <w:rPr>
-                <w:highlight w:val="yellow"/>
-              </w:rPr>
-              <w:t>Beskrivning</w:t>
+                <w:sz w:val="24"/>
+              </w:rPr>
+              <w:t>Form-klasser</w:t>
             </w:r>
           </w:p>
         </w:tc>
@@ -9230,91 +9007,321 @@
         <w:tc>
           <w:tcPr>
             <w:cnfStyle w:val="001000000000" w:firstRow="0" w:lastRow="0" w:firstColumn="1" w:lastColumn="0" w:oddVBand="0" w:evenVBand="0" w:oddHBand="0" w:evenHBand="0" w:firstRowFirstColumn="0" w:firstRowLastColumn="0" w:lastRowFirstColumn="0" w:lastRowLastColumn="0"/>
-            <w:tcW w:w="2127" w:type="dxa"/>
+            <w:tcW w:w="4531" w:type="dxa"/>
+            <w:tcBorders>
+              <w:top w:val="none" w:sz="0" w:space="0" w:color="auto"/>
+              <w:bottom w:val="none" w:sz="0" w:space="0" w:color="auto"/>
+            </w:tcBorders>
+            <w:shd w:val="clear" w:color="auto" w:fill="BDD6EE" w:themeFill="accent1" w:themeFillTint="66"/>
           </w:tcPr>
           <w:p>
-            <w:pPr>
-              <w:rPr>
-                <w:highlight w:val="yellow"/>
-              </w:rPr>
-            </w:pPr>
-            <w:proofErr w:type="spellStart"/>
-            <w:r>
-              <w:rPr>
-                <w:rFonts w:ascii="Consolas" w:hAnsi="Consolas" w:cs="Consolas"/>
-                <w:color w:val="2E74B5" w:themeColor="accent1" w:themeShade="BF"/>
-                <w:szCs w:val="19"/>
-                <w:highlight w:val="yellow"/>
-              </w:rPr>
-              <w:t>DisplayMenu</w:t>
-            </w:r>
-            <w:proofErr w:type="spellEnd"/>
+            <w:r>
+              <w:t>Namn</w:t>
+            </w:r>
           </w:p>
         </w:tc>
         <w:tc>
           <w:tcPr>
-            <w:tcW w:w="6935" w:type="dxa"/>
+            <w:tcW w:w="4531" w:type="dxa"/>
+            <w:tcBorders>
+              <w:top w:val="none" w:sz="0" w:space="0" w:color="auto"/>
+              <w:bottom w:val="none" w:sz="0" w:space="0" w:color="auto"/>
+            </w:tcBorders>
+            <w:shd w:val="clear" w:color="auto" w:fill="BDD6EE" w:themeFill="accent1" w:themeFillTint="66"/>
           </w:tcPr>
           <w:p>
             <w:pPr>
               <w:cnfStyle w:val="000000100000" w:firstRow="0" w:lastRow="0" w:firstColumn="0" w:lastColumn="0" w:oddVBand="0" w:evenVBand="0" w:oddHBand="1" w:evenHBand="0" w:firstRowFirstColumn="0" w:firstRowLastColumn="0" w:lastRowFirstColumn="0" w:lastRowLastColumn="0"/>
               <w:rPr>
-                <w:highlight w:val="yellow"/>
+                <w:b/>
               </w:rPr>
             </w:pPr>
             <w:r>
               <w:rPr>
-                <w:highlight w:val="yellow"/>
-              </w:rPr>
-              <w:t>Visar programmets huvudmeny, ger i retur användarens inmatade menyval.</w:t>
+                <w:b/>
+              </w:rPr>
+              <w:t>Beskrivning</w:t>
             </w:r>
           </w:p>
         </w:tc>
       </w:tr>
       <w:tr>
+        <w:trPr>
+          <w:trHeight w:val="397"/>
+        </w:trPr>
         <w:tc>
           <w:tcPr>
             <w:cnfStyle w:val="001000000000" w:firstRow="0" w:lastRow="0" w:firstColumn="1" w:lastColumn="0" w:oddVBand="0" w:evenVBand="0" w:oddHBand="0" w:evenHBand="0" w:firstRowFirstColumn="0" w:firstRowLastColumn="0" w:lastRowFirstColumn="0" w:lastRowLastColumn="0"/>
-            <w:tcW w:w="2127" w:type="dxa"/>
+            <w:tcW w:w="4531" w:type="dxa"/>
           </w:tcPr>
           <w:p>
             <w:pPr>
-              <w:rPr>
-                <w:rFonts w:ascii="Consolas" w:hAnsi="Consolas" w:cs="Consolas"/>
-                <w:color w:val="2E74B5" w:themeColor="accent1" w:themeShade="BF"/>
-                <w:szCs w:val="19"/>
-                <w:highlight w:val="yellow"/>
-              </w:rPr>
+              <w:pStyle w:val="Kod"/>
             </w:pPr>
-            <w:proofErr w:type="spellStart"/>
-            <w:r>
-              <w:rPr>
-                <w:rFonts w:ascii="Consolas" w:hAnsi="Consolas" w:cs="Consolas"/>
-                <w:color w:val="2E74B5" w:themeColor="accent1" w:themeShade="BF"/>
-                <w:szCs w:val="19"/>
-                <w:highlight w:val="yellow"/>
-              </w:rPr>
-              <w:t>DisplayTitle</w:t>
-            </w:r>
-            <w:proofErr w:type="spellEnd"/>
+            <w:r>
+              <w:t>frmMain</w:t>
+            </w:r>
           </w:p>
         </w:tc>
         <w:tc>
           <w:tcPr>
-            <w:tcW w:w="6935" w:type="dxa"/>
+            <w:tcW w:w="4531" w:type="dxa"/>
           </w:tcPr>
           <w:p>
             <w:pPr>
               <w:cnfStyle w:val="000000000000" w:firstRow="0" w:lastRow="0" w:firstColumn="0" w:lastColumn="0" w:oddVBand="0" w:evenVBand="0" w:oddHBand="0" w:evenHBand="0" w:firstRowFirstColumn="0" w:firstRowLastColumn="0" w:lastRowFirstColumn="0" w:lastRowLastColumn="0"/>
-              <w:rPr>
-                <w:highlight w:val="yellow"/>
-              </w:rPr>
             </w:pPr>
             <w:r>
-              <w:rPr>
-                <w:highlight w:val="yellow"/>
-              </w:rPr>
-              <w:t xml:space="preserve">Genererar titlar för programmets olika menyer. Titeltexten anges som parameter. Texten centreras. </w:t>
+              <w:t>Form för programmets huvudfönster</w:t>
+            </w:r>
+          </w:p>
+        </w:tc>
+      </w:tr>
+      <w:tr>
+        <w:trPr>
+          <w:cnfStyle w:val="000000100000" w:firstRow="0" w:lastRow="0" w:firstColumn="0" w:lastColumn="0" w:oddVBand="0" w:evenVBand="0" w:oddHBand="1" w:evenHBand="0" w:firstRowFirstColumn="0" w:firstRowLastColumn="0" w:lastRowFirstColumn="0" w:lastRowLastColumn="0"/>
+          <w:trHeight w:val="397"/>
+        </w:trPr>
+        <w:tc>
+          <w:tcPr>
+            <w:cnfStyle w:val="001000000000" w:firstRow="0" w:lastRow="0" w:firstColumn="1" w:lastColumn="0" w:oddVBand="0" w:evenVBand="0" w:oddHBand="0" w:evenHBand="0" w:firstRowFirstColumn="0" w:firstRowLastColumn="0" w:lastRowFirstColumn="0" w:lastRowLastColumn="0"/>
+            <w:tcW w:w="4531" w:type="dxa"/>
+            <w:tcBorders>
+              <w:top w:val="none" w:sz="0" w:space="0" w:color="auto"/>
+              <w:bottom w:val="none" w:sz="0" w:space="0" w:color="auto"/>
+            </w:tcBorders>
+          </w:tcPr>
+          <w:p>
+            <w:pPr>
+              <w:pStyle w:val="Kod"/>
+            </w:pPr>
+            <w:r>
+              <w:t>frmAddMember</w:t>
+            </w:r>
+          </w:p>
+        </w:tc>
+        <w:tc>
+          <w:tcPr>
+            <w:tcW w:w="4531" w:type="dxa"/>
+            <w:tcBorders>
+              <w:top w:val="none" w:sz="0" w:space="0" w:color="auto"/>
+              <w:bottom w:val="none" w:sz="0" w:space="0" w:color="auto"/>
+            </w:tcBorders>
+          </w:tcPr>
+          <w:p>
+            <w:pPr>
+              <w:cnfStyle w:val="000000100000" w:firstRow="0" w:lastRow="0" w:firstColumn="0" w:lastColumn="0" w:oddVBand="0" w:evenVBand="0" w:oddHBand="1" w:evenHBand="0" w:firstRowFirstColumn="0" w:firstRowLastColumn="0" w:lastRowFirstColumn="0" w:lastRowLastColumn="0"/>
+            </w:pPr>
+            <w:r>
+              <w:t>Form för ”Lägg till medlem”</w:t>
+            </w:r>
+          </w:p>
+        </w:tc>
+      </w:tr>
+      <w:tr>
+        <w:trPr>
+          <w:trHeight w:val="397"/>
+        </w:trPr>
+        <w:tc>
+          <w:tcPr>
+            <w:cnfStyle w:val="001000000000" w:firstRow="0" w:lastRow="0" w:firstColumn="1" w:lastColumn="0" w:oddVBand="0" w:evenVBand="0" w:oddHBand="0" w:evenHBand="0" w:firstRowFirstColumn="0" w:firstRowLastColumn="0" w:lastRowFirstColumn="0" w:lastRowLastColumn="0"/>
+            <w:tcW w:w="4531" w:type="dxa"/>
+          </w:tcPr>
+          <w:p>
+            <w:pPr>
+              <w:pStyle w:val="Kod"/>
+            </w:pPr>
+            <w:r>
+              <w:t>frmAddTiger</w:t>
+            </w:r>
+          </w:p>
+        </w:tc>
+        <w:tc>
+          <w:tcPr>
+            <w:tcW w:w="4531" w:type="dxa"/>
+          </w:tcPr>
+          <w:p>
+            <w:pPr>
+              <w:cnfStyle w:val="000000000000" w:firstRow="0" w:lastRow="0" w:firstColumn="0" w:lastColumn="0" w:oddVBand="0" w:evenVBand="0" w:oddHBand="0" w:evenHBand="0" w:firstRowFirstColumn="0" w:firstRowLastColumn="0" w:lastRowFirstColumn="0" w:lastRowLastColumn="0"/>
+            </w:pPr>
+            <w:r>
+              <w:t>Form för ”Lägg till tiger”</w:t>
+            </w:r>
+          </w:p>
+        </w:tc>
+      </w:tr>
+      <w:tr>
+        <w:trPr>
+          <w:cnfStyle w:val="000000100000" w:firstRow="0" w:lastRow="0" w:firstColumn="0" w:lastColumn="0" w:oddVBand="0" w:evenVBand="0" w:oddHBand="1" w:evenHBand="0" w:firstRowFirstColumn="0" w:firstRowLastColumn="0" w:lastRowFirstColumn="0" w:lastRowLastColumn="0"/>
+          <w:trHeight w:val="397"/>
+        </w:trPr>
+        <w:tc>
+          <w:tcPr>
+            <w:cnfStyle w:val="001000000000" w:firstRow="0" w:lastRow="0" w:firstColumn="1" w:lastColumn="0" w:oddVBand="0" w:evenVBand="0" w:oddHBand="0" w:evenHBand="0" w:firstRowFirstColumn="0" w:firstRowLastColumn="0" w:lastRowFirstColumn="0" w:lastRowLastColumn="0"/>
+            <w:tcW w:w="4531" w:type="dxa"/>
+            <w:tcBorders>
+              <w:top w:val="none" w:sz="0" w:space="0" w:color="auto"/>
+              <w:bottom w:val="none" w:sz="0" w:space="0" w:color="auto"/>
+            </w:tcBorders>
+          </w:tcPr>
+          <w:p>
+            <w:pPr>
+              <w:pStyle w:val="Kod"/>
+            </w:pPr>
+            <w:r>
+              <w:t>frmPassword</w:t>
+            </w:r>
+          </w:p>
+        </w:tc>
+        <w:tc>
+          <w:tcPr>
+            <w:tcW w:w="4531" w:type="dxa"/>
+            <w:tcBorders>
+              <w:top w:val="none" w:sz="0" w:space="0" w:color="auto"/>
+              <w:bottom w:val="none" w:sz="0" w:space="0" w:color="auto"/>
+            </w:tcBorders>
+          </w:tcPr>
+          <w:p>
+            <w:pPr>
+              <w:cnfStyle w:val="000000100000" w:firstRow="0" w:lastRow="0" w:firstColumn="0" w:lastColumn="0" w:oddVBand="0" w:evenVBand="0" w:oddHBand="1" w:evenHBand="0" w:firstRowFirstColumn="0" w:firstRowLastColumn="0" w:lastRowFirstColumn="0" w:lastRowLastColumn="0"/>
+            </w:pPr>
+            <w:r>
+              <w:t>Form för Login-ruta</w:t>
+            </w:r>
+          </w:p>
+        </w:tc>
+      </w:tr>
+      <w:tr>
+        <w:trPr>
+          <w:trHeight w:val="397"/>
+        </w:trPr>
+        <w:tc>
+          <w:tcPr>
+            <w:cnfStyle w:val="001000000000" w:firstRow="0" w:lastRow="0" w:firstColumn="1" w:lastColumn="0" w:oddVBand="0" w:evenVBand="0" w:oddHBand="0" w:evenHBand="0" w:firstRowFirstColumn="0" w:firstRowLastColumn="0" w:lastRowFirstColumn="0" w:lastRowLastColumn="0"/>
+            <w:tcW w:w="4531" w:type="dxa"/>
+          </w:tcPr>
+          <w:p>
+            <w:pPr>
+              <w:pStyle w:val="Kod"/>
+            </w:pPr>
+            <w:r>
+              <w:t>frmChangePassword</w:t>
+            </w:r>
+          </w:p>
+        </w:tc>
+        <w:tc>
+          <w:tcPr>
+            <w:tcW w:w="4531" w:type="dxa"/>
+          </w:tcPr>
+          <w:p>
+            <w:pPr>
+              <w:cnfStyle w:val="000000000000" w:firstRow="0" w:lastRow="0" w:firstColumn="0" w:lastColumn="0" w:oddVBand="0" w:evenVBand="0" w:oddHBand="0" w:evenHBand="0" w:firstRowFirstColumn="0" w:firstRowLastColumn="0" w:lastRowFirstColumn="0" w:lastRowLastColumn="0"/>
+            </w:pPr>
+            <w:r>
+              <w:t>Form för ”Ändra lösenord”</w:t>
+            </w:r>
+          </w:p>
+        </w:tc>
+      </w:tr>
+      <w:tr>
+        <w:trPr>
+          <w:cnfStyle w:val="000000100000" w:firstRow="0" w:lastRow="0" w:firstColumn="0" w:lastColumn="0" w:oddVBand="0" w:evenVBand="0" w:oddHBand="1" w:evenHBand="0" w:firstRowFirstColumn="0" w:firstRowLastColumn="0" w:lastRowFirstColumn="0" w:lastRowLastColumn="0"/>
+          <w:trHeight w:val="397"/>
+        </w:trPr>
+        <w:tc>
+          <w:tcPr>
+            <w:cnfStyle w:val="001000000000" w:firstRow="0" w:lastRow="0" w:firstColumn="1" w:lastColumn="0" w:oddVBand="0" w:evenVBand="0" w:oddHBand="0" w:evenHBand="0" w:firstRowFirstColumn="0" w:firstRowLastColumn="0" w:lastRowFirstColumn="0" w:lastRowLastColumn="0"/>
+            <w:tcW w:w="4531" w:type="dxa"/>
+            <w:tcBorders>
+              <w:top w:val="none" w:sz="0" w:space="0" w:color="auto"/>
+              <w:bottom w:val="none" w:sz="0" w:space="0" w:color="auto"/>
+            </w:tcBorders>
+          </w:tcPr>
+          <w:p>
+            <w:pPr>
+              <w:pStyle w:val="Kod"/>
+            </w:pPr>
+            <w:r>
+              <w:t>AboutBox</w:t>
+            </w:r>
+          </w:p>
+        </w:tc>
+        <w:tc>
+          <w:tcPr>
+            <w:tcW w:w="4531" w:type="dxa"/>
+            <w:tcBorders>
+              <w:top w:val="none" w:sz="0" w:space="0" w:color="auto"/>
+              <w:bottom w:val="none" w:sz="0" w:space="0" w:color="auto"/>
+            </w:tcBorders>
+          </w:tcPr>
+          <w:p>
+            <w:pPr>
+              <w:cnfStyle w:val="000000100000" w:firstRow="0" w:lastRow="0" w:firstColumn="0" w:lastColumn="0" w:oddVBand="0" w:evenVBand="0" w:oddHBand="1" w:evenHBand="0" w:firstRowFirstColumn="0" w:firstRowLastColumn="0" w:lastRowFirstColumn="0" w:lastRowLastColumn="0"/>
+            </w:pPr>
+            <w:r>
+              <w:t>Form för ”Om programmet”</w:t>
+            </w:r>
+          </w:p>
+        </w:tc>
+      </w:tr>
+    </w:tbl>
+    <w:p/>
+    <w:tbl>
+      <w:tblPr>
+        <w:tblStyle w:val="PlainTable2"/>
+        <w:tblW w:w="0" w:type="auto"/>
+        <w:tblBorders>
+          <w:top w:val="single" w:sz="4" w:space="0" w:color="auto"/>
+          <w:left w:val="single" w:sz="4" w:space="0" w:color="auto"/>
+          <w:bottom w:val="single" w:sz="4" w:space="0" w:color="auto"/>
+          <w:right w:val="single" w:sz="4" w:space="0" w:color="auto"/>
+          <w:insideH w:val="single" w:sz="4" w:space="0" w:color="7F7F7F" w:themeColor="text1" w:themeTint="80"/>
+        </w:tblBorders>
+        <w:tblLook w:val="04A0" w:firstRow="1" w:lastRow="0" w:firstColumn="1" w:lastColumn="0" w:noHBand="0" w:noVBand="1"/>
+      </w:tblPr>
+      <w:tblGrid>
+        <w:gridCol w:w="4531"/>
+        <w:gridCol w:w="4531"/>
+      </w:tblGrid>
+      <w:tr>
+        <w:trPr>
+          <w:cnfStyle w:val="100000000000" w:firstRow="1" w:lastRow="0" w:firstColumn="0" w:lastColumn="0" w:oddVBand="0" w:evenVBand="0" w:oddHBand="0" w:evenHBand="0" w:firstRowFirstColumn="0" w:firstRowLastColumn="0" w:lastRowFirstColumn="0" w:lastRowLastColumn="0"/>
+        </w:trPr>
+        <w:tc>
+          <w:tcPr>
+            <w:cnfStyle w:val="001000000000" w:firstRow="0" w:lastRow="0" w:firstColumn="1" w:lastColumn="0" w:oddVBand="0" w:evenVBand="0" w:oddHBand="0" w:evenHBand="0" w:firstRowFirstColumn="0" w:firstRowLastColumn="0" w:lastRowFirstColumn="0" w:lastRowLastColumn="0"/>
+            <w:tcW w:w="9062" w:type="dxa"/>
+            <w:gridSpan w:val="2"/>
+            <w:tcBorders>
+              <w:bottom w:val="none" w:sz="0" w:space="0" w:color="auto"/>
+            </w:tcBorders>
+            <w:shd w:val="clear" w:color="auto" w:fill="9CC2E5" w:themeFill="accent1" w:themeFillTint="99"/>
+            <w:vAlign w:val="center"/>
+          </w:tcPr>
+          <w:p>
+            <w:pPr>
+              <w:jc w:val="center"/>
+              <w:rPr>
+                <w:sz w:val="24"/>
+              </w:rPr>
+            </w:pPr>
+            <w:r>
+              <w:rPr>
+                <w:sz w:val="24"/>
+              </w:rPr>
+              <w:t>Andra</w:t>
+            </w:r>
+            <w:r>
+              <w:rPr>
+                <w:sz w:val="24"/>
+              </w:rPr>
+              <w:t xml:space="preserve"> </w:t>
+            </w:r>
+            <w:r>
+              <w:rPr>
+                <w:sz w:val="24"/>
+              </w:rPr>
+              <w:t>klasser</w:t>
             </w:r>
           </w:p>
         </w:tc>
@@ -9326,108 +9333,72 @@
         <w:tc>
           <w:tcPr>
             <w:cnfStyle w:val="001000000000" w:firstRow="0" w:lastRow="0" w:firstColumn="1" w:lastColumn="0" w:oddVBand="0" w:evenVBand="0" w:oddHBand="0" w:evenHBand="0" w:firstRowFirstColumn="0" w:firstRowLastColumn="0" w:lastRowFirstColumn="0" w:lastRowLastColumn="0"/>
-            <w:tcW w:w="2127" w:type="dxa"/>
+            <w:tcW w:w="4531" w:type="dxa"/>
+            <w:tcBorders>
+              <w:top w:val="none" w:sz="0" w:space="0" w:color="auto"/>
+              <w:bottom w:val="none" w:sz="0" w:space="0" w:color="auto"/>
+            </w:tcBorders>
+            <w:shd w:val="clear" w:color="auto" w:fill="BDD6EE" w:themeFill="accent1" w:themeFillTint="66"/>
           </w:tcPr>
           <w:p>
-            <w:pPr>
-              <w:rPr>
-                <w:rFonts w:ascii="Consolas" w:hAnsi="Consolas" w:cs="Consolas"/>
-                <w:color w:val="2E74B5" w:themeColor="accent1" w:themeShade="BF"/>
-                <w:szCs w:val="19"/>
-                <w:highlight w:val="yellow"/>
-              </w:rPr>
-            </w:pPr>
-            <w:proofErr w:type="spellStart"/>
-            <w:r>
-              <w:rPr>
-                <w:rFonts w:ascii="Consolas" w:hAnsi="Consolas" w:cs="Consolas"/>
-                <w:color w:val="2E74B5" w:themeColor="accent1" w:themeShade="BF"/>
-                <w:szCs w:val="19"/>
-                <w:highlight w:val="yellow"/>
-              </w:rPr>
-              <w:t>DisplayLine</w:t>
-            </w:r>
-            <w:proofErr w:type="spellEnd"/>
+            <w:r>
+              <w:t>Namn</w:t>
+            </w:r>
           </w:p>
         </w:tc>
         <w:tc>
           <w:tcPr>
-            <w:tcW w:w="6935" w:type="dxa"/>
+            <w:tcW w:w="4531" w:type="dxa"/>
+            <w:tcBorders>
+              <w:top w:val="none" w:sz="0" w:space="0" w:color="auto"/>
+              <w:bottom w:val="none" w:sz="0" w:space="0" w:color="auto"/>
+            </w:tcBorders>
+            <w:shd w:val="clear" w:color="auto" w:fill="BDD6EE" w:themeFill="accent1" w:themeFillTint="66"/>
           </w:tcPr>
           <w:p>
             <w:pPr>
               <w:cnfStyle w:val="000000100000" w:firstRow="0" w:lastRow="0" w:firstColumn="0" w:lastColumn="0" w:oddVBand="0" w:evenVBand="0" w:oddHBand="1" w:evenHBand="0" w:firstRowFirstColumn="0" w:firstRowLastColumn="0" w:lastRowFirstColumn="0" w:lastRowLastColumn="0"/>
               <w:rPr>
-                <w:highlight w:val="yellow"/>
+                <w:b/>
               </w:rPr>
             </w:pPr>
             <w:r>
               <w:rPr>
-                <w:highlight w:val="yellow"/>
-              </w:rPr>
-              <w:t xml:space="preserve">Ritar ut en linje till </w:t>
-            </w:r>
-            <w:proofErr w:type="spellStart"/>
-            <w:r>
-              <w:rPr>
-                <w:highlight w:val="yellow"/>
-              </w:rPr>
-              <w:t>konsollfönstret</w:t>
-            </w:r>
-            <w:proofErr w:type="spellEnd"/>
-            <w:r>
-              <w:rPr>
-                <w:highlight w:val="yellow"/>
-              </w:rPr>
-              <w:t>.</w:t>
+                <w:b/>
+              </w:rPr>
+              <w:t>Beskrivning</w:t>
             </w:r>
           </w:p>
         </w:tc>
       </w:tr>
       <w:tr>
+        <w:trPr>
+          <w:trHeight w:val="397"/>
+        </w:trPr>
         <w:tc>
           <w:tcPr>
             <w:cnfStyle w:val="001000000000" w:firstRow="0" w:lastRow="0" w:firstColumn="1" w:lastColumn="0" w:oddVBand="0" w:evenVBand="0" w:oddHBand="0" w:evenHBand="0" w:firstRowFirstColumn="0" w:firstRowLastColumn="0" w:lastRowFirstColumn="0" w:lastRowLastColumn="0"/>
-            <w:tcW w:w="2127" w:type="dxa"/>
+            <w:tcW w:w="4531" w:type="dxa"/>
           </w:tcPr>
           <w:p>
             <w:pPr>
-              <w:rPr>
-                <w:rFonts w:ascii="Consolas" w:hAnsi="Consolas" w:cs="Consolas"/>
-                <w:color w:val="2E74B5" w:themeColor="accent1" w:themeShade="BF"/>
-                <w:szCs w:val="19"/>
-                <w:highlight w:val="yellow"/>
-              </w:rPr>
+              <w:pStyle w:val="Kod"/>
             </w:pPr>
-            <w:proofErr w:type="spellStart"/>
-            <w:r>
-              <w:rPr>
-                <w:rFonts w:ascii="Consolas" w:hAnsi="Consolas" w:cs="Consolas"/>
-                <w:color w:val="2E74B5" w:themeColor="accent1" w:themeShade="BF"/>
-                <w:szCs w:val="19"/>
-                <w:highlight w:val="yellow"/>
-              </w:rPr>
-              <w:t>Wait</w:t>
-            </w:r>
-            <w:proofErr w:type="spellEnd"/>
+            <w:r>
+              <w:t>Member</w:t>
+            </w:r>
           </w:p>
         </w:tc>
         <w:tc>
           <w:tcPr>
-            <w:tcW w:w="6935" w:type="dxa"/>
+            <w:tcW w:w="4531" w:type="dxa"/>
           </w:tcPr>
           <w:p>
             <w:pPr>
               <w:cnfStyle w:val="000000000000" w:firstRow="0" w:lastRow="0" w:firstColumn="0" w:lastColumn="0" w:oddVBand="0" w:evenVBand="0" w:oddHBand="0" w:evenHBand="0" w:firstRowFirstColumn="0" w:firstRowLastColumn="0" w:lastRowFirstColumn="0" w:lastRowLastColumn="0"/>
-              <w:rPr>
-                <w:highlight w:val="yellow"/>
-              </w:rPr>
             </w:pPr>
             <w:r>
-              <w:rPr>
-                <w:highlight w:val="yellow"/>
-              </w:rPr>
-              <w:t>Uppmanar användaren att trycka på en valfri tangent för att fortsätta programmet. Meddelande kan ges som parameter.</w:t>
+              <w:t>Hanterar medlemmar i TRF</w:t>
             </w:r>
           </w:p>
         </w:tc>
@@ -9435,204 +9406,72 @@
       <w:tr>
         <w:trPr>
           <w:cnfStyle w:val="000000100000" w:firstRow="0" w:lastRow="0" w:firstColumn="0" w:lastColumn="0" w:oddVBand="0" w:evenVBand="0" w:oddHBand="1" w:evenHBand="0" w:firstRowFirstColumn="0" w:firstRowLastColumn="0" w:lastRowFirstColumn="0" w:lastRowLastColumn="0"/>
+          <w:trHeight w:val="397"/>
         </w:trPr>
         <w:tc>
           <w:tcPr>
             <w:cnfStyle w:val="001000000000" w:firstRow="0" w:lastRow="0" w:firstColumn="1" w:lastColumn="0" w:oddVBand="0" w:evenVBand="0" w:oddHBand="0" w:evenHBand="0" w:firstRowFirstColumn="0" w:firstRowLastColumn="0" w:lastRowFirstColumn="0" w:lastRowLastColumn="0"/>
-            <w:tcW w:w="2127" w:type="dxa"/>
+            <w:tcW w:w="4531" w:type="dxa"/>
+            <w:tcBorders>
+              <w:top w:val="none" w:sz="0" w:space="0" w:color="auto"/>
+              <w:bottom w:val="none" w:sz="0" w:space="0" w:color="auto"/>
+            </w:tcBorders>
           </w:tcPr>
           <w:p>
             <w:pPr>
-              <w:rPr>
-                <w:rFonts w:ascii="Consolas" w:hAnsi="Consolas" w:cs="Consolas"/>
-                <w:color w:val="2E74B5" w:themeColor="accent1" w:themeShade="BF"/>
-                <w:szCs w:val="19"/>
-                <w:highlight w:val="yellow"/>
-              </w:rPr>
+              <w:pStyle w:val="Kod"/>
             </w:pPr>
-            <w:proofErr w:type="spellStart"/>
-            <w:r>
-              <w:rPr>
-                <w:rFonts w:ascii="Consolas" w:hAnsi="Consolas" w:cs="Consolas"/>
-                <w:color w:val="2E74B5" w:themeColor="accent1" w:themeShade="BF"/>
-                <w:szCs w:val="19"/>
-                <w:highlight w:val="yellow"/>
-              </w:rPr>
-              <w:t>Confirm</w:t>
-            </w:r>
-            <w:proofErr w:type="spellEnd"/>
+            <w:r>
+              <w:t>Password</w:t>
+            </w:r>
           </w:p>
         </w:tc>
         <w:tc>
           <w:tcPr>
-            <w:tcW w:w="6935" w:type="dxa"/>
+            <w:tcW w:w="4531" w:type="dxa"/>
+            <w:tcBorders>
+              <w:top w:val="none" w:sz="0" w:space="0" w:color="auto"/>
+              <w:bottom w:val="none" w:sz="0" w:space="0" w:color="auto"/>
+            </w:tcBorders>
           </w:tcPr>
           <w:p>
             <w:pPr>
               <w:cnfStyle w:val="000000100000" w:firstRow="0" w:lastRow="0" w:firstColumn="0" w:lastColumn="0" w:oddVBand="0" w:evenVBand="0" w:oddHBand="1" w:evenHBand="0" w:firstRowFirstColumn="0" w:firstRowLastColumn="0" w:lastRowFirstColumn="0" w:lastRowLastColumn="0"/>
-              <w:rPr>
-                <w:highlight w:val="yellow"/>
-              </w:rPr>
             </w:pPr>
             <w:r>
-              <w:rPr>
-                <w:highlight w:val="yellow"/>
-              </w:rPr>
-              <w:t xml:space="preserve">Ger i retur ett sanningsvärde, beroende på om användaren trycker in en viss tangent. Exempel: </w:t>
-            </w:r>
-            <w:r>
-              <w:rPr>
-                <w:i/>
-                <w:highlight w:val="yellow"/>
-              </w:rPr>
-              <w:t>”Tryck på ’J’ för att ta bort filen”.</w:t>
+              <w:t>Hanterar lösenord</w:t>
             </w:r>
           </w:p>
         </w:tc>
       </w:tr>
       <w:tr>
+        <w:trPr>
+          <w:trHeight w:val="397"/>
+        </w:trPr>
         <w:tc>
           <w:tcPr>
             <w:cnfStyle w:val="001000000000" w:firstRow="0" w:lastRow="0" w:firstColumn="1" w:lastColumn="0" w:oddVBand="0" w:evenVBand="0" w:oddHBand="0" w:evenHBand="0" w:firstRowFirstColumn="0" w:firstRowLastColumn="0" w:lastRowFirstColumn="0" w:lastRowLastColumn="0"/>
-            <w:tcW w:w="2127" w:type="dxa"/>
+            <w:tcW w:w="4531" w:type="dxa"/>
           </w:tcPr>
           <w:p>
             <w:pPr>
-              <w:rPr>
-                <w:rFonts w:ascii="Consolas" w:hAnsi="Consolas" w:cs="Consolas"/>
-                <w:color w:val="2E74B5" w:themeColor="accent1" w:themeShade="BF"/>
-                <w:szCs w:val="19"/>
-                <w:highlight w:val="yellow"/>
-              </w:rPr>
+              <w:pStyle w:val="Kod"/>
             </w:pPr>
-            <w:proofErr w:type="spellStart"/>
-            <w:r>
-              <w:rPr>
-                <w:rFonts w:ascii="Consolas" w:hAnsi="Consolas" w:cs="Consolas"/>
-                <w:color w:val="2E74B5" w:themeColor="accent1" w:themeShade="BF"/>
-                <w:szCs w:val="19"/>
-                <w:highlight w:val="yellow"/>
-              </w:rPr>
-              <w:t>Error</w:t>
-            </w:r>
-            <w:proofErr w:type="spellEnd"/>
+            <w:r>
+              <w:t>Tiger</w:t>
+            </w:r>
           </w:p>
         </w:tc>
         <w:tc>
           <w:tcPr>
-            <w:tcW w:w="6935" w:type="dxa"/>
+            <w:tcW w:w="4531" w:type="dxa"/>
           </w:tcPr>
           <w:p>
             <w:pPr>
               <w:cnfStyle w:val="000000000000" w:firstRow="0" w:lastRow="0" w:firstColumn="0" w:lastColumn="0" w:oddVBand="0" w:evenVBand="0" w:oddHBand="0" w:evenHBand="0" w:firstRowFirstColumn="0" w:firstRowLastColumn="0" w:lastRowFirstColumn="0" w:lastRowLastColumn="0"/>
-              <w:rPr>
-                <w:highlight w:val="yellow"/>
-              </w:rPr>
             </w:pPr>
             <w:r>
-              <w:rPr>
-                <w:highlight w:val="yellow"/>
-              </w:rPr>
-              <w:t>Visar ett felmeddelande, meddelandet anges som parameter.</w:t>
-            </w:r>
-          </w:p>
-        </w:tc>
-      </w:tr>
-    </w:tbl>
-    <w:p>
-      <w:pPr>
-        <w:rPr>
-          <w:highlight w:val="yellow"/>
-        </w:rPr>
-      </w:pPr>
-    </w:p>
-    <w:p>
-      <w:pPr>
-        <w:rPr>
-          <w:rStyle w:val="BookTitle"/>
-          <w:highlight w:val="yellow"/>
-        </w:rPr>
-      </w:pPr>
-      <w:r>
-        <w:rPr>
-          <w:rStyle w:val="BookTitle"/>
-          <w:highlight w:val="yellow"/>
-        </w:rPr>
-        <w:t>Variabler och datastrukturer i klassen Menu:</w:t>
-      </w:r>
-    </w:p>
-    <w:tbl>
-      <w:tblPr>
-        <w:tblStyle w:val="PlainTable2"/>
-        <w:tblW w:w="0" w:type="auto"/>
-        <w:tblLook w:val="04A0" w:firstRow="1" w:lastRow="0" w:firstColumn="1" w:lastColumn="0" w:noHBand="0" w:noVBand="1"/>
-      </w:tblPr>
-      <w:tblGrid>
-        <w:gridCol w:w="1813"/>
-        <w:gridCol w:w="1873"/>
-        <w:gridCol w:w="5386"/>
-      </w:tblGrid>
-      <w:tr>
-        <w:trPr>
-          <w:cnfStyle w:val="100000000000" w:firstRow="1" w:lastRow="0" w:firstColumn="0" w:lastColumn="0" w:oddVBand="0" w:evenVBand="0" w:oddHBand="0" w:evenHBand="0" w:firstRowFirstColumn="0" w:firstRowLastColumn="0" w:lastRowFirstColumn="0" w:lastRowLastColumn="0"/>
-        </w:trPr>
-        <w:tc>
-          <w:tcPr>
-            <w:cnfStyle w:val="001000000000" w:firstRow="0" w:lastRow="0" w:firstColumn="1" w:lastColumn="0" w:oddVBand="0" w:evenVBand="0" w:oddHBand="0" w:evenHBand="0" w:firstRowFirstColumn="0" w:firstRowLastColumn="0" w:lastRowFirstColumn="0" w:lastRowLastColumn="0"/>
-            <w:tcW w:w="1813" w:type="dxa"/>
-            <w:shd w:val="clear" w:color="auto" w:fill="BDD6EE" w:themeFill="accent1" w:themeFillTint="66"/>
-          </w:tcPr>
-          <w:p>
-            <w:pPr>
-              <w:rPr>
-                <w:highlight w:val="yellow"/>
-              </w:rPr>
-            </w:pPr>
-            <w:r>
-              <w:rPr>
-                <w:highlight w:val="yellow"/>
-              </w:rPr>
-              <w:t>Namn</w:t>
-            </w:r>
-          </w:p>
-        </w:tc>
-        <w:tc>
-          <w:tcPr>
-            <w:tcW w:w="1873" w:type="dxa"/>
-            <w:shd w:val="clear" w:color="auto" w:fill="BDD6EE" w:themeFill="accent1" w:themeFillTint="66"/>
-          </w:tcPr>
-          <w:p>
-            <w:pPr>
-              <w:cnfStyle w:val="100000000000" w:firstRow="1" w:lastRow="0" w:firstColumn="0" w:lastColumn="0" w:oddVBand="0" w:evenVBand="0" w:oddHBand="0" w:evenHBand="0" w:firstRowFirstColumn="0" w:firstRowLastColumn="0" w:lastRowFirstColumn="0" w:lastRowLastColumn="0"/>
-              <w:rPr>
-                <w:highlight w:val="yellow"/>
-              </w:rPr>
-            </w:pPr>
-            <w:r>
-              <w:rPr>
-                <w:highlight w:val="yellow"/>
-              </w:rPr>
-              <w:t>Typ</w:t>
-            </w:r>
-          </w:p>
-        </w:tc>
-        <w:tc>
-          <w:tcPr>
-            <w:tcW w:w="5386" w:type="dxa"/>
-            <w:shd w:val="clear" w:color="auto" w:fill="BDD6EE" w:themeFill="accent1" w:themeFillTint="66"/>
-          </w:tcPr>
-          <w:p>
-            <w:pPr>
-              <w:cnfStyle w:val="100000000000" w:firstRow="1" w:lastRow="0" w:firstColumn="0" w:lastColumn="0" w:oddVBand="0" w:evenVBand="0" w:oddHBand="0" w:evenHBand="0" w:firstRowFirstColumn="0" w:firstRowLastColumn="0" w:lastRowFirstColumn="0" w:lastRowLastColumn="0"/>
-              <w:rPr>
-                <w:highlight w:val="yellow"/>
-              </w:rPr>
-            </w:pPr>
-            <w:r>
-              <w:rPr>
-                <w:highlight w:val="yellow"/>
-              </w:rPr>
-              <w:t>Beskrivning</w:t>
+              <w:t>Hanterar tigrar i TRF</w:t>
             </w:r>
           </w:p>
         </w:tc>
@@ -9640,187 +9479,224 @@
       <w:tr>
         <w:trPr>
           <w:cnfStyle w:val="000000100000" w:firstRow="0" w:lastRow="0" w:firstColumn="0" w:lastColumn="0" w:oddVBand="0" w:evenVBand="0" w:oddHBand="1" w:evenHBand="0" w:firstRowFirstColumn="0" w:firstRowLastColumn="0" w:lastRowFirstColumn="0" w:lastRowLastColumn="0"/>
+          <w:trHeight w:val="397"/>
         </w:trPr>
         <w:tc>
           <w:tcPr>
             <w:cnfStyle w:val="001000000000" w:firstRow="0" w:lastRow="0" w:firstColumn="1" w:lastColumn="0" w:oddVBand="0" w:evenVBand="0" w:oddHBand="0" w:evenHBand="0" w:firstRowFirstColumn="0" w:firstRowLastColumn="0" w:lastRowFirstColumn="0" w:lastRowLastColumn="0"/>
-            <w:tcW w:w="1813" w:type="dxa"/>
+            <w:tcW w:w="4531" w:type="dxa"/>
           </w:tcPr>
           <w:p>
             <w:pPr>
-              <w:rPr>
-                <w:highlight w:val="yellow"/>
-              </w:rPr>
+              <w:pStyle w:val="Kod"/>
             </w:pPr>
-            <w:proofErr w:type="spellStart"/>
-            <w:r>
-              <w:rPr>
-                <w:rFonts w:ascii="Consolas" w:hAnsi="Consolas" w:cs="Consolas"/>
-                <w:color w:val="2E74B5" w:themeColor="accent1" w:themeShade="BF"/>
-                <w:szCs w:val="19"/>
-                <w:highlight w:val="yellow"/>
-              </w:rPr>
-              <w:t>MenuItem</w:t>
-            </w:r>
-            <w:proofErr w:type="spellEnd"/>
+            <w:r>
+              <w:t>Program</w:t>
+            </w:r>
           </w:p>
         </w:tc>
         <w:tc>
           <w:tcPr>
-            <w:tcW w:w="1873" w:type="dxa"/>
+            <w:tcW w:w="4531" w:type="dxa"/>
           </w:tcPr>
           <w:p>
             <w:pPr>
               <w:cnfStyle w:val="000000100000" w:firstRow="0" w:lastRow="0" w:firstColumn="0" w:lastColumn="0" w:oddVBand="0" w:evenVBand="0" w:oddHBand="1" w:evenHBand="0" w:firstRowFirstColumn="0" w:firstRowLastColumn="0" w:lastRowFirstColumn="0" w:lastRowLastColumn="0"/>
-              <w:rPr>
-                <w:rStyle w:val="BookTitle"/>
-                <w:highlight w:val="yellow"/>
-              </w:rPr>
             </w:pPr>
-            <w:proofErr w:type="spellStart"/>
-            <w:r>
-              <w:rPr>
-                <w:rStyle w:val="BookTitle"/>
-                <w:highlight w:val="yellow"/>
-              </w:rPr>
-              <w:t>enum</w:t>
-            </w:r>
-            <w:proofErr w:type="spellEnd"/>
-          </w:p>
-        </w:tc>
-        <w:tc>
-          <w:tcPr>
-            <w:tcW w:w="5386" w:type="dxa"/>
-          </w:tcPr>
-          <w:p>
-            <w:pPr>
-              <w:cnfStyle w:val="000000100000" w:firstRow="0" w:lastRow="0" w:firstColumn="0" w:lastColumn="0" w:oddVBand="0" w:evenVBand="0" w:oddHBand="1" w:evenHBand="0" w:firstRowFirstColumn="0" w:firstRowLastColumn="0" w:lastRowFirstColumn="0" w:lastRowLastColumn="0"/>
-              <w:rPr>
-                <w:highlight w:val="yellow"/>
-              </w:rPr>
-            </w:pPr>
-            <w:r>
-              <w:rPr>
-                <w:highlight w:val="yellow"/>
-              </w:rPr>
-              <w:t>För navigering i huvudmenyn.</w:t>
-            </w:r>
-          </w:p>
-        </w:tc>
-      </w:tr>
-      <w:tr>
-        <w:tc>
-          <w:tcPr>
-            <w:cnfStyle w:val="001000000000" w:firstRow="0" w:lastRow="0" w:firstColumn="1" w:lastColumn="0" w:oddVBand="0" w:evenVBand="0" w:oddHBand="0" w:evenHBand="0" w:firstRowFirstColumn="0" w:firstRowLastColumn="0" w:lastRowFirstColumn="0" w:lastRowLastColumn="0"/>
-            <w:tcW w:w="1813" w:type="dxa"/>
-          </w:tcPr>
-          <w:p>
-            <w:pPr>
-              <w:rPr>
-                <w:rFonts w:ascii="Consolas" w:hAnsi="Consolas" w:cs="Consolas"/>
-                <w:color w:val="2E74B5" w:themeColor="accent1" w:themeShade="BF"/>
-                <w:szCs w:val="19"/>
-                <w:highlight w:val="yellow"/>
-              </w:rPr>
-            </w:pPr>
-            <w:proofErr w:type="spellStart"/>
-            <w:r>
-              <w:rPr>
-                <w:rFonts w:ascii="Consolas" w:hAnsi="Consolas" w:cs="Consolas"/>
-                <w:color w:val="2E74B5" w:themeColor="accent1" w:themeShade="BF"/>
-                <w:szCs w:val="19"/>
-                <w:highlight w:val="yellow"/>
-              </w:rPr>
-              <w:t>lineLen</w:t>
-            </w:r>
-            <w:proofErr w:type="spellEnd"/>
-          </w:p>
-        </w:tc>
-        <w:tc>
-          <w:tcPr>
-            <w:tcW w:w="1873" w:type="dxa"/>
-          </w:tcPr>
-          <w:p>
-            <w:pPr>
-              <w:cnfStyle w:val="000000000000" w:firstRow="0" w:lastRow="0" w:firstColumn="0" w:lastColumn="0" w:oddVBand="0" w:evenVBand="0" w:oddHBand="0" w:evenHBand="0" w:firstRowFirstColumn="0" w:firstRowLastColumn="0" w:lastRowFirstColumn="0" w:lastRowLastColumn="0"/>
-              <w:rPr>
-                <w:rStyle w:val="BookTitle"/>
-                <w:highlight w:val="yellow"/>
-              </w:rPr>
-            </w:pPr>
-            <w:r>
-              <w:rPr>
-                <w:rStyle w:val="BookTitle"/>
-                <w:highlight w:val="yellow"/>
-              </w:rPr>
-              <w:t>int</w:t>
-            </w:r>
-          </w:p>
-        </w:tc>
-        <w:tc>
-          <w:tcPr>
-            <w:tcW w:w="5386" w:type="dxa"/>
-          </w:tcPr>
-          <w:p>
-            <w:pPr>
-              <w:cnfStyle w:val="000000000000" w:firstRow="0" w:lastRow="0" w:firstColumn="0" w:lastColumn="0" w:oddVBand="0" w:evenVBand="0" w:oddHBand="0" w:evenHBand="0" w:firstRowFirstColumn="0" w:firstRowLastColumn="0" w:lastRowFirstColumn="0" w:lastRowLastColumn="0"/>
-              <w:rPr>
-                <w:highlight w:val="yellow"/>
-              </w:rPr>
-            </w:pPr>
-            <w:r>
-              <w:rPr>
-                <w:highlight w:val="yellow"/>
-              </w:rPr>
-              <w:t xml:space="preserve">Längd för linjer, används i </w:t>
-            </w:r>
-            <w:proofErr w:type="spellStart"/>
-            <w:r>
-              <w:rPr>
-                <w:highlight w:val="yellow"/>
-              </w:rPr>
-              <w:t>DisplayLine</w:t>
-            </w:r>
-            <w:proofErr w:type="spellEnd"/>
-            <w:r>
-              <w:rPr>
-                <w:highlight w:val="yellow"/>
-              </w:rPr>
-              <w:t xml:space="preserve"> och </w:t>
-            </w:r>
-            <w:proofErr w:type="spellStart"/>
-            <w:r>
-              <w:rPr>
-                <w:highlight w:val="yellow"/>
-              </w:rPr>
-              <w:t>DisplayTitle</w:t>
-            </w:r>
-            <w:proofErr w:type="spellEnd"/>
+            <w:r>
+              <w:t>Program-klassen</w:t>
+            </w:r>
           </w:p>
         </w:tc>
       </w:tr>
     </w:tbl>
-    <w:p>
-      <w:pPr>
+    <w:p/>
+    <w:p>
+      <w:r>
+        <w:br w:type="page"/>
+      </w:r>
+    </w:p>
+    <w:p>
+      <w:pPr>
+        <w:pStyle w:val="Heading3"/>
+      </w:pPr>
+      <w:bookmarkStart w:id="25" w:name="_Toc491022439"/>
+      <w:r>
+        <w:rPr>
+          <w:noProof/>
+        </w:rPr>
+        <w:lastRenderedPageBreak/>
+        <mc:AlternateContent>
+          <mc:Choice Requires="wps">
+            <w:drawing>
+              <wp:anchor distT="0" distB="0" distL="114300" distR="114300" simplePos="0" relativeHeight="251684864" behindDoc="0" locked="0" layoutInCell="1" allowOverlap="1">
+                <wp:simplePos x="0" y="0"/>
+                <wp:positionH relativeFrom="column">
+                  <wp:posOffset>5615305</wp:posOffset>
+                </wp:positionH>
+                <wp:positionV relativeFrom="paragraph">
+                  <wp:posOffset>205105</wp:posOffset>
+                </wp:positionV>
+                <wp:extent cx="914400" cy="1952625"/>
+                <wp:effectExtent l="0" t="0" r="19050" b="28575"/>
+                <wp:wrapNone/>
+                <wp:docPr id="53" name="Rectangle 53"/>
+                <wp:cNvGraphicFramePr/>
+                <a:graphic xmlns:a="http://schemas.openxmlformats.org/drawingml/2006/main">
+                  <a:graphicData uri="http://schemas.microsoft.com/office/word/2010/wordprocessingShape">
+                    <wps:wsp>
+                      <wps:cNvSpPr/>
+                      <wps:spPr>
+                        <a:xfrm>
+                          <a:off x="0" y="0"/>
+                          <a:ext cx="914400" cy="1952625"/>
+                        </a:xfrm>
+                        <a:prstGeom prst="rect">
+                          <a:avLst/>
+                        </a:prstGeom>
+                        <a:solidFill>
+                          <a:schemeClr val="bg1"/>
+                        </a:solidFill>
+                        <a:ln>
+                          <a:solidFill>
+                            <a:schemeClr val="bg1"/>
+                          </a:solidFill>
+                        </a:ln>
+                      </wps:spPr>
+                      <wps:style>
+                        <a:lnRef idx="2">
+                          <a:schemeClr val="accent1">
+                            <a:shade val="50000"/>
+                          </a:schemeClr>
+                        </a:lnRef>
+                        <a:fillRef idx="1">
+                          <a:schemeClr val="accent1"/>
+                        </a:fillRef>
+                        <a:effectRef idx="0">
+                          <a:schemeClr val="accent1"/>
+                        </a:effectRef>
+                        <a:fontRef idx="minor">
+                          <a:schemeClr val="lt1"/>
+                        </a:fontRef>
+                      </wps:style>
+                      <wps:bodyPr rot="0" spcFirstLastPara="0" vertOverflow="overflow" horzOverflow="overflow" vert="horz" wrap="square" lIns="91440" tIns="45720" rIns="91440" bIns="45720" numCol="1" spcCol="0" rtlCol="0" fromWordArt="0" anchor="ctr" anchorCtr="0" forceAA="0" compatLnSpc="1">
+                        <a:prstTxWarp prst="textNoShape">
+                          <a:avLst/>
+                        </a:prstTxWarp>
+                        <a:noAutofit/>
+                      </wps:bodyPr>
+                    </wps:wsp>
+                  </a:graphicData>
+                </a:graphic>
+              </wp:anchor>
+            </w:drawing>
+          </mc:Choice>
+          <mc:Fallback>
+            <w:pict>
+              <v:rect w14:anchorId="5B01FB64" id="Rectangle 53" o:spid="_x0000_s1026" style="position:absolute;margin-left:442.15pt;margin-top:16.15pt;width:1in;height:153.75pt;z-index:251684864;visibility:visible;mso-wrap-style:square;mso-wrap-distance-left:9pt;mso-wrap-distance-top:0;mso-wrap-distance-right:9pt;mso-wrap-distance-bottom:0;mso-position-horizontal:absolute;mso-position-horizontal-relative:text;mso-position-vertical:absolute;mso-position-vertical-relative:text;v-text-anchor:middle" o:gfxdata="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" fillcolor="white [3212]" strokecolor="white [3212]" strokeweight="1pt"/>
+            </w:pict>
+          </mc:Fallback>
+        </mc:AlternateContent>
+      </w:r>
+      <w:r>
+        <w:t>2.6</w:t>
+      </w:r>
+      <w:r>
+        <w:t xml:space="preserve">.1 </w:t>
+      </w:r>
+      <w:r>
+        <w:t>Klassdiagram</w:t>
+      </w:r>
+      <w:bookmarkStart w:id="26" w:name="_GoBack"/>
+      <w:bookmarkEnd w:id="25"/>
+      <w:bookmarkEnd w:id="26"/>
+    </w:p>
+    <w:p>
+      <w:pPr>
+        <w:keepNext/>
+      </w:pPr>
+      <w:r>
+        <w:rPr>
+          <w:noProof/>
+        </w:rPr>
+        <w:drawing>
+          <wp:inline distT="0" distB="0" distL="0" distR="0">
+            <wp:extent cx="6400800" cy="5825773"/>
+            <wp:effectExtent l="0" t="0" r="0" b="3810"/>
+            <wp:docPr id="52" name="Picture 52"/>
+            <wp:cNvGraphicFramePr>
+              <a:graphicFrameLocks xmlns:a="http://schemas.openxmlformats.org/drawingml/2006/main" noChangeAspect="1"/>
+            </wp:cNvGraphicFramePr>
+            <a:graphic xmlns:a="http://schemas.openxmlformats.org/drawingml/2006/main">
+              <a:graphicData uri="http://schemas.openxmlformats.org/drawingml/2006/picture">
+                <pic:pic xmlns:pic="http://schemas.openxmlformats.org/drawingml/2006/picture">
+                  <pic:nvPicPr>
+                    <pic:cNvPr id="52" name="frmmain.PNG"/>
+                    <pic:cNvPicPr/>
+                  </pic:nvPicPr>
+                  <pic:blipFill>
+                    <a:blip r:embed="rId46">
+                      <a:extLst>
+                        <a:ext uri="{28A0092B-C50C-407E-A947-70E740481C1C}">
+                          <a14:useLocalDpi xmlns:a14="http://schemas.microsoft.com/office/drawing/2010/main" val="0"/>
+                        </a:ext>
+                      </a:extLst>
+                    </a:blip>
+                    <a:stretch>
+                      <a:fillRect/>
+                    </a:stretch>
+                  </pic:blipFill>
+                  <pic:spPr>
+                    <a:xfrm>
+                      <a:off x="0" y="0"/>
+                      <a:ext cx="6408625" cy="5832895"/>
+                    </a:xfrm>
+                    <a:prstGeom prst="rect">
+                      <a:avLst/>
+                    </a:prstGeom>
+                  </pic:spPr>
+                </pic:pic>
+              </a:graphicData>
+            </a:graphic>
+          </wp:inline>
+        </w:drawing>
+      </w:r>
+    </w:p>
+    <w:p>
+      <w:pPr>
+        <w:pStyle w:val="Caption"/>
         <w:rPr>
           <w:highlight w:val="yellow"/>
         </w:rPr>
       </w:pPr>
-    </w:p>
-    <w:p>
-      <w:pPr>
-        <w:rPr>
-          <w:highlight w:val="yellow"/>
-        </w:rPr>
-      </w:pPr>
-    </w:p>
-    <w:p>
-      <w:pPr>
-        <w:rPr>
-          <w:rFonts w:asciiTheme="majorHAnsi" w:eastAsiaTheme="majorEastAsia" w:hAnsiTheme="majorHAnsi" w:cstheme="majorBidi"/>
-          <w:color w:val="2E74B5" w:themeColor="accent1" w:themeShade="BF"/>
-          <w:sz w:val="32"/>
-          <w:szCs w:val="32"/>
+      <w:r>
+        <w:t xml:space="preserve">Figur </w:t>
+      </w:r>
+      <w:r>
+        <w:fldChar w:fldCharType="begin"/>
+      </w:r>
+      <w:r>
+        <w:instrText xml:space="preserve"> SEQ Figur \* ARABIC </w:instrText>
+      </w:r>
+      <w:r>
+        <w:fldChar w:fldCharType="separate"/>
+      </w:r>
+      <w:r>
+        <w:rPr>
+          <w:noProof/>
+        </w:rPr>
+        <w:t>31</w:t>
+      </w:r>
+      <w:r>
+        <w:fldChar w:fldCharType="end"/>
+      </w:r>
+      <w:r>
+        <w:t xml:space="preserve"> Klassdiagram 1</w:t>
+      </w:r>
+    </w:p>
+    <w:p>
+      <w:pPr>
+        <w:rPr>
           <w:highlight w:val="yellow"/>
         </w:rPr>
       </w:pPr>
@@ -9838,19 +9714,13 @@
           <w:ilvl w:val="0"/>
           <w:numId w:val="10"/>
         </w:numPr>
-        <w:rPr>
-          <w:highlight w:val="yellow"/>
-        </w:rPr>
-      </w:pPr>
-      <w:bookmarkStart w:id="28" w:name="_Toc491013893"/>
-      <w:r>
-        <w:rPr>
-          <w:highlight w:val="yellow"/>
-        </w:rPr>
+      </w:pPr>
+      <w:bookmarkStart w:id="27" w:name="_Toc491022440"/>
+      <w:r>
         <w:lastRenderedPageBreak/>
         <w:t>Diskussion och slutsats</w:t>
       </w:r>
-      <w:bookmarkEnd w:id="28"/>
+      <w:bookmarkEnd w:id="27"/>
     </w:p>
     <w:p>
       <w:pPr>
@@ -9858,15 +9728,13 @@
         <w:rPr>
           <w:bCs/>
           <w:iCs/>
-          <w:highlight w:val="yellow"/>
-        </w:rPr>
-      </w:pPr>
-      <w:bookmarkStart w:id="29" w:name="_Toc491013894"/>
+        </w:rPr>
+      </w:pPr>
+      <w:bookmarkStart w:id="28" w:name="_Toc491022441"/>
       <w:r>
         <w:rPr>
           <w:bCs/>
           <w:iCs/>
-          <w:highlight w:val="yellow"/>
         </w:rPr>
         <w:t xml:space="preserve">3.1 </w:t>
       </w:r>
@@ -9874,23 +9742,327 @@
         <w:rPr>
           <w:bCs/>
           <w:iCs/>
+        </w:rPr>
+        <w:t>Förslag på förbättringar</w:t>
+      </w:r>
+      <w:bookmarkEnd w:id="28"/>
+    </w:p>
+    <w:p>
+      <w:r>
+        <w:rPr>
+          <w:rStyle w:val="BookTitle"/>
+        </w:rPr>
+        <w:t>Gömda textrutor för som håller Medlem-ID och Tiger-ID</w:t>
+      </w:r>
+      <w:r>
+        <w:rPr>
+          <w:rStyle w:val="BookTitle"/>
+        </w:rPr>
+        <w:br/>
+      </w:r>
+      <w:r>
+        <w:rPr>
+          <w:rStyle w:val="BookTitle"/>
+          <w:b w:val="0"/>
+          <w:i w:val="0"/>
+        </w:rPr>
+        <w:t xml:space="preserve">I programmet används två textrutor i formen </w:t>
+      </w:r>
+      <w:r>
+        <w:rPr>
+          <w:rStyle w:val="KodChar"/>
+        </w:rPr>
+        <w:t>frmMain</w:t>
+      </w:r>
+      <w:r>
+        <w:rPr>
+          <w:rStyle w:val="BookTitle"/>
+          <w:b w:val="0"/>
+          <w:i w:val="0"/>
+        </w:rPr>
+        <w:t xml:space="preserve"> som håller ID för den aktuella markerade medlemmen eller tigern. Dessa textrutor används i koden för att hämta detta ID. Rutorna göms med egenskapen </w:t>
+      </w:r>
+      <w:r>
+        <w:rPr>
+          <w:rStyle w:val="KodChar"/>
+        </w:rPr>
+        <w:t>visible = false</w:t>
+      </w:r>
+      <w:r>
+        <w:t>.</w:t>
+      </w:r>
+    </w:p>
+    <w:p>
+      <w:r>
+        <w:t>Detta upplevs som en dålig lösning</w:t>
+      </w:r>
+      <w:r>
+        <w:t xml:space="preserve"> och skulle antagligen kunna lösas på ett snyggare sätt.</w:t>
+      </w:r>
+    </w:p>
+    <w:p>
+      <w:pPr>
+        <w:rPr>
+          <w:rStyle w:val="BookTitle"/>
+          <w:b w:val="0"/>
+          <w:i w:val="0"/>
+        </w:rPr>
+      </w:pPr>
+      <w:r>
+        <w:rPr>
+          <w:rStyle w:val="BookTitle"/>
+        </w:rPr>
+        <w:t>Sökfiltret</w:t>
+      </w:r>
+      <w:r>
+        <w:rPr>
+          <w:rStyle w:val="BookTitle"/>
+        </w:rPr>
+        <w:br/>
+      </w:r>
+      <w:r>
+        <w:rPr>
+          <w:rStyle w:val="BookTitle"/>
+          <w:b w:val="0"/>
+          <w:i w:val="0"/>
+        </w:rPr>
+        <w:t>Sökfiltret skulle kunna utökas att inkludera även de ägda tigrarna. Det skulle också kunna förbättras med matchning av postnummer.</w:t>
+      </w:r>
+    </w:p>
+    <w:p>
+      <w:pPr>
+        <w:rPr>
+          <w:rStyle w:val="BookTitle"/>
+          <w:b w:val="0"/>
+          <w:i w:val="0"/>
+        </w:rPr>
+      </w:pPr>
+      <w:r>
+        <w:rPr>
+          <w:rStyle w:val="BookTitle"/>
+        </w:rPr>
+        <w:t>Postnummer</w:t>
+      </w:r>
+      <w:r>
+        <w:rPr>
+          <w:rStyle w:val="BookTitle"/>
+        </w:rPr>
+        <w:br/>
+      </w:r>
+      <w:r>
+        <w:rPr>
+          <w:rStyle w:val="BookTitle"/>
+          <w:b w:val="0"/>
+          <w:i w:val="0"/>
+        </w:rPr>
+        <w:t>Postnummer lagras som heltal i tabellen medlemmar i databasen. Dock finns det länder som har text i sina postnummer. Detta skulle kunna ändras.</w:t>
+      </w:r>
+    </w:p>
+    <w:p>
+      <w:pPr>
+        <w:rPr>
+          <w:rStyle w:val="BookTitle"/>
+          <w:b w:val="0"/>
+          <w:i w:val="0"/>
+        </w:rPr>
+      </w:pPr>
+      <w:r>
+        <w:rPr>
+          <w:rStyle w:val="BookTitle"/>
+        </w:rPr>
+        <w:t>Exportering</w:t>
+      </w:r>
+      <w:r>
+        <w:rPr>
+          <w:rStyle w:val="BookTitle"/>
+        </w:rPr>
+        <w:br/>
+      </w:r>
+      <w:r>
+        <w:rPr>
+          <w:rStyle w:val="BookTitle"/>
+          <w:b w:val="0"/>
+          <w:i w:val="0"/>
+        </w:rPr>
+        <w:t>Ingen filtrering eller sortering kan göras vid exporteringen av medlemmar till textfil. Detta skulle kunna läggas till. Också tigrarna skulle kunna inkluderas i exporten.</w:t>
+      </w:r>
+    </w:p>
+    <w:p>
+      <w:pPr>
+        <w:rPr>
+          <w:rStyle w:val="BookTitle"/>
+          <w:b w:val="0"/>
+          <w:i w:val="0"/>
+        </w:rPr>
+      </w:pPr>
+      <w:r>
+        <w:rPr>
+          <w:rStyle w:val="BookTitle"/>
+        </w:rPr>
+        <w:t>Sortering av medlemslistan</w:t>
+      </w:r>
+      <w:r>
+        <w:rPr>
+          <w:rStyle w:val="BookTitle"/>
+          <w:b w:val="0"/>
+          <w:i w:val="0"/>
+        </w:rPr>
+        <w:br/>
+        <w:t>Extra sorteringfunktionalitet skulle kunna läggas till, exempelvis sortera medlemmar efter antal ägda tigrar.</w:t>
+      </w:r>
+    </w:p>
+    <w:p>
+      <w:pPr>
+        <w:rPr>
+          <w:rStyle w:val="BookTitle"/>
+          <w:b w:val="0"/>
+          <w:i w:val="0"/>
+        </w:rPr>
+      </w:pPr>
+      <w:r>
+        <w:rPr>
+          <w:rStyle w:val="BookTitle"/>
+        </w:rPr>
+        <w:t>Landlista</w:t>
+      </w:r>
+      <w:r>
+        <w:rPr>
+          <w:rStyle w:val="BookTitle"/>
+          <w:b w:val="0"/>
+          <w:i w:val="0"/>
+        </w:rPr>
+        <w:br/>
+        <w:t>En lista med världens samtliga länder skulle kunna användas när en ny medlem ska läggas till. Eventuellt går detta att ordna automatiskt med .NET.</w:t>
+      </w:r>
+    </w:p>
+    <w:p>
+      <w:pPr>
+        <w:rPr>
+          <w:rStyle w:val="BookTitle"/>
+          <w:b w:val="0"/>
+          <w:i w:val="0"/>
+        </w:rPr>
+      </w:pPr>
+      <w:r>
+        <w:rPr>
+          <w:rStyle w:val="BookTitle"/>
+        </w:rPr>
+        <w:t>Lösenord</w:t>
+      </w:r>
+      <w:r>
+        <w:rPr>
+          <w:rStyle w:val="BookTitle"/>
+          <w:b w:val="0"/>
+          <w:i w:val="0"/>
+        </w:rPr>
+        <w:br/>
+        <w:t xml:space="preserve">Lösenordet sparas tillsammans med en ”krypteringsnyckel” i en textfil. Nyckeln är de antal steg som varje tecken har ökats med för att ”kryptera” lösenordet så att det inte går att läsa. </w:t>
+      </w:r>
+    </w:p>
+    <w:p>
+      <w:pPr>
+        <w:rPr>
+          <w:rStyle w:val="BookTitle"/>
+          <w:b w:val="0"/>
+          <w:i w:val="0"/>
+        </w:rPr>
+      </w:pPr>
+      <w:r>
+        <w:rPr>
+          <w:rStyle w:val="BookTitle"/>
+          <w:b w:val="0"/>
+          <w:i w:val="0"/>
+        </w:rPr>
+        <w:t>Detta känns väldigt osäkert och skulle kunna förbättras. Också så använder programmet ett ”standardlösenord” om textfilen inte finns tillgänglig. Också detta är ingen bra lösning.</w:t>
+      </w:r>
+    </w:p>
+    <w:p>
+      <w:pPr>
+        <w:rPr>
+          <w:rStyle w:val="BookTitle"/>
+          <w:b w:val="0"/>
+          <w:i w:val="0"/>
+        </w:rPr>
+      </w:pPr>
+      <w:r>
+        <w:rPr>
+          <w:rStyle w:val="BookTitle"/>
+          <w:b w:val="0"/>
+          <w:i w:val="0"/>
+        </w:rPr>
+        <w:t>Vid byte till nytt lösenord av användaren skulle det vara bra om det gamla lösenordet behövde skrivas in innan byte blev möjligt.</w:t>
+      </w:r>
+    </w:p>
+    <w:p>
+      <w:pPr>
+        <w:rPr>
+          <w:rStyle w:val="BookTitle"/>
+          <w:b w:val="0"/>
+          <w:i w:val="0"/>
+        </w:rPr>
+      </w:pPr>
+      <w:r>
+        <w:rPr>
+          <w:rStyle w:val="BookTitle"/>
+        </w:rPr>
+        <w:t>Tabellrelationer</w:t>
+      </w:r>
+      <w:r>
+        <w:rPr>
+          <w:rStyle w:val="BookTitle"/>
+          <w:b w:val="0"/>
+          <w:i w:val="0"/>
+        </w:rPr>
+        <w:br/>
+        <w:t xml:space="preserve">Ingen relation mellan tabellerna </w:t>
+      </w:r>
+      <w:r>
+        <w:rPr>
+          <w:rStyle w:val="BookTitle"/>
+          <w:b w:val="0"/>
+          <w:i w:val="0"/>
           <w:highlight w:val="yellow"/>
         </w:rPr>
-        <w:t>Förslag på förbättringar</w:t>
-      </w:r>
-      <w:bookmarkEnd w:id="29"/>
-    </w:p>
-    <w:p>
+        <w:t>Tiger och Medlem</w:t>
+      </w:r>
       <w:r>
         <w:rPr>
           <w:rStyle w:val="BookTitle"/>
-        </w:rPr>
-        <w:t>ETC</w:t>
+          <w:b w:val="0"/>
+          <w:i w:val="0"/>
+        </w:rPr>
+        <w:t xml:space="preserve"> finns i databasen. En relation hade kunnat skapats mellan </w:t>
+      </w:r>
+      <w:r>
+        <w:rPr>
+          <w:rStyle w:val="KodChar"/>
+        </w:rPr>
+        <w:t>OwnerId</w:t>
+      </w:r>
+      <w:r>
+        <w:rPr>
+          <w:rStyle w:val="BookTitle"/>
+          <w:b w:val="0"/>
+          <w:i w:val="0"/>
+        </w:rPr>
+        <w:t xml:space="preserve"> och </w:t>
+      </w:r>
+      <w:r>
+        <w:rPr>
+          <w:rStyle w:val="KodChar"/>
+        </w:rPr>
+        <w:t>memberId</w:t>
+      </w:r>
+      <w:r>
+        <w:rPr>
+          <w:rStyle w:val="KodChar"/>
+        </w:rPr>
+        <w:t>.</w:t>
       </w:r>
     </w:p>
     <w:sectPr>
-      <w:headerReference w:type="default" r:id="rId46"/>
-      <w:footerReference w:type="default" r:id="rId47"/>
+      <w:headerReference w:type="default" r:id="rId47"/>
+      <w:footerReference w:type="default" r:id="rId48"/>
       <w:pgSz w:w="11906" w:h="16838"/>
       <w:pgMar w:top="1417" w:right="1417" w:bottom="1417" w:left="1417" w:header="708" w:footer="708" w:gutter="0"/>
       <w:cols w:space="708"/>
@@ -10790,6 +10962,119 @@
     </w:lvl>
   </w:abstractNum>
   <w:abstractNum w:abstractNumId="7" w15:restartNumberingAfterBreak="0">
+    <w:nsid w:val="2B884953"/>
+    <w:multiLevelType w:val="hybridMultilevel"/>
+    <w:tmpl w:val="FC62D970"/>
+    <w:lvl w:ilvl="0" w:tplc="B4CA32D8">
+      <w:start w:val="2"/>
+      <w:numFmt w:val="bullet"/>
+      <w:lvlText w:val="-"/>
+      <w:lvlJc w:val="left"/>
+      <w:pPr>
+        <w:ind w:left="720" w:hanging="360"/>
+      </w:pPr>
+      <w:rPr>
+        <w:rFonts w:ascii="Calibri" w:eastAsiaTheme="minorHAnsi" w:hAnsi="Calibri" w:cs="Calibri" w:hint="default"/>
+      </w:rPr>
+    </w:lvl>
+    <w:lvl w:ilvl="1" w:tplc="041D0003" w:tentative="1">
+      <w:start w:val="1"/>
+      <w:numFmt w:val="bullet"/>
+      <w:lvlText w:val="o"/>
+      <w:lvlJc w:val="left"/>
+      <w:pPr>
+        <w:ind w:left="1440" w:hanging="360"/>
+      </w:pPr>
+      <w:rPr>
+        <w:rFonts w:ascii="Courier New" w:hAnsi="Courier New" w:cs="Courier New" w:hint="default"/>
+      </w:rPr>
+    </w:lvl>
+    <w:lvl w:ilvl="2" w:tplc="041D0005" w:tentative="1">
+      <w:start w:val="1"/>
+      <w:numFmt w:val="bullet"/>
+      <w:lvlText w:val=""/>
+      <w:lvlJc w:val="left"/>
+      <w:pPr>
+        <w:ind w:left="2160" w:hanging="360"/>
+      </w:pPr>
+      <w:rPr>
+        <w:rFonts w:ascii="Wingdings" w:hAnsi="Wingdings" w:hint="default"/>
+      </w:rPr>
+    </w:lvl>
+    <w:lvl w:ilvl="3" w:tplc="041D0001" w:tentative="1">
+      <w:start w:val="1"/>
+      <w:numFmt w:val="bullet"/>
+      <w:lvlText w:val=""/>
+      <w:lvlJc w:val="left"/>
+      <w:pPr>
+        <w:ind w:left="2880" w:hanging="360"/>
+      </w:pPr>
+      <w:rPr>
+        <w:rFonts w:ascii="Symbol" w:hAnsi="Symbol" w:hint="default"/>
+      </w:rPr>
+    </w:lvl>
+    <w:lvl w:ilvl="4" w:tplc="041D0003" w:tentative="1">
+      <w:start w:val="1"/>
+      <w:numFmt w:val="bullet"/>
+      <w:lvlText w:val="o"/>
+      <w:lvlJc w:val="left"/>
+      <w:pPr>
+        <w:ind w:left="3600" w:hanging="360"/>
+      </w:pPr>
+      <w:rPr>
+        <w:rFonts w:ascii="Courier New" w:hAnsi="Courier New" w:cs="Courier New" w:hint="default"/>
+      </w:rPr>
+    </w:lvl>
+    <w:lvl w:ilvl="5" w:tplc="041D0005" w:tentative="1">
+      <w:start w:val="1"/>
+      <w:numFmt w:val="bullet"/>
+      <w:lvlText w:val=""/>
+      <w:lvlJc w:val="left"/>
+      <w:pPr>
+        <w:ind w:left="4320" w:hanging="360"/>
+      </w:pPr>
+      <w:rPr>
+        <w:rFonts w:ascii="Wingdings" w:hAnsi="Wingdings" w:hint="default"/>
+      </w:rPr>
+    </w:lvl>
+    <w:lvl w:ilvl="6" w:tplc="041D0001" w:tentative="1">
+      <w:start w:val="1"/>
+      <w:numFmt w:val="bullet"/>
+      <w:lvlText w:val=""/>
+      <w:lvlJc w:val="left"/>
+      <w:pPr>
+        <w:ind w:left="5040" w:hanging="360"/>
+      </w:pPr>
+      <w:rPr>
+        <w:rFonts w:ascii="Symbol" w:hAnsi="Symbol" w:hint="default"/>
+      </w:rPr>
+    </w:lvl>
+    <w:lvl w:ilvl="7" w:tplc="041D0003" w:tentative="1">
+      <w:start w:val="1"/>
+      <w:numFmt w:val="bullet"/>
+      <w:lvlText w:val="o"/>
+      <w:lvlJc w:val="left"/>
+      <w:pPr>
+        <w:ind w:left="5760" w:hanging="360"/>
+      </w:pPr>
+      <w:rPr>
+        <w:rFonts w:ascii="Courier New" w:hAnsi="Courier New" w:cs="Courier New" w:hint="default"/>
+      </w:rPr>
+    </w:lvl>
+    <w:lvl w:ilvl="8" w:tplc="041D0005" w:tentative="1">
+      <w:start w:val="1"/>
+      <w:numFmt w:val="bullet"/>
+      <w:lvlText w:val=""/>
+      <w:lvlJc w:val="left"/>
+      <w:pPr>
+        <w:ind w:left="6480" w:hanging="360"/>
+      </w:pPr>
+      <w:rPr>
+        <w:rFonts w:ascii="Wingdings" w:hAnsi="Wingdings" w:hint="default"/>
+      </w:rPr>
+    </w:lvl>
+  </w:abstractNum>
+  <w:abstractNum w:abstractNumId="8" w15:restartNumberingAfterBreak="0">
     <w:nsid w:val="2F033F6E"/>
     <w:multiLevelType w:val="hybridMultilevel"/>
     <w:tmpl w:val="24E00D0C"/>
@@ -10902,7 +11187,7 @@
       </w:rPr>
     </w:lvl>
   </w:abstractNum>
-  <w:abstractNum w:abstractNumId="8" w15:restartNumberingAfterBreak="0">
+  <w:abstractNum w:abstractNumId="9" w15:restartNumberingAfterBreak="0">
     <w:nsid w:val="3A187961"/>
     <w:multiLevelType w:val="hybridMultilevel"/>
     <w:tmpl w:val="F7028F5C"/>
@@ -11015,7 +11300,7 @@
       </w:rPr>
     </w:lvl>
   </w:abstractNum>
-  <w:abstractNum w:abstractNumId="9" w15:restartNumberingAfterBreak="0">
+  <w:abstractNum w:abstractNumId="10" w15:restartNumberingAfterBreak="0">
     <w:nsid w:val="3FA4317E"/>
     <w:multiLevelType w:val="hybridMultilevel"/>
     <w:tmpl w:val="B518D622"/>
@@ -11128,7 +11413,120 @@
       </w:rPr>
     </w:lvl>
   </w:abstractNum>
-  <w:abstractNum w:abstractNumId="10" w15:restartNumberingAfterBreak="0">
+  <w:abstractNum w:abstractNumId="11" w15:restartNumberingAfterBreak="0">
+    <w:nsid w:val="436A6DC9"/>
+    <w:multiLevelType w:val="hybridMultilevel"/>
+    <w:tmpl w:val="1B363364"/>
+    <w:lvl w:ilvl="0" w:tplc="396C46E4">
+      <w:start w:val="2"/>
+      <w:numFmt w:val="bullet"/>
+      <w:lvlText w:val="-"/>
+      <w:lvlJc w:val="left"/>
+      <w:pPr>
+        <w:ind w:left="720" w:hanging="360"/>
+      </w:pPr>
+      <w:rPr>
+        <w:rFonts w:ascii="Calibri" w:eastAsiaTheme="minorHAnsi" w:hAnsi="Calibri" w:cs="Calibri" w:hint="default"/>
+      </w:rPr>
+    </w:lvl>
+    <w:lvl w:ilvl="1" w:tplc="041D0003" w:tentative="1">
+      <w:start w:val="1"/>
+      <w:numFmt w:val="bullet"/>
+      <w:lvlText w:val="o"/>
+      <w:lvlJc w:val="left"/>
+      <w:pPr>
+        <w:ind w:left="1440" w:hanging="360"/>
+      </w:pPr>
+      <w:rPr>
+        <w:rFonts w:ascii="Courier New" w:hAnsi="Courier New" w:cs="Courier New" w:hint="default"/>
+      </w:rPr>
+    </w:lvl>
+    <w:lvl w:ilvl="2" w:tplc="041D0005" w:tentative="1">
+      <w:start w:val="1"/>
+      <w:numFmt w:val="bullet"/>
+      <w:lvlText w:val=""/>
+      <w:lvlJc w:val="left"/>
+      <w:pPr>
+        <w:ind w:left="2160" w:hanging="360"/>
+      </w:pPr>
+      <w:rPr>
+        <w:rFonts w:ascii="Wingdings" w:hAnsi="Wingdings" w:hint="default"/>
+      </w:rPr>
+    </w:lvl>
+    <w:lvl w:ilvl="3" w:tplc="041D0001" w:tentative="1">
+      <w:start w:val="1"/>
+      <w:numFmt w:val="bullet"/>
+      <w:lvlText w:val=""/>
+      <w:lvlJc w:val="left"/>
+      <w:pPr>
+        <w:ind w:left="2880" w:hanging="360"/>
+      </w:pPr>
+      <w:rPr>
+        <w:rFonts w:ascii="Symbol" w:hAnsi="Symbol" w:hint="default"/>
+      </w:rPr>
+    </w:lvl>
+    <w:lvl w:ilvl="4" w:tplc="041D0003" w:tentative="1">
+      <w:start w:val="1"/>
+      <w:numFmt w:val="bullet"/>
+      <w:lvlText w:val="o"/>
+      <w:lvlJc w:val="left"/>
+      <w:pPr>
+        <w:ind w:left="3600" w:hanging="360"/>
+      </w:pPr>
+      <w:rPr>
+        <w:rFonts w:ascii="Courier New" w:hAnsi="Courier New" w:cs="Courier New" w:hint="default"/>
+      </w:rPr>
+    </w:lvl>
+    <w:lvl w:ilvl="5" w:tplc="041D0005" w:tentative="1">
+      <w:start w:val="1"/>
+      <w:numFmt w:val="bullet"/>
+      <w:lvlText w:val=""/>
+      <w:lvlJc w:val="left"/>
+      <w:pPr>
+        <w:ind w:left="4320" w:hanging="360"/>
+      </w:pPr>
+      <w:rPr>
+        <w:rFonts w:ascii="Wingdings" w:hAnsi="Wingdings" w:hint="default"/>
+      </w:rPr>
+    </w:lvl>
+    <w:lvl w:ilvl="6" w:tplc="041D0001" w:tentative="1">
+      <w:start w:val="1"/>
+      <w:numFmt w:val="bullet"/>
+      <w:lvlText w:val=""/>
+      <w:lvlJc w:val="left"/>
+      <w:pPr>
+        <w:ind w:left="5040" w:hanging="360"/>
+      </w:pPr>
+      <w:rPr>
+        <w:rFonts w:ascii="Symbol" w:hAnsi="Symbol" w:hint="default"/>
+      </w:rPr>
+    </w:lvl>
+    <w:lvl w:ilvl="7" w:tplc="041D0003" w:tentative="1">
+      <w:start w:val="1"/>
+      <w:numFmt w:val="bullet"/>
+      <w:lvlText w:val="o"/>
+      <w:lvlJc w:val="left"/>
+      <w:pPr>
+        <w:ind w:left="5760" w:hanging="360"/>
+      </w:pPr>
+      <w:rPr>
+        <w:rFonts w:ascii="Courier New" w:hAnsi="Courier New" w:cs="Courier New" w:hint="default"/>
+      </w:rPr>
+    </w:lvl>
+    <w:lvl w:ilvl="8" w:tplc="041D0005" w:tentative="1">
+      <w:start w:val="1"/>
+      <w:numFmt w:val="bullet"/>
+      <w:lvlText w:val=""/>
+      <w:lvlJc w:val="left"/>
+      <w:pPr>
+        <w:ind w:left="6480" w:hanging="360"/>
+      </w:pPr>
+      <w:rPr>
+        <w:rFonts w:ascii="Wingdings" w:hAnsi="Wingdings" w:hint="default"/>
+      </w:rPr>
+    </w:lvl>
+  </w:abstractNum>
+  <w:abstractNum w:abstractNumId="12" w15:restartNumberingAfterBreak="0">
     <w:nsid w:val="43E57AC3"/>
     <w:multiLevelType w:val="multilevel"/>
     <w:tmpl w:val="5BA078FA"/>
@@ -11217,7 +11615,7 @@
       </w:pPr>
     </w:lvl>
   </w:abstractNum>
-  <w:abstractNum w:abstractNumId="11" w15:restartNumberingAfterBreak="0">
+  <w:abstractNum w:abstractNumId="13" w15:restartNumberingAfterBreak="0">
     <w:nsid w:val="47D74840"/>
     <w:multiLevelType w:val="multilevel"/>
     <w:tmpl w:val="F0BC1D38"/>
@@ -11330,7 +11728,7 @@
       </w:rPr>
     </w:lvl>
   </w:abstractNum>
-  <w:abstractNum w:abstractNumId="12" w15:restartNumberingAfterBreak="0">
+  <w:abstractNum w:abstractNumId="14" w15:restartNumberingAfterBreak="0">
     <w:nsid w:val="62DC4A9A"/>
     <w:multiLevelType w:val="multilevel"/>
     <w:tmpl w:val="80B05408"/>
@@ -11443,7 +11841,7 @@
       </w:rPr>
     </w:lvl>
   </w:abstractNum>
-  <w:abstractNum w:abstractNumId="13" w15:restartNumberingAfterBreak="0">
+  <w:abstractNum w:abstractNumId="15" w15:restartNumberingAfterBreak="0">
     <w:nsid w:val="642E126C"/>
     <w:multiLevelType w:val="hybridMultilevel"/>
     <w:tmpl w:val="FF529D48"/>
@@ -11556,7 +11954,7 @@
       </w:rPr>
     </w:lvl>
   </w:abstractNum>
-  <w:abstractNum w:abstractNumId="14" w15:restartNumberingAfterBreak="0">
+  <w:abstractNum w:abstractNumId="16" w15:restartNumberingAfterBreak="0">
     <w:nsid w:val="68392974"/>
     <w:multiLevelType w:val="multilevel"/>
     <w:tmpl w:val="041D001F"/>
@@ -11645,7 +12043,7 @@
       </w:pPr>
     </w:lvl>
   </w:abstractNum>
-  <w:abstractNum w:abstractNumId="15" w15:restartNumberingAfterBreak="0">
+  <w:abstractNum w:abstractNumId="17" w15:restartNumberingAfterBreak="0">
     <w:nsid w:val="79336E44"/>
     <w:multiLevelType w:val="hybridMultilevel"/>
     <w:tmpl w:val="D9C02AEE"/>
@@ -11758,7 +12156,7 @@
       </w:rPr>
     </w:lvl>
   </w:abstractNum>
-  <w:abstractNum w:abstractNumId="16" w15:restartNumberingAfterBreak="0">
+  <w:abstractNum w:abstractNumId="18" w15:restartNumberingAfterBreak="0">
     <w:nsid w:val="7B4C60E5"/>
     <w:multiLevelType w:val="hybridMultilevel"/>
     <w:tmpl w:val="D758DACE"/>
@@ -11871,7 +12269,7 @@
       </w:rPr>
     </w:lvl>
   </w:abstractNum>
-  <w:abstractNum w:abstractNumId="17" w15:restartNumberingAfterBreak="0">
+  <w:abstractNum w:abstractNumId="19" w15:restartNumberingAfterBreak="0">
     <w:nsid w:val="7B5362CB"/>
     <w:multiLevelType w:val="multilevel"/>
     <w:tmpl w:val="82EC29F6"/>
@@ -11988,55 +12386,61 @@
     <w:abstractNumId w:val="3"/>
   </w:num>
   <w:num w:numId="2">
-    <w:abstractNumId w:val="10"/>
+    <w:abstractNumId w:val="12"/>
   </w:num>
   <w:num w:numId="3">
     <w:abstractNumId w:val="4"/>
   </w:num>
   <w:num w:numId="4">
-    <w:abstractNumId w:val="14"/>
+    <w:abstractNumId w:val="16"/>
   </w:num>
   <w:num w:numId="5">
-    <w:abstractNumId w:val="17"/>
+    <w:abstractNumId w:val="19"/>
   </w:num>
   <w:num w:numId="6">
     <w:abstractNumId w:val="0"/>
   </w:num>
   <w:num w:numId="7">
-    <w:abstractNumId w:val="16"/>
+    <w:abstractNumId w:val="18"/>
   </w:num>
   <w:num w:numId="8">
-    <w:abstractNumId w:val="13"/>
+    <w:abstractNumId w:val="15"/>
   </w:num>
   <w:num w:numId="9">
-    <w:abstractNumId w:val="8"/>
+    <w:abstractNumId w:val="9"/>
   </w:num>
   <w:num w:numId="10">
     <w:abstractNumId w:val="5"/>
   </w:num>
   <w:num w:numId="11">
-    <w:abstractNumId w:val="11"/>
+    <w:abstractNumId w:val="13"/>
   </w:num>
   <w:num w:numId="12">
-    <w:abstractNumId w:val="12"/>
+    <w:abstractNumId w:val="14"/>
   </w:num>
   <w:num w:numId="13">
-    <w:abstractNumId w:val="7"/>
+    <w:abstractNumId w:val="8"/>
   </w:num>
   <w:num w:numId="14">
-    <w:abstractNumId w:val="15"/>
+    <w:abstractNumId w:val="17"/>
   </w:num>
   <w:num w:numId="15">
     <w:abstractNumId w:val="6"/>
   </w:num>
   <w:num w:numId="16">
-    <w:abstractNumId w:val="9"/>
+    <w:abstractNumId w:val="10"/>
   </w:num>
   <w:num w:numId="17">
     <w:abstractNumId w:val="2"/>
   </w:num>
   <w:num w:numId="18">
     <w:abstractNumId w:val="1"/>
+  </w:num>
+  <w:num w:numId="19">
+    <w:abstractNumId w:val="7"/>
+  </w:num>
+  <w:num w:numId="20">
+    <w:abstractNumId w:val="11"/>
   </w:num>
 </w:numbering>
 </file>
@@ -12507,7 +12911,6 @@
   <w:style w:type="character" w:default="1" w:styleId="DefaultParagraphFont">
     <w:name w:val="Default Paragraph Font"/>
     <w:uiPriority w:val="1"/>
-    <w:semiHidden/>
     <w:unhideWhenUsed/>
   </w:style>
   <w:style w:type="table" w:default="1" w:styleId="TableNormal">
@@ -12974,6 +13377,55 @@
       <w:i/>
       <w:color w:val="C00000"/>
     </w:rPr>
+  </w:style>
+  <w:style w:type="table" w:styleId="PlainTable4">
+    <w:name w:val="Plain Table 4"/>
+    <w:basedOn w:val="TableNormal"/>
+    <w:uiPriority w:val="44"/>
+    <w:rsid w:val="006122E8"/>
+    <w:pPr>
+      <w:spacing w:after="0" w:line="240" w:lineRule="auto"/>
+    </w:pPr>
+    <w:tblPr>
+      <w:tblStyleRowBandSize w:val="1"/>
+      <w:tblStyleColBandSize w:val="1"/>
+    </w:tblPr>
+    <w:tblStylePr w:type="firstRow">
+      <w:rPr>
+        <w:b/>
+        <w:bCs/>
+      </w:rPr>
+    </w:tblStylePr>
+    <w:tblStylePr w:type="lastRow">
+      <w:rPr>
+        <w:b/>
+        <w:bCs/>
+      </w:rPr>
+    </w:tblStylePr>
+    <w:tblStylePr w:type="firstCol">
+      <w:rPr>
+        <w:b/>
+        <w:bCs/>
+      </w:rPr>
+    </w:tblStylePr>
+    <w:tblStylePr w:type="lastCol">
+      <w:rPr>
+        <w:b/>
+        <w:bCs/>
+      </w:rPr>
+    </w:tblStylePr>
+    <w:tblStylePr w:type="band1Vert">
+      <w:tblPr/>
+      <w:tcPr>
+        <w:shd w:val="clear" w:color="auto" w:fill="F2F2F2" w:themeFill="background1" w:themeFillShade="F2"/>
+      </w:tcPr>
+    </w:tblStylePr>
+    <w:tblStylePr w:type="band1Horz">
+      <w:tblPr/>
+      <w:tcPr>
+        <w:shd w:val="clear" w:color="auto" w:fill="F2F2F2" w:themeFill="background1" w:themeFillShade="F2"/>
+      </w:tcPr>
+    </w:tblStylePr>
   </w:style>
   <w:style w:type="character" w:customStyle="1" w:styleId="KodChar">
     <w:name w:val="Kod Char"/>
@@ -13255,7 +13707,7 @@
 </file>
 
 <file path=customXml/itemProps1.xml><?xml version="1.0" encoding="utf-8"?>
-<ds:datastoreItem xmlns:ds="http://schemas.openxmlformats.org/officeDocument/2006/customXml" ds:itemID="{2BF9514D-6DCB-49D7-A6B2-6F802857D277}">
+<ds:datastoreItem xmlns:ds="http://schemas.openxmlformats.org/officeDocument/2006/customXml" ds:itemID="{9C675A6F-F565-4D59-9238-7D86A67C3061}">
   <ds:schemaRefs>
     <ds:schemaRef ds:uri="http://schemas.openxmlformats.org/officeDocument/2006/bibliography"/>
   </ds:schemaRefs>

</xml_diff>

<commit_message>
Updated report and exports
</commit_message>
<xml_diff>
--- a/course_exercises/project/report/rapport.docx
+++ b/course_exercises/project/report/rapport.docx
@@ -2309,7 +2309,7 @@
                 <w:noProof/>
                 <w:webHidden/>
               </w:rPr>
-              <w:t>23</w:t>
+              <w:t>24</w:t>
             </w:r>
             <w:r>
               <w:rPr>
@@ -2379,7 +2379,7 @@
                 <w:noProof/>
                 <w:webHidden/>
               </w:rPr>
-              <w:t>23</w:t>
+              <w:t>24</w:t>
             </w:r>
             <w:r>
               <w:rPr>
@@ -4778,6 +4778,67 @@
     </w:p>
     <w:p>
       <w:pPr>
+        <w:rPr>
+          <w:lang w:val="en-US"/>
+        </w:rPr>
+      </w:pPr>
+    </w:p>
+    <w:p>
+      <w:pPr>
+        <w:rPr>
+          <w:i/>
+        </w:rPr>
+      </w:pPr>
+      <w:r>
+        <w:t>Klassdiagramme</w:t>
+      </w:r>
+      <w:r>
+        <w:t>n som visas i rapporten skapades</w:t>
+      </w:r>
+      <w:r>
+        <w:t xml:space="preserve"> med </w:t>
+      </w:r>
+      <w:r>
+        <w:rPr>
+          <w:i/>
+        </w:rPr>
+        <w:t xml:space="preserve">"Project -&gt; </w:t>
+      </w:r>
+      <w:proofErr w:type="spellStart"/>
+      <w:r>
+        <w:rPr>
+          <w:i/>
+        </w:rPr>
+        <w:t>Add</w:t>
+      </w:r>
+      <w:proofErr w:type="spellEnd"/>
+      <w:r>
+        <w:rPr>
+          <w:i/>
+        </w:rPr>
+        <w:t xml:space="preserve"> New Item -&gt; </w:t>
+      </w:r>
+      <w:r>
+        <w:rPr>
+          <w:i/>
+        </w:rPr>
+        <w:t>Class Diagram</w:t>
+      </w:r>
+      <w:r>
+        <w:rPr>
+          <w:i/>
+        </w:rPr>
+        <w:t>"</w:t>
+      </w:r>
+      <w:r>
+        <w:rPr>
+          <w:i/>
+        </w:rPr>
+        <w:t>.</w:t>
+      </w:r>
+    </w:p>
+    <w:p>
+      <w:pPr>
         <w:pStyle w:val="Heading3"/>
       </w:pPr>
       <w:bookmarkStart w:id="12" w:name="_Toc491022426"/>
@@ -4924,19 +4985,103 @@
         <w:t xml:space="preserve"> Kommentarer i källkoden</w:t>
       </w:r>
     </w:p>
-    <w:p/>
-    <w:p>
-      <w:pPr>
-        <w:rPr>
-          <w:rFonts w:asciiTheme="majorHAnsi" w:eastAsiaTheme="majorEastAsia" w:hAnsiTheme="majorHAnsi" w:cstheme="majorBidi"/>
-          <w:color w:val="2E74B5" w:themeColor="accent1" w:themeShade="BF"/>
-          <w:sz w:val="26"/>
-          <w:szCs w:val="26"/>
-        </w:rPr>
-      </w:pPr>
-      <w:r>
-        <w:br w:type="page"/>
-      </w:r>
+    <w:p>
+      <w:r>
+        <w:t>#region och #</w:t>
+      </w:r>
+      <w:proofErr w:type="spellStart"/>
+      <w:r>
+        <w:t>endregion</w:t>
+      </w:r>
+      <w:proofErr w:type="spellEnd"/>
+      <w:r>
+        <w:t xml:space="preserve"> används på vissa platser i koden. Kod som är skriven mellan dessa kan gömmas i Visual Studio.</w:t>
+      </w:r>
+    </w:p>
+    <w:p>
+      <w:pPr>
+        <w:keepNext/>
+      </w:pPr>
+      <w:r>
+        <w:rPr>
+          <w:noProof/>
+        </w:rPr>
+        <w:drawing>
+          <wp:inline distT="0" distB="0" distL="0" distR="0">
+            <wp:extent cx="3948965" cy="1209675"/>
+            <wp:effectExtent l="0" t="0" r="0" b="0"/>
+            <wp:docPr id="56" name="Picture 56"/>
+            <wp:cNvGraphicFramePr>
+              <a:graphicFrameLocks xmlns:a="http://schemas.openxmlformats.org/drawingml/2006/main" noChangeAspect="1"/>
+            </wp:cNvGraphicFramePr>
+            <a:graphic xmlns:a="http://schemas.openxmlformats.org/drawingml/2006/main">
+              <a:graphicData uri="http://schemas.openxmlformats.org/drawingml/2006/picture">
+                <pic:pic xmlns:pic="http://schemas.openxmlformats.org/drawingml/2006/picture">
+                  <pic:nvPicPr>
+                    <pic:cNvPr id="56" name="regions.PNG"/>
+                    <pic:cNvPicPr/>
+                  </pic:nvPicPr>
+                  <pic:blipFill>
+                    <a:blip r:embed="rId25">
+                      <a:extLst>
+                        <a:ext uri="{28A0092B-C50C-407E-A947-70E740481C1C}">
+                          <a14:useLocalDpi xmlns:a14="http://schemas.microsoft.com/office/drawing/2010/main" val="0"/>
+                        </a:ext>
+                      </a:extLst>
+                    </a:blip>
+                    <a:stretch>
+                      <a:fillRect/>
+                    </a:stretch>
+                  </pic:blipFill>
+                  <pic:spPr>
+                    <a:xfrm>
+                      <a:off x="0" y="0"/>
+                      <a:ext cx="3960152" cy="1213102"/>
+                    </a:xfrm>
+                    <a:prstGeom prst="rect">
+                      <a:avLst/>
+                    </a:prstGeom>
+                  </pic:spPr>
+                </pic:pic>
+              </a:graphicData>
+            </a:graphic>
+          </wp:inline>
+        </w:drawing>
+      </w:r>
+    </w:p>
+    <w:p>
+      <w:pPr>
+        <w:pStyle w:val="Caption"/>
+      </w:pPr>
+      <w:r>
+        <w:t xml:space="preserve">Figur </w:t>
+      </w:r>
+      <w:r>
+        <w:fldChar w:fldCharType="begin"/>
+      </w:r>
+      <w:r>
+        <w:instrText xml:space="preserve"> SEQ Figur \* ARABIC </w:instrText>
+      </w:r>
+      <w:r>
+        <w:fldChar w:fldCharType="separate"/>
+      </w:r>
+      <w:r>
+        <w:rPr>
+          <w:noProof/>
+        </w:rPr>
+        <w:t>10</w:t>
+      </w:r>
+      <w:r>
+        <w:fldChar w:fldCharType="end"/>
+      </w:r>
+      <w:r>
+        <w:t xml:space="preserve"> Kod gömd mellan #region och #</w:t>
+      </w:r>
+      <w:proofErr w:type="spellStart"/>
+      <w:r>
+        <w:t>endregion</w:t>
+      </w:r>
+      <w:proofErr w:type="spellEnd"/>
     </w:p>
     <w:p>
       <w:pPr>
@@ -4994,7 +5139,7 @@
                     <pic:cNvPicPr/>
                   </pic:nvPicPr>
                   <pic:blipFill>
-                    <a:blip r:embed="rId25">
+                    <a:blip r:embed="rId26">
                       <a:extLst>
                         <a:ext uri="{28A0092B-C50C-407E-A947-70E740481C1C}">
                           <a14:useLocalDpi xmlns:a14="http://schemas.microsoft.com/office/drawing/2010/main" val="0"/>
@@ -5041,7 +5186,7 @@
         <w:rPr>
           <w:noProof/>
         </w:rPr>
-        <w:t>10</w:t>
+        <w:t>11</w:t>
       </w:r>
       <w:r>
         <w:fldChar w:fldCharType="end"/>
@@ -5079,7 +5224,7 @@
                     <pic:cNvPicPr/>
                   </pic:nvPicPr>
                   <pic:blipFill>
-                    <a:blip r:embed="rId26"/>
+                    <a:blip r:embed="rId27"/>
                     <a:stretch>
                       <a:fillRect/>
                     </a:stretch>
@@ -5120,7 +5265,7 @@
         <w:rPr>
           <w:noProof/>
         </w:rPr>
-        <w:t>11</w:t>
+        <w:t>12</w:t>
       </w:r>
       <w:r>
         <w:fldChar w:fldCharType="end"/>
@@ -5192,7 +5337,7 @@
                     <pic:cNvPicPr/>
                   </pic:nvPicPr>
                   <pic:blipFill>
-                    <a:blip r:embed="rId27">
+                    <a:blip r:embed="rId28">
                       <a:extLst>
                         <a:ext uri="{28A0092B-C50C-407E-A947-70E740481C1C}">
                           <a14:useLocalDpi xmlns:a14="http://schemas.microsoft.com/office/drawing/2010/main" val="0"/>
@@ -5239,7 +5384,7 @@
         <w:rPr>
           <w:noProof/>
         </w:rPr>
-        <w:t>12</w:t>
+        <w:t>13</w:t>
       </w:r>
       <w:r>
         <w:rPr>
@@ -5286,11 +5431,9 @@
       <w:r>
         <w:t xml:space="preserve">2.5.1 </w:t>
       </w:r>
-      <w:proofErr w:type="spellStart"/>
-      <w:r>
-        <w:t>Inlogging</w:t>
-      </w:r>
-      <w:proofErr w:type="spellEnd"/>
+      <w:r>
+        <w:t>Inloggning</w:t>
+      </w:r>
       <w:r>
         <w:t xml:space="preserve"> och filer</w:t>
       </w:r>
@@ -5374,7 +5517,7 @@
                     <pic:cNvPicPr/>
                   </pic:nvPicPr>
                   <pic:blipFill>
-                    <a:blip r:embed="rId28">
+                    <a:blip r:embed="rId29">
                       <a:extLst>
                         <a:ext uri="{28A0092B-C50C-407E-A947-70E740481C1C}">
                           <a14:useLocalDpi xmlns:a14="http://schemas.microsoft.com/office/drawing/2010/main" val="0"/>
@@ -5421,7 +5564,7 @@
         <w:rPr>
           <w:noProof/>
         </w:rPr>
-        <w:t>13</w:t>
+        <w:t>14</w:t>
       </w:r>
       <w:r>
         <w:fldChar w:fldCharType="end"/>
@@ -5506,7 +5649,7 @@
         <w:rPr>
           <w:noProof/>
         </w:rPr>
-        <w:t>14</w:t>
+        <w:t>15</w:t>
       </w:r>
       <w:r>
         <w:fldChar w:fldCharType="end"/>
@@ -5566,7 +5709,7 @@
                     <pic:cNvPicPr/>
                   </pic:nvPicPr>
                   <pic:blipFill>
-                    <a:blip r:embed="rId29">
+                    <a:blip r:embed="rId30">
                       <a:extLst>
                         <a:ext uri="{28A0092B-C50C-407E-A947-70E740481C1C}">
                           <a14:useLocalDpi xmlns:a14="http://schemas.microsoft.com/office/drawing/2010/main" val="0"/>
@@ -5613,7 +5756,7 @@
         <w:rPr>
           <w:noProof/>
         </w:rPr>
-        <w:t>15</w:t>
+        <w:t>16</w:t>
       </w:r>
       <w:r>
         <w:fldChar w:fldCharType="end"/>
@@ -5723,7 +5866,7 @@
                     <pic:cNvPicPr/>
                   </pic:nvPicPr>
                   <pic:blipFill>
-                    <a:blip r:embed="rId30">
+                    <a:blip r:embed="rId31">
                       <a:extLst>
                         <a:ext uri="{28A0092B-C50C-407E-A947-70E740481C1C}">
                           <a14:useLocalDpi xmlns:a14="http://schemas.microsoft.com/office/drawing/2010/main" val="0"/>
@@ -5770,7 +5913,7 @@
         <w:rPr>
           <w:noProof/>
         </w:rPr>
-        <w:t>16</w:t>
+        <w:t>17</w:t>
       </w:r>
       <w:r>
         <w:fldChar w:fldCharType="end"/>
@@ -7142,7 +7285,7 @@
                     <pic:cNvPicPr/>
                   </pic:nvPicPr>
                   <pic:blipFill>
-                    <a:blip r:embed="rId31">
+                    <a:blip r:embed="rId32">
                       <a:extLst>
                         <a:ext uri="{28A0092B-C50C-407E-A947-70E740481C1C}">
                           <a14:useLocalDpi xmlns:a14="http://schemas.microsoft.com/office/drawing/2010/main" val="0"/>
@@ -7189,7 +7332,7 @@
         <w:rPr>
           <w:noProof/>
         </w:rPr>
-        <w:t>17</w:t>
+        <w:t>18</w:t>
       </w:r>
       <w:r>
         <w:fldChar w:fldCharType="end"/>
@@ -7433,7 +7576,7 @@
                               <w:rPr>
                                 <w:noProof/>
                               </w:rPr>
-                              <w:t>18</w:t>
+                              <w:t>19</w:t>
                             </w:r>
                             <w:r>
                               <w:fldChar w:fldCharType="end"/>
@@ -7484,7 +7627,7 @@
                         <w:rPr>
                           <w:noProof/>
                         </w:rPr>
-                        <w:t>18</w:t>
+                        <w:t>19</w:t>
                       </w:r>
                       <w:r>
                         <w:fldChar w:fldCharType="end"/>
@@ -7529,7 +7672,7 @@
                     <pic:cNvPicPr/>
                   </pic:nvPicPr>
                   <pic:blipFill>
-                    <a:blip r:embed="rId32">
+                    <a:blip r:embed="rId33">
                       <a:extLst>
                         <a:ext uri="{28A0092B-C50C-407E-A947-70E740481C1C}">
                           <a14:useLocalDpi xmlns:a14="http://schemas.microsoft.com/office/drawing/2010/main" val="0"/>
@@ -7694,7 +7837,7 @@
                     <pic:cNvPicPr/>
                   </pic:nvPicPr>
                   <pic:blipFill>
-                    <a:blip r:embed="rId33">
+                    <a:blip r:embed="rId34">
                       <a:extLst>
                         <a:ext uri="{28A0092B-C50C-407E-A947-70E740481C1C}">
                           <a14:useLocalDpi xmlns:a14="http://schemas.microsoft.com/office/drawing/2010/main" val="0"/>
@@ -7741,7 +7884,7 @@
         <w:rPr>
           <w:noProof/>
         </w:rPr>
-        <w:t>19</w:t>
+        <w:t>20</w:t>
       </w:r>
       <w:r>
         <w:fldChar w:fldCharType="end"/>
@@ -7790,7 +7933,7 @@
                     <pic:cNvPicPr/>
                   </pic:nvPicPr>
                   <pic:blipFill>
-                    <a:blip r:embed="rId34">
+                    <a:blip r:embed="rId35">
                       <a:extLst>
                         <a:ext uri="{28A0092B-C50C-407E-A947-70E740481C1C}">
                           <a14:useLocalDpi xmlns:a14="http://schemas.microsoft.com/office/drawing/2010/main" val="0"/>
@@ -7837,7 +7980,7 @@
         <w:rPr>
           <w:noProof/>
         </w:rPr>
-        <w:t>20</w:t>
+        <w:t>21</w:t>
       </w:r>
       <w:r>
         <w:fldChar w:fldCharType="end"/>
@@ -7947,113 +8090,6 @@
                 <pic:pic xmlns:pic="http://schemas.openxmlformats.org/drawingml/2006/picture">
                   <pic:nvPicPr>
                     <pic:cNvPr id="38" name="add_tiger.PNG"/>
-                    <pic:cNvPicPr/>
-                  </pic:nvPicPr>
-                  <pic:blipFill>
-                    <a:blip r:embed="rId35">
-                      <a:extLst>
-                        <a:ext uri="{28A0092B-C50C-407E-A947-70E740481C1C}">
-                          <a14:useLocalDpi xmlns:a14="http://schemas.microsoft.com/office/drawing/2010/main" val="0"/>
-                        </a:ext>
-                      </a:extLst>
-                    </a:blip>
-                    <a:stretch>
-                      <a:fillRect/>
-                    </a:stretch>
-                  </pic:blipFill>
-                  <pic:spPr>
-                    <a:xfrm>
-                      <a:off x="0" y="0"/>
-                      <a:ext cx="2086266" cy="2076740"/>
-                    </a:xfrm>
-                    <a:prstGeom prst="rect">
-                      <a:avLst/>
-                    </a:prstGeom>
-                  </pic:spPr>
-                </pic:pic>
-              </a:graphicData>
-            </a:graphic>
-          </wp:inline>
-        </w:drawing>
-      </w:r>
-    </w:p>
-    <w:p>
-      <w:pPr>
-        <w:pStyle w:val="Caption"/>
-      </w:pPr>
-      <w:r>
-        <w:t xml:space="preserve">Figur </w:t>
-      </w:r>
-      <w:r>
-        <w:fldChar w:fldCharType="begin"/>
-      </w:r>
-      <w:r>
-        <w:instrText xml:space="preserve"> SEQ Figur \* ARABIC </w:instrText>
-      </w:r>
-      <w:r>
-        <w:fldChar w:fldCharType="separate"/>
-      </w:r>
-      <w:r>
-        <w:rPr>
-          <w:noProof/>
-        </w:rPr>
-        <w:t>21</w:t>
-      </w:r>
-      <w:r>
-        <w:fldChar w:fldCharType="end"/>
-      </w:r>
-      <w:r>
-        <w:t xml:space="preserve"> Fönstret Lägg till tiger</w:t>
-      </w:r>
-    </w:p>
-    <w:p>
-      <w:r>
-        <w:t xml:space="preserve">Förutom </w:t>
-      </w:r>
-      <w:r>
-        <w:t>n</w:t>
-      </w:r>
-      <w:r>
-        <w:t>amn väljs också tigerns arttillhörighet i en lista, och dess kön väljs med radioknappar. Endast ett kön kan väljas.</w:t>
-      </w:r>
-    </w:p>
-    <w:p>
-      <w:r>
-        <w:t xml:space="preserve">Om namnet inte är ifyllt när användaren trycker på </w:t>
-      </w:r>
-      <w:r>
-        <w:rPr>
-          <w:rFonts w:ascii="Consolas" w:hAnsi="Consolas"/>
-          <w:i/>
-          <w:color w:val="C00000"/>
-        </w:rPr>
-        <w:t>Lägg till</w:t>
-      </w:r>
-      <w:r>
-        <w:t>-knappen visas en felikon vid namninmatningen.</w:t>
-      </w:r>
-    </w:p>
-    <w:p>
-      <w:pPr>
-        <w:keepNext/>
-      </w:pPr>
-      <w:r>
-        <w:rPr>
-          <w:noProof/>
-        </w:rPr>
-        <w:drawing>
-          <wp:inline distT="0" distB="0" distL="0" distR="0">
-            <wp:extent cx="2086266" cy="2076740"/>
-            <wp:effectExtent l="0" t="0" r="9525" b="0"/>
-            <wp:docPr id="39" name="Picture 39"/>
-            <wp:cNvGraphicFramePr>
-              <a:graphicFrameLocks xmlns:a="http://schemas.openxmlformats.org/drawingml/2006/main" noChangeAspect="1"/>
-            </wp:cNvGraphicFramePr>
-            <a:graphic xmlns:a="http://schemas.openxmlformats.org/drawingml/2006/main">
-              <a:graphicData uri="http://schemas.openxmlformats.org/drawingml/2006/picture">
-                <pic:pic xmlns:pic="http://schemas.openxmlformats.org/drawingml/2006/picture">
-                  <pic:nvPicPr>
-                    <pic:cNvPr id="39" name="add_tiger_error.PNG"/>
                     <pic:cNvPicPr/>
                   </pic:nvPicPr>
                   <pic:blipFill>
@@ -8110,6 +8146,113 @@
         <w:fldChar w:fldCharType="end"/>
       </w:r>
       <w:r>
+        <w:t xml:space="preserve"> Fönstret Lägg till tiger</w:t>
+      </w:r>
+    </w:p>
+    <w:p>
+      <w:r>
+        <w:t xml:space="preserve">Förutom </w:t>
+      </w:r>
+      <w:r>
+        <w:t>n</w:t>
+      </w:r>
+      <w:r>
+        <w:t>amn väljs också tigerns arttillhörighet i en lista, och dess kön väljs med radioknappar. Endast ett kön kan väljas.</w:t>
+      </w:r>
+    </w:p>
+    <w:p>
+      <w:r>
+        <w:t xml:space="preserve">Om namnet inte är ifyllt när användaren trycker på </w:t>
+      </w:r>
+      <w:r>
+        <w:rPr>
+          <w:rFonts w:ascii="Consolas" w:hAnsi="Consolas"/>
+          <w:i/>
+          <w:color w:val="C00000"/>
+        </w:rPr>
+        <w:t>Lägg till</w:t>
+      </w:r>
+      <w:r>
+        <w:t>-knappen visas en felikon vid namninmatningen.</w:t>
+      </w:r>
+    </w:p>
+    <w:p>
+      <w:pPr>
+        <w:keepNext/>
+      </w:pPr>
+      <w:r>
+        <w:rPr>
+          <w:noProof/>
+        </w:rPr>
+        <w:drawing>
+          <wp:inline distT="0" distB="0" distL="0" distR="0">
+            <wp:extent cx="2086266" cy="2076740"/>
+            <wp:effectExtent l="0" t="0" r="9525" b="0"/>
+            <wp:docPr id="39" name="Picture 39"/>
+            <wp:cNvGraphicFramePr>
+              <a:graphicFrameLocks xmlns:a="http://schemas.openxmlformats.org/drawingml/2006/main" noChangeAspect="1"/>
+            </wp:cNvGraphicFramePr>
+            <a:graphic xmlns:a="http://schemas.openxmlformats.org/drawingml/2006/main">
+              <a:graphicData uri="http://schemas.openxmlformats.org/drawingml/2006/picture">
+                <pic:pic xmlns:pic="http://schemas.openxmlformats.org/drawingml/2006/picture">
+                  <pic:nvPicPr>
+                    <pic:cNvPr id="39" name="add_tiger_error.PNG"/>
+                    <pic:cNvPicPr/>
+                  </pic:nvPicPr>
+                  <pic:blipFill>
+                    <a:blip r:embed="rId37">
+                      <a:extLst>
+                        <a:ext uri="{28A0092B-C50C-407E-A947-70E740481C1C}">
+                          <a14:useLocalDpi xmlns:a14="http://schemas.microsoft.com/office/drawing/2010/main" val="0"/>
+                        </a:ext>
+                      </a:extLst>
+                    </a:blip>
+                    <a:stretch>
+                      <a:fillRect/>
+                    </a:stretch>
+                  </pic:blipFill>
+                  <pic:spPr>
+                    <a:xfrm>
+                      <a:off x="0" y="0"/>
+                      <a:ext cx="2086266" cy="2076740"/>
+                    </a:xfrm>
+                    <a:prstGeom prst="rect">
+                      <a:avLst/>
+                    </a:prstGeom>
+                  </pic:spPr>
+                </pic:pic>
+              </a:graphicData>
+            </a:graphic>
+          </wp:inline>
+        </w:drawing>
+      </w:r>
+    </w:p>
+    <w:p>
+      <w:pPr>
+        <w:pStyle w:val="Caption"/>
+      </w:pPr>
+      <w:r>
+        <w:t xml:space="preserve">Figur </w:t>
+      </w:r>
+      <w:r>
+        <w:fldChar w:fldCharType="begin"/>
+      </w:r>
+      <w:r>
+        <w:instrText xml:space="preserve"> SEQ Figur \* ARABIC </w:instrText>
+      </w:r>
+      <w:r>
+        <w:fldChar w:fldCharType="separate"/>
+      </w:r>
+      <w:r>
+        <w:rPr>
+          <w:noProof/>
+        </w:rPr>
+        <w:t>23</w:t>
+      </w:r>
+      <w:r>
+        <w:fldChar w:fldCharType="end"/>
+      </w:r>
+      <w:r>
         <w:t xml:space="preserve"> Felaktig inmatning av ny tiger</w:t>
       </w:r>
     </w:p>
@@ -8174,7 +8317,7 @@
                     <pic:cNvPicPr/>
                   </pic:nvPicPr>
                   <pic:blipFill>
-                    <a:blip r:embed="rId37">
+                    <a:blip r:embed="rId38">
                       <a:extLst>
                         <a:ext uri="{28A0092B-C50C-407E-A947-70E740481C1C}">
                           <a14:useLocalDpi xmlns:a14="http://schemas.microsoft.com/office/drawing/2010/main" val="0"/>
@@ -8221,7 +8364,7 @@
         <w:rPr>
           <w:noProof/>
         </w:rPr>
-        <w:t>23</w:t>
+        <w:t>24</w:t>
       </w:r>
       <w:r>
         <w:fldChar w:fldCharType="end"/>
@@ -8382,7 +8525,7 @@
                     <pic:cNvPicPr/>
                   </pic:nvPicPr>
                   <pic:blipFill>
-                    <a:blip r:embed="rId38">
+                    <a:blip r:embed="rId39">
                       <a:extLst>
                         <a:ext uri="{28A0092B-C50C-407E-A947-70E740481C1C}">
                           <a14:useLocalDpi xmlns:a14="http://schemas.microsoft.com/office/drawing/2010/main" val="0"/>
@@ -8429,7 +8572,7 @@
         <w:rPr>
           <w:noProof/>
         </w:rPr>
-        <w:t>24</w:t>
+        <w:t>25</w:t>
       </w:r>
       <w:r>
         <w:fldChar w:fldCharType="end"/>
@@ -8467,7 +8610,7 @@
                     <pic:cNvPicPr/>
                   </pic:nvPicPr>
                   <pic:blipFill>
-                    <a:blip r:embed="rId39">
+                    <a:blip r:embed="rId40">
                       <a:extLst>
                         <a:ext uri="{28A0092B-C50C-407E-A947-70E740481C1C}">
                           <a14:useLocalDpi xmlns:a14="http://schemas.microsoft.com/office/drawing/2010/main" val="0"/>
@@ -8514,7 +8657,7 @@
         <w:rPr>
           <w:noProof/>
         </w:rPr>
-        <w:t>25</w:t>
+        <w:t>26</w:t>
       </w:r>
       <w:r>
         <w:fldChar w:fldCharType="end"/>
@@ -8597,7 +8740,7 @@
                     <pic:cNvPicPr/>
                   </pic:nvPicPr>
                   <pic:blipFill>
-                    <a:blip r:embed="rId40">
+                    <a:blip r:embed="rId41">
                       <a:extLst>
                         <a:ext uri="{28A0092B-C50C-407E-A947-70E740481C1C}">
                           <a14:useLocalDpi xmlns:a14="http://schemas.microsoft.com/office/drawing/2010/main" val="0"/>
@@ -8644,7 +8787,7 @@
         <w:rPr>
           <w:noProof/>
         </w:rPr>
-        <w:t>26</w:t>
+        <w:t>27</w:t>
       </w:r>
       <w:r>
         <w:fldChar w:fldCharType="end"/>
@@ -8710,129 +8853,6 @@
                 <pic:pic xmlns:pic="http://schemas.openxmlformats.org/drawingml/2006/picture">
                   <pic:nvPicPr>
                     <pic:cNvPr id="40" name="new_password_shown.PNG"/>
-                    <pic:cNvPicPr/>
-                  </pic:nvPicPr>
-                  <pic:blipFill>
-                    <a:blip r:embed="rId41">
-                      <a:extLst>
-                        <a:ext uri="{28A0092B-C50C-407E-A947-70E740481C1C}">
-                          <a14:useLocalDpi xmlns:a14="http://schemas.microsoft.com/office/drawing/2010/main" val="0"/>
-                        </a:ext>
-                      </a:extLst>
-                    </a:blip>
-                    <a:stretch>
-                      <a:fillRect/>
-                    </a:stretch>
-                  </pic:blipFill>
-                  <pic:spPr>
-                    <a:xfrm>
-                      <a:off x="0" y="0"/>
-                      <a:ext cx="2724530" cy="1762371"/>
-                    </a:xfrm>
-                    <a:prstGeom prst="rect">
-                      <a:avLst/>
-                    </a:prstGeom>
-                  </pic:spPr>
-                </pic:pic>
-              </a:graphicData>
-            </a:graphic>
-          </wp:inline>
-        </w:drawing>
-      </w:r>
-    </w:p>
-    <w:p>
-      <w:pPr>
-        <w:pStyle w:val="Caption"/>
-      </w:pPr>
-      <w:r>
-        <w:t xml:space="preserve">Figur </w:t>
-      </w:r>
-      <w:r>
-        <w:fldChar w:fldCharType="begin"/>
-      </w:r>
-      <w:r>
-        <w:instrText xml:space="preserve"> SEQ Figur \* ARABIC </w:instrText>
-      </w:r>
-      <w:r>
-        <w:fldChar w:fldCharType="separate"/>
-      </w:r>
-      <w:r>
-        <w:rPr>
-          <w:noProof/>
-        </w:rPr>
-        <w:t>27</w:t>
-      </w:r>
-      <w:r>
-        <w:fldChar w:fldCharType="end"/>
-      </w:r>
-      <w:r>
-        <w:t xml:space="preserve"> Nytt slumpmässigt genererat lösenord, visat i klartext.</w:t>
-      </w:r>
-    </w:p>
-    <w:p>
-      <w:r>
-        <w:t xml:space="preserve">När användaren trycker på </w:t>
-      </w:r>
-      <w:r>
-        <w:rPr>
-          <w:rFonts w:ascii="Consolas" w:hAnsi="Consolas"/>
-          <w:i/>
-          <w:color w:val="C00000"/>
-        </w:rPr>
-        <w:t>OK</w:t>
-      </w:r>
-      <w:r>
-        <w:t xml:space="preserve">-knappen sparas det nya lösenordet i filen </w:t>
-      </w:r>
-      <w:r>
-        <w:rPr>
-          <w:rFonts w:ascii="Consolas" w:hAnsi="Consolas"/>
-          <w:i/>
-          <w:color w:val="C00000"/>
-        </w:rPr>
-        <w:t>login.pwd</w:t>
-      </w:r>
-      <w:r>
-        <w:t>.</w:t>
-      </w:r>
-    </w:p>
-    <w:p>
-      <w:r>
-        <w:t xml:space="preserve">Tomma lösenordet får inte användas, ett felmeddelande visas om användaren trycker på </w:t>
-      </w:r>
-      <w:r>
-        <w:rPr>
-          <w:rFonts w:ascii="Consolas" w:hAnsi="Consolas"/>
-          <w:i/>
-          <w:color w:val="C00000"/>
-        </w:rPr>
-        <w:t>OK</w:t>
-      </w:r>
-      <w:r>
-        <w:t>-knappen utan att ha angivit ett lösenord.</w:t>
-      </w:r>
-    </w:p>
-    <w:p>
-      <w:pPr>
-        <w:keepNext/>
-      </w:pPr>
-      <w:r>
-        <w:rPr>
-          <w:noProof/>
-        </w:rPr>
-        <w:drawing>
-          <wp:inline distT="0" distB="0" distL="0" distR="0">
-            <wp:extent cx="2724530" cy="1762371"/>
-            <wp:effectExtent l="0" t="0" r="0" b="9525"/>
-            <wp:docPr id="41" name="Picture 41"/>
-            <wp:cNvGraphicFramePr>
-              <a:graphicFrameLocks xmlns:a="http://schemas.openxmlformats.org/drawingml/2006/main" noChangeAspect="1"/>
-            </wp:cNvGraphicFramePr>
-            <a:graphic xmlns:a="http://schemas.openxmlformats.org/drawingml/2006/main">
-              <a:graphicData uri="http://schemas.openxmlformats.org/drawingml/2006/picture">
-                <pic:pic xmlns:pic="http://schemas.openxmlformats.org/drawingml/2006/picture">
-                  <pic:nvPicPr>
-                    <pic:cNvPr id="41" name="new_password_empty_error.PNG"/>
                     <pic:cNvPicPr/>
                   </pic:nvPicPr>
                   <pic:blipFill>
@@ -8889,6 +8909,129 @@
         <w:fldChar w:fldCharType="end"/>
       </w:r>
       <w:r>
+        <w:t xml:space="preserve"> Nytt slumpmässigt genererat lösenord, visat i klartext.</w:t>
+      </w:r>
+    </w:p>
+    <w:p>
+      <w:r>
+        <w:t xml:space="preserve">När användaren trycker på </w:t>
+      </w:r>
+      <w:r>
+        <w:rPr>
+          <w:rFonts w:ascii="Consolas" w:hAnsi="Consolas"/>
+          <w:i/>
+          <w:color w:val="C00000"/>
+        </w:rPr>
+        <w:t>OK</w:t>
+      </w:r>
+      <w:r>
+        <w:t xml:space="preserve">-knappen sparas det nya lösenordet i filen </w:t>
+      </w:r>
+      <w:r>
+        <w:rPr>
+          <w:rFonts w:ascii="Consolas" w:hAnsi="Consolas"/>
+          <w:i/>
+          <w:color w:val="C00000"/>
+        </w:rPr>
+        <w:t>login.pwd</w:t>
+      </w:r>
+      <w:r>
+        <w:t>.</w:t>
+      </w:r>
+    </w:p>
+    <w:p>
+      <w:r>
+        <w:t xml:space="preserve">Tomma lösenordet får inte användas, ett felmeddelande visas om användaren trycker på </w:t>
+      </w:r>
+      <w:r>
+        <w:rPr>
+          <w:rFonts w:ascii="Consolas" w:hAnsi="Consolas"/>
+          <w:i/>
+          <w:color w:val="C00000"/>
+        </w:rPr>
+        <w:t>OK</w:t>
+      </w:r>
+      <w:r>
+        <w:t>-knappen utan att ha angivit ett lösenord.</w:t>
+      </w:r>
+    </w:p>
+    <w:p>
+      <w:pPr>
+        <w:keepNext/>
+      </w:pPr>
+      <w:r>
+        <w:rPr>
+          <w:noProof/>
+        </w:rPr>
+        <w:drawing>
+          <wp:inline distT="0" distB="0" distL="0" distR="0">
+            <wp:extent cx="2724530" cy="1762371"/>
+            <wp:effectExtent l="0" t="0" r="0" b="9525"/>
+            <wp:docPr id="41" name="Picture 41"/>
+            <wp:cNvGraphicFramePr>
+              <a:graphicFrameLocks xmlns:a="http://schemas.openxmlformats.org/drawingml/2006/main" noChangeAspect="1"/>
+            </wp:cNvGraphicFramePr>
+            <a:graphic xmlns:a="http://schemas.openxmlformats.org/drawingml/2006/main">
+              <a:graphicData uri="http://schemas.openxmlformats.org/drawingml/2006/picture">
+                <pic:pic xmlns:pic="http://schemas.openxmlformats.org/drawingml/2006/picture">
+                  <pic:nvPicPr>
+                    <pic:cNvPr id="41" name="new_password_empty_error.PNG"/>
+                    <pic:cNvPicPr/>
+                  </pic:nvPicPr>
+                  <pic:blipFill>
+                    <a:blip r:embed="rId43">
+                      <a:extLst>
+                        <a:ext uri="{28A0092B-C50C-407E-A947-70E740481C1C}">
+                          <a14:useLocalDpi xmlns:a14="http://schemas.microsoft.com/office/drawing/2010/main" val="0"/>
+                        </a:ext>
+                      </a:extLst>
+                    </a:blip>
+                    <a:stretch>
+                      <a:fillRect/>
+                    </a:stretch>
+                  </pic:blipFill>
+                  <pic:spPr>
+                    <a:xfrm>
+                      <a:off x="0" y="0"/>
+                      <a:ext cx="2724530" cy="1762371"/>
+                    </a:xfrm>
+                    <a:prstGeom prst="rect">
+                      <a:avLst/>
+                    </a:prstGeom>
+                  </pic:spPr>
+                </pic:pic>
+              </a:graphicData>
+            </a:graphic>
+          </wp:inline>
+        </w:drawing>
+      </w:r>
+    </w:p>
+    <w:p>
+      <w:pPr>
+        <w:pStyle w:val="Caption"/>
+      </w:pPr>
+      <w:r>
+        <w:t xml:space="preserve">Figur </w:t>
+      </w:r>
+      <w:r>
+        <w:fldChar w:fldCharType="begin"/>
+      </w:r>
+      <w:r>
+        <w:instrText xml:space="preserve"> SEQ Figur \* ARABIC </w:instrText>
+      </w:r>
+      <w:r>
+        <w:fldChar w:fldCharType="separate"/>
+      </w:r>
+      <w:r>
+        <w:rPr>
+          <w:noProof/>
+        </w:rPr>
+        <w:t>29</w:t>
+      </w:r>
+      <w:r>
+        <w:fldChar w:fldCharType="end"/>
+      </w:r>
+      <w:r>
         <w:t xml:space="preserve"> Felmeddelande om tomt nytt lösenord</w:t>
       </w:r>
       <w:r>
@@ -8997,7 +9140,7 @@
                     <pic:cNvPicPr/>
                   </pic:nvPicPr>
                   <pic:blipFill>
-                    <a:blip r:embed="rId43">
+                    <a:blip r:embed="rId44">
                       <a:extLst>
                         <a:ext uri="{28A0092B-C50C-407E-A947-70E740481C1C}">
                           <a14:useLocalDpi xmlns:a14="http://schemas.microsoft.com/office/drawing/2010/main" val="0"/>
@@ -9044,7 +9187,7 @@
         <w:rPr>
           <w:noProof/>
         </w:rPr>
-        <w:t>29</w:t>
+        <w:t>30</w:t>
       </w:r>
       <w:r>
         <w:fldChar w:fldCharType="end"/>
@@ -9100,7 +9243,7 @@
       <w:r>
         <w:t xml:space="preserve">-alternativet öppnas websidan </w:t>
       </w:r>
-      <w:hyperlink r:id="rId44" w:history="1">
+      <w:hyperlink r:id="rId45" w:history="1">
         <w:r>
           <w:rPr>
             <w:rStyle w:val="Hyperlink"/>
@@ -9142,7 +9285,7 @@
                     <pic:cNvPicPr/>
                   </pic:nvPicPr>
                   <pic:blipFill>
-                    <a:blip r:embed="rId45">
+                    <a:blip r:embed="rId46">
                       <a:extLst>
                         <a:ext uri="{28A0092B-C50C-407E-A947-70E740481C1C}">
                           <a14:useLocalDpi xmlns:a14="http://schemas.microsoft.com/office/drawing/2010/main" val="0"/>
@@ -9189,7 +9332,7 @@
         <w:rPr>
           <w:noProof/>
         </w:rPr>
-        <w:t>30</w:t>
+        <w:t>31</w:t>
       </w:r>
       <w:r>
         <w:fldChar w:fldCharType="end"/>
@@ -9263,6 +9406,7 @@
       <w:tr>
         <w:trPr>
           <w:cnfStyle w:val="100000000000" w:firstRow="1" w:lastRow="0" w:firstColumn="0" w:lastColumn="0" w:oddVBand="0" w:evenVBand="0" w:oddHBand="0" w:evenHBand="0" w:firstRowFirstColumn="0" w:firstRowLastColumn="0" w:lastRowFirstColumn="0" w:lastRowLastColumn="0"/>
+          <w:trHeight w:val="454"/>
         </w:trPr>
         <w:tc>
           <w:tcPr>
@@ -9589,6 +9733,7 @@
       <w:tr>
         <w:trPr>
           <w:cnfStyle w:val="100000000000" w:firstRow="1" w:lastRow="0" w:firstColumn="0" w:lastColumn="0" w:oddVBand="0" w:evenVBand="0" w:oddHBand="0" w:evenHBand="0" w:firstRowFirstColumn="0" w:firstRowLastColumn="0" w:lastRowFirstColumn="0" w:lastRowLastColumn="0"/>
+          <w:trHeight w:val="454"/>
         </w:trPr>
         <w:tc>
           <w:tcPr>
@@ -9829,83 +9974,7 @@
       </w:pPr>
       <w:bookmarkStart w:id="25" w:name="_Toc491022439"/>
       <w:r>
-        <w:rPr>
-          <w:noProof/>
-        </w:rPr>
         <w:lastRenderedPageBreak/>
-        <mc:AlternateContent>
-          <mc:Choice Requires="wps">
-            <w:drawing>
-              <wp:anchor distT="0" distB="0" distL="114300" distR="114300" simplePos="0" relativeHeight="251684864" behindDoc="0" locked="0" layoutInCell="1" allowOverlap="1">
-                <wp:simplePos x="0" y="0"/>
-                <wp:positionH relativeFrom="column">
-                  <wp:posOffset>5615305</wp:posOffset>
-                </wp:positionH>
-                <wp:positionV relativeFrom="paragraph">
-                  <wp:posOffset>205105</wp:posOffset>
-                </wp:positionV>
-                <wp:extent cx="914400" cy="1952625"/>
-                <wp:effectExtent l="0" t="0" r="19050" b="28575"/>
-                <wp:wrapNone/>
-                <wp:docPr id="53" name="Rectangle 53"/>
-                <wp:cNvGraphicFramePr/>
-                <a:graphic xmlns:a="http://schemas.openxmlformats.org/drawingml/2006/main">
-                  <a:graphicData uri="http://schemas.microsoft.com/office/word/2010/wordprocessingShape">
-                    <wps:wsp>
-                      <wps:cNvSpPr/>
-                      <wps:spPr>
-                        <a:xfrm>
-                          <a:off x="0" y="0"/>
-                          <a:ext cx="914400" cy="1952625"/>
-                        </a:xfrm>
-                        <a:prstGeom prst="rect">
-                          <a:avLst/>
-                        </a:prstGeom>
-                        <a:solidFill>
-                          <a:schemeClr val="bg1"/>
-                        </a:solidFill>
-                        <a:ln>
-                          <a:solidFill>
-                            <a:schemeClr val="bg1"/>
-                          </a:solidFill>
-                        </a:ln>
-                      </wps:spPr>
-                      <wps:style>
-                        <a:lnRef idx="2">
-                          <a:schemeClr val="accent1">
-                            <a:shade val="50000"/>
-                          </a:schemeClr>
-                        </a:lnRef>
-                        <a:fillRef idx="1">
-                          <a:schemeClr val="accent1"/>
-                        </a:fillRef>
-                        <a:effectRef idx="0">
-                          <a:schemeClr val="accent1"/>
-                        </a:effectRef>
-                        <a:fontRef idx="minor">
-                          <a:schemeClr val="lt1"/>
-                        </a:fontRef>
-                      </wps:style>
-                      <wps:bodyPr rot="0" spcFirstLastPara="0" vertOverflow="overflow" horzOverflow="overflow" vert="horz" wrap="square" lIns="91440" tIns="45720" rIns="91440" bIns="45720" numCol="1" spcCol="0" rtlCol="0" fromWordArt="0" anchor="ctr" anchorCtr="0" forceAA="0" compatLnSpc="1">
-                        <a:prstTxWarp prst="textNoShape">
-                          <a:avLst/>
-                        </a:prstTxWarp>
-                        <a:noAutofit/>
-                      </wps:bodyPr>
-                    </wps:wsp>
-                  </a:graphicData>
-                </a:graphic>
-              </wp:anchor>
-            </w:drawing>
-          </mc:Choice>
-          <mc:Fallback>
-            <w:pict>
-              <v:rect w14:anchorId="39ACFDD5" id="Rectangle 53" o:spid="_x0000_s1026" style="position:absolute;margin-left:442.15pt;margin-top:16.15pt;width:1in;height:153.75pt;z-index:251684864;visibility:visible;mso-wrap-style:square;mso-wrap-distance-left:9pt;mso-wrap-distance-top:0;mso-wrap-distance-right:9pt;mso-wrap-distance-bottom:0;mso-position-horizontal:absolute;mso-position-horizontal-relative:text;mso-position-vertical:absolute;mso-position-vertical-relative:text;v-text-anchor:middle" o:gfxdata="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" fillcolor="white [3212]" strokecolor="white [3212]" strokeweight="1pt"/>
-            </w:pict>
-          </mc:Fallback>
-        </mc:AlternateContent>
-      </w:r>
-      <w:r>
         <w:t>2.6</w:t>
       </w:r>
       <w:r>
@@ -9926,8 +9995,8 @@
         </w:rPr>
         <w:drawing>
           <wp:inline distT="0" distB="0" distL="0" distR="0">
-            <wp:extent cx="6400800" cy="5825773"/>
-            <wp:effectExtent l="0" t="0" r="0" b="3810"/>
+            <wp:extent cx="6286500" cy="6647017"/>
+            <wp:effectExtent l="0" t="0" r="0" b="1905"/>
             <wp:docPr id="52" name="Picture 52"/>
             <wp:cNvGraphicFramePr>
               <a:graphicFrameLocks xmlns:a="http://schemas.openxmlformats.org/drawingml/2006/main" noChangeAspect="1"/>
@@ -9937,97 +10006,6 @@
                 <pic:pic xmlns:pic="http://schemas.openxmlformats.org/drawingml/2006/picture">
                   <pic:nvPicPr>
                     <pic:cNvPr id="52" name="frmmain.PNG"/>
-                    <pic:cNvPicPr/>
-                  </pic:nvPicPr>
-                  <pic:blipFill>
-                    <a:blip r:embed="rId46">
-                      <a:extLst>
-                        <a:ext uri="{28A0092B-C50C-407E-A947-70E740481C1C}">
-                          <a14:useLocalDpi xmlns:a14="http://schemas.microsoft.com/office/drawing/2010/main" val="0"/>
-                        </a:ext>
-                      </a:extLst>
-                    </a:blip>
-                    <a:stretch>
-                      <a:fillRect/>
-                    </a:stretch>
-                  </pic:blipFill>
-                  <pic:spPr>
-                    <a:xfrm>
-                      <a:off x="0" y="0"/>
-                      <a:ext cx="6408625" cy="5832895"/>
-                    </a:xfrm>
-                    <a:prstGeom prst="rect">
-                      <a:avLst/>
-                    </a:prstGeom>
-                  </pic:spPr>
-                </pic:pic>
-              </a:graphicData>
-            </a:graphic>
-          </wp:inline>
-        </w:drawing>
-      </w:r>
-    </w:p>
-    <w:p>
-      <w:pPr>
-        <w:pStyle w:val="Caption"/>
-        <w:rPr>
-          <w:highlight w:val="yellow"/>
-        </w:rPr>
-      </w:pPr>
-      <w:r>
-        <w:t xml:space="preserve">Figur </w:t>
-      </w:r>
-      <w:r>
-        <w:fldChar w:fldCharType="begin"/>
-      </w:r>
-      <w:r>
-        <w:instrText xml:space="preserve"> SEQ Figur \* ARABIC </w:instrText>
-      </w:r>
-      <w:r>
-        <w:fldChar w:fldCharType="separate"/>
-      </w:r>
-      <w:r>
-        <w:rPr>
-          <w:noProof/>
-        </w:rPr>
-        <w:t>31</w:t>
-      </w:r>
-      <w:r>
-        <w:fldChar w:fldCharType="end"/>
-      </w:r>
-      <w:r>
-        <w:t xml:space="preserve"> Klassdiagram för </w:t>
-      </w:r>
-      <w:proofErr w:type="spellStart"/>
-      <w:r>
-        <w:t>frmMain</w:t>
-      </w:r>
-      <w:proofErr w:type="spellEnd"/>
-      <w:r>
-        <w:t xml:space="preserve"> och andra klasser</w:t>
-      </w:r>
-    </w:p>
-    <w:p>
-      <w:pPr>
-        <w:keepNext/>
-      </w:pPr>
-      <w:r>
-        <w:rPr>
-          <w:noProof/>
-        </w:rPr>
-        <w:drawing>
-          <wp:inline distT="0" distB="0" distL="0" distR="0">
-            <wp:extent cx="4343797" cy="2095500"/>
-            <wp:effectExtent l="0" t="0" r="0" b="0"/>
-            <wp:docPr id="54" name="Picture 54"/>
-            <wp:cNvGraphicFramePr>
-              <a:graphicFrameLocks xmlns:a="http://schemas.openxmlformats.org/drawingml/2006/main" noChangeAspect="1"/>
-            </wp:cNvGraphicFramePr>
-            <a:graphic xmlns:a="http://schemas.openxmlformats.org/drawingml/2006/main">
-              <a:graphicData uri="http://schemas.openxmlformats.org/drawingml/2006/picture">
-                <pic:pic xmlns:pic="http://schemas.openxmlformats.org/drawingml/2006/picture">
-                  <pic:nvPicPr>
-                    <pic:cNvPr id="54" name="tableadapters.PNG"/>
                     <pic:cNvPicPr/>
                   </pic:nvPicPr>
                   <pic:blipFill>
@@ -10045,7 +10023,7 @@
                   <pic:spPr>
                     <a:xfrm>
                       <a:off x="0" y="0"/>
-                      <a:ext cx="4345787" cy="2096460"/>
+                      <a:ext cx="6294331" cy="6655297"/>
                     </a:xfrm>
                     <a:prstGeom prst="rect">
                       <a:avLst/>
@@ -10061,6 +10039,9 @@
     <w:p>
       <w:pPr>
         <w:pStyle w:val="Caption"/>
+        <w:rPr>
+          <w:highlight w:val="yellow"/>
+        </w:rPr>
       </w:pPr>
       <w:r>
         <w:t xml:space="preserve">Figur </w:t>
@@ -10084,7 +10065,7 @@
         <w:fldChar w:fldCharType="end"/>
       </w:r>
       <w:r>
-        <w:t xml:space="preserve"> Klassdiagram för table adapters</w:t>
+        <w:t xml:space="preserve"> Klassdiagram</w:t>
       </w:r>
     </w:p>
     <w:p>
@@ -10098,8 +10079,8 @@
         <w:lastRenderedPageBreak/>
         <w:drawing>
           <wp:inline distT="0" distB="0" distL="0" distR="0">
-            <wp:extent cx="2829320" cy="7011378"/>
-            <wp:effectExtent l="0" t="0" r="9525" b="0"/>
+            <wp:extent cx="5353050" cy="2542048"/>
+            <wp:effectExtent l="0" t="0" r="0" b="0"/>
             <wp:docPr id="55" name="Picture 55"/>
             <wp:cNvGraphicFramePr>
               <a:graphicFrameLocks xmlns:a="http://schemas.openxmlformats.org/drawingml/2006/main" noChangeAspect="1"/>
@@ -10126,7 +10107,7 @@
                   <pic:spPr>
                     <a:xfrm>
                       <a:off x="0" y="0"/>
-                      <a:ext cx="2829320" cy="7011378"/>
+                      <a:ext cx="5362143" cy="2546366"/>
                     </a:xfrm>
                     <a:prstGeom prst="rect">
                       <a:avLst/>
@@ -10165,40 +10146,1507 @@
         <w:fldChar w:fldCharType="end"/>
       </w:r>
       <w:r>
-        <w:t xml:space="preserve"> Klassdiagram för Program, </w:t>
+        <w:t xml:space="preserve"> Klassdiagram för</w:t>
+      </w:r>
+      <w:r>
+        <w:t xml:space="preserve"> Table adapters</w:t>
+      </w:r>
+    </w:p>
+    <w:p/>
+    <w:p>
+      <w:r>
+        <w:t xml:space="preserve">Klassdiagrammen kan också ses i filen </w:t>
+      </w:r>
+      <w:r>
+        <w:rPr>
+          <w:rStyle w:val="KodChar"/>
+        </w:rPr>
+        <w:t>ClassDiagram.cd</w:t>
+      </w:r>
+      <w:r>
+        <w:t xml:space="preserve"> som tillhör projektet.</w:t>
+      </w:r>
+    </w:p>
+    <w:p>
+      <w:r>
+        <w:br w:type="page"/>
+      </w:r>
+    </w:p>
+    <w:p>
+      <w:pPr>
+        <w:pStyle w:val="Heading2"/>
+      </w:pPr>
+      <w:r>
+        <w:lastRenderedPageBreak/>
+        <w:t>2.7 Databasen</w:t>
+      </w:r>
+    </w:p>
+    <w:p>
+      <w:pPr>
+        <w:pStyle w:val="Heading3"/>
+      </w:pPr>
+      <w:r>
+        <w:t>2.7.1 Tabeller</w:t>
+      </w:r>
+      <w:r>
+        <w:t xml:space="preserve"> i databasen</w:t>
+      </w:r>
+    </w:p>
+    <w:p>
+      <w:r>
+        <w:t xml:space="preserve">Databasen </w:t>
       </w:r>
       <w:proofErr w:type="spellStart"/>
       <w:r>
-        <w:t>frmPassword</w:t>
+        <w:rPr>
+          <w:rStyle w:val="KodChar"/>
+        </w:rPr>
+        <w:t>Members.mdf</w:t>
       </w:r>
       <w:proofErr w:type="spellEnd"/>
       <w:r>
+        <w:t xml:space="preserve"> innehåller två tabeller, </w:t>
+      </w:r>
+      <w:proofErr w:type="spellStart"/>
+      <w:r>
+        <w:rPr>
+          <w:rStyle w:val="KodChar"/>
+        </w:rPr>
+        <w:t>Members</w:t>
+      </w:r>
+      <w:proofErr w:type="spellEnd"/>
+      <w:r>
         <w:t xml:space="preserve"> och </w:t>
       </w:r>
+      <w:r>
+        <w:rPr>
+          <w:rStyle w:val="KodChar"/>
+        </w:rPr>
+        <w:t>Tigers</w:t>
+      </w:r>
+      <w:r>
+        <w:t>.</w:t>
+      </w:r>
+    </w:p>
+    <w:tbl>
+      <w:tblPr>
+        <w:tblStyle w:val="PlainTable2"/>
+        <w:tblW w:w="0" w:type="auto"/>
+        <w:tblBorders>
+          <w:top w:val="single" w:sz="4" w:space="0" w:color="auto"/>
+          <w:left w:val="single" w:sz="4" w:space="0" w:color="auto"/>
+          <w:bottom w:val="single" w:sz="4" w:space="0" w:color="auto"/>
+          <w:right w:val="single" w:sz="4" w:space="0" w:color="auto"/>
+          <w:insideH w:val="single" w:sz="4" w:space="0" w:color="7F7F7F" w:themeColor="text1" w:themeTint="80"/>
+        </w:tblBorders>
+        <w:tblLook w:val="04A0" w:firstRow="1" w:lastRow="0" w:firstColumn="1" w:lastColumn="0" w:noHBand="0" w:noVBand="1"/>
+      </w:tblPr>
+      <w:tblGrid>
+        <w:gridCol w:w="1980"/>
+        <w:gridCol w:w="2693"/>
+        <w:gridCol w:w="4389"/>
+      </w:tblGrid>
+      <w:tr>
+        <w:trPr>
+          <w:cnfStyle w:val="100000000000" w:firstRow="1" w:lastRow="0" w:firstColumn="0" w:lastColumn="0" w:oddVBand="0" w:evenVBand="0" w:oddHBand="0" w:evenHBand="0" w:firstRowFirstColumn="0" w:firstRowLastColumn="0" w:lastRowFirstColumn="0" w:lastRowLastColumn="0"/>
+          <w:trHeight w:val="454"/>
+        </w:trPr>
+        <w:tc>
+          <w:tcPr>
+            <w:cnfStyle w:val="001000000000" w:firstRow="0" w:lastRow="0" w:firstColumn="1" w:lastColumn="0" w:oddVBand="0" w:evenVBand="0" w:oddHBand="0" w:evenHBand="0" w:firstRowFirstColumn="0" w:firstRowLastColumn="0" w:lastRowFirstColumn="0" w:lastRowLastColumn="0"/>
+            <w:tcW w:w="9062" w:type="dxa"/>
+            <w:gridSpan w:val="3"/>
+            <w:shd w:val="clear" w:color="auto" w:fill="9CC2E5" w:themeFill="accent1" w:themeFillTint="99"/>
+            <w:vAlign w:val="center"/>
+          </w:tcPr>
+          <w:p>
+            <w:pPr>
+              <w:jc w:val="center"/>
+              <w:rPr>
+                <w:sz w:val="24"/>
+              </w:rPr>
+            </w:pPr>
+            <w:r>
+              <w:rPr>
+                <w:sz w:val="24"/>
+              </w:rPr>
+              <w:t xml:space="preserve">Tabellen </w:t>
+            </w:r>
+            <w:proofErr w:type="spellStart"/>
+            <w:r>
+              <w:rPr>
+                <w:sz w:val="24"/>
+              </w:rPr>
+              <w:t>Members</w:t>
+            </w:r>
+            <w:proofErr w:type="spellEnd"/>
+          </w:p>
+        </w:tc>
+      </w:tr>
+      <w:tr>
+        <w:trPr>
+          <w:cnfStyle w:val="000000100000" w:firstRow="0" w:lastRow="0" w:firstColumn="0" w:lastColumn="0" w:oddVBand="0" w:evenVBand="0" w:oddHBand="1" w:evenHBand="0" w:firstRowFirstColumn="0" w:firstRowLastColumn="0" w:lastRowFirstColumn="0" w:lastRowLastColumn="0"/>
+        </w:trPr>
+        <w:tc>
+          <w:tcPr>
+            <w:cnfStyle w:val="001000000000" w:firstRow="0" w:lastRow="0" w:firstColumn="1" w:lastColumn="0" w:oddVBand="0" w:evenVBand="0" w:oddHBand="0" w:evenHBand="0" w:firstRowFirstColumn="0" w:firstRowLastColumn="0" w:lastRowFirstColumn="0" w:lastRowLastColumn="0"/>
+            <w:tcW w:w="1980" w:type="dxa"/>
+            <w:shd w:val="clear" w:color="auto" w:fill="BDD6EE" w:themeFill="accent1" w:themeFillTint="66"/>
+          </w:tcPr>
+          <w:p>
+            <w:r>
+              <w:t>Namn</w:t>
+            </w:r>
+          </w:p>
+        </w:tc>
+        <w:tc>
+          <w:tcPr>
+            <w:tcW w:w="2693" w:type="dxa"/>
+            <w:shd w:val="clear" w:color="auto" w:fill="BDD6EE" w:themeFill="accent1" w:themeFillTint="66"/>
+          </w:tcPr>
+          <w:p>
+            <w:pPr>
+              <w:cnfStyle w:val="000000100000" w:firstRow="0" w:lastRow="0" w:firstColumn="0" w:lastColumn="0" w:oddVBand="0" w:evenVBand="0" w:oddHBand="1" w:evenHBand="0" w:firstRowFirstColumn="0" w:firstRowLastColumn="0" w:lastRowFirstColumn="0" w:lastRowLastColumn="0"/>
+              <w:rPr>
+                <w:b/>
+              </w:rPr>
+            </w:pPr>
+            <w:r>
+              <w:rPr>
+                <w:b/>
+              </w:rPr>
+              <w:t>Typ</w:t>
+            </w:r>
+          </w:p>
+        </w:tc>
+        <w:tc>
+          <w:tcPr>
+            <w:tcW w:w="4389" w:type="dxa"/>
+            <w:shd w:val="clear" w:color="auto" w:fill="BDD6EE" w:themeFill="accent1" w:themeFillTint="66"/>
+          </w:tcPr>
+          <w:p>
+            <w:pPr>
+              <w:cnfStyle w:val="000000100000" w:firstRow="0" w:lastRow="0" w:firstColumn="0" w:lastColumn="0" w:oddVBand="0" w:evenVBand="0" w:oddHBand="1" w:evenHBand="0" w:firstRowFirstColumn="0" w:firstRowLastColumn="0" w:lastRowFirstColumn="0" w:lastRowLastColumn="0"/>
+              <w:rPr>
+                <w:b/>
+              </w:rPr>
+            </w:pPr>
+            <w:r>
+              <w:rPr>
+                <w:b/>
+              </w:rPr>
+              <w:t>Beskrivning</w:t>
+            </w:r>
+          </w:p>
+        </w:tc>
+      </w:tr>
+      <w:tr>
+        <w:trPr>
+          <w:trHeight w:val="397"/>
+        </w:trPr>
+        <w:tc>
+          <w:tcPr>
+            <w:cnfStyle w:val="001000000000" w:firstRow="0" w:lastRow="0" w:firstColumn="1" w:lastColumn="0" w:oddVBand="0" w:evenVBand="0" w:oddHBand="0" w:evenHBand="0" w:firstRowFirstColumn="0" w:firstRowLastColumn="0" w:lastRowFirstColumn="0" w:lastRowLastColumn="0"/>
+            <w:tcW w:w="1980" w:type="dxa"/>
+          </w:tcPr>
+          <w:p>
+            <w:pPr>
+              <w:pStyle w:val="Kod"/>
+            </w:pPr>
+            <w:r>
+              <w:t>Id</w:t>
+            </w:r>
+          </w:p>
+        </w:tc>
+        <w:tc>
+          <w:tcPr>
+            <w:tcW w:w="2693" w:type="dxa"/>
+          </w:tcPr>
+          <w:p>
+            <w:pPr>
+              <w:cnfStyle w:val="000000000000" w:firstRow="0" w:lastRow="0" w:firstColumn="0" w:lastColumn="0" w:oddVBand="0" w:evenVBand="0" w:oddHBand="0" w:evenHBand="0" w:firstRowFirstColumn="0" w:firstRowLastColumn="0" w:lastRowFirstColumn="0" w:lastRowLastColumn="0"/>
+            </w:pPr>
+            <w:r>
+              <w:t>int</w:t>
+            </w:r>
+          </w:p>
+        </w:tc>
+        <w:tc>
+          <w:tcPr>
+            <w:tcW w:w="4389" w:type="dxa"/>
+          </w:tcPr>
+          <w:p>
+            <w:pPr>
+              <w:cnfStyle w:val="000000000000" w:firstRow="0" w:lastRow="0" w:firstColumn="0" w:lastColumn="0" w:oddVBand="0" w:evenVBand="0" w:oddHBand="0" w:evenHBand="0" w:firstRowFirstColumn="0" w:firstRowLastColumn="0" w:lastRowFirstColumn="0" w:lastRowLastColumn="0"/>
+            </w:pPr>
+            <w:r>
+              <w:t>Primärnyckel. Sätts automatiskt.</w:t>
+            </w:r>
+          </w:p>
+        </w:tc>
+      </w:tr>
+      <w:tr>
+        <w:trPr>
+          <w:cnfStyle w:val="000000100000" w:firstRow="0" w:lastRow="0" w:firstColumn="0" w:lastColumn="0" w:oddVBand="0" w:evenVBand="0" w:oddHBand="1" w:evenHBand="0" w:firstRowFirstColumn="0" w:firstRowLastColumn="0" w:lastRowFirstColumn="0" w:lastRowLastColumn="0"/>
+          <w:trHeight w:val="397"/>
+        </w:trPr>
+        <w:tc>
+          <w:tcPr>
+            <w:cnfStyle w:val="001000000000" w:firstRow="0" w:lastRow="0" w:firstColumn="1" w:lastColumn="0" w:oddVBand="0" w:evenVBand="0" w:oddHBand="0" w:evenHBand="0" w:firstRowFirstColumn="0" w:firstRowLastColumn="0" w:lastRowFirstColumn="0" w:lastRowLastColumn="0"/>
+            <w:tcW w:w="1980" w:type="dxa"/>
+          </w:tcPr>
+          <w:p>
+            <w:pPr>
+              <w:pStyle w:val="Kod"/>
+            </w:pPr>
+            <w:proofErr w:type="spellStart"/>
+            <w:r>
+              <w:t>FirstName</w:t>
+            </w:r>
+            <w:proofErr w:type="spellEnd"/>
+          </w:p>
+        </w:tc>
+        <w:tc>
+          <w:tcPr>
+            <w:tcW w:w="2693" w:type="dxa"/>
+          </w:tcPr>
+          <w:p>
+            <w:pPr>
+              <w:cnfStyle w:val="000000100000" w:firstRow="0" w:lastRow="0" w:firstColumn="0" w:lastColumn="0" w:oddVBand="0" w:evenVBand="0" w:oddHBand="1" w:evenHBand="0" w:firstRowFirstColumn="0" w:firstRowLastColumn="0" w:lastRowFirstColumn="0" w:lastRowLastColumn="0"/>
+            </w:pPr>
+            <w:proofErr w:type="spellStart"/>
+            <w:proofErr w:type="gramStart"/>
+            <w:r>
+              <w:t>nvarchar</w:t>
+            </w:r>
+            <w:proofErr w:type="spellEnd"/>
+            <w:r>
+              <w:t>(</w:t>
+            </w:r>
+            <w:proofErr w:type="gramEnd"/>
+            <w:r>
+              <w:t>30)</w:t>
+            </w:r>
+          </w:p>
+        </w:tc>
+        <w:tc>
+          <w:tcPr>
+            <w:tcW w:w="4389" w:type="dxa"/>
+          </w:tcPr>
+          <w:p>
+            <w:pPr>
+              <w:cnfStyle w:val="000000100000" w:firstRow="0" w:lastRow="0" w:firstColumn="0" w:lastColumn="0" w:oddVBand="0" w:evenVBand="0" w:oddHBand="1" w:evenHBand="0" w:firstRowFirstColumn="0" w:firstRowLastColumn="0" w:lastRowFirstColumn="0" w:lastRowLastColumn="0"/>
+            </w:pPr>
+            <w:r>
+              <w:t>Medlemmens förnamn</w:t>
+            </w:r>
+            <w:r>
+              <w:t>.</w:t>
+            </w:r>
+          </w:p>
+        </w:tc>
+      </w:tr>
+      <w:tr>
+        <w:trPr>
+          <w:trHeight w:val="397"/>
+        </w:trPr>
+        <w:tc>
+          <w:tcPr>
+            <w:cnfStyle w:val="001000000000" w:firstRow="0" w:lastRow="0" w:firstColumn="1" w:lastColumn="0" w:oddVBand="0" w:evenVBand="0" w:oddHBand="0" w:evenHBand="0" w:firstRowFirstColumn="0" w:firstRowLastColumn="0" w:lastRowFirstColumn="0" w:lastRowLastColumn="0"/>
+            <w:tcW w:w="1980" w:type="dxa"/>
+          </w:tcPr>
+          <w:p>
+            <w:pPr>
+              <w:pStyle w:val="Kod"/>
+            </w:pPr>
+            <w:proofErr w:type="spellStart"/>
+            <w:r>
+              <w:t>LastName</w:t>
+            </w:r>
+            <w:proofErr w:type="spellEnd"/>
+          </w:p>
+        </w:tc>
+        <w:tc>
+          <w:tcPr>
+            <w:tcW w:w="2693" w:type="dxa"/>
+          </w:tcPr>
+          <w:p>
+            <w:pPr>
+              <w:cnfStyle w:val="000000000000" w:firstRow="0" w:lastRow="0" w:firstColumn="0" w:lastColumn="0" w:oddVBand="0" w:evenVBand="0" w:oddHBand="0" w:evenHBand="0" w:firstRowFirstColumn="0" w:firstRowLastColumn="0" w:lastRowFirstColumn="0" w:lastRowLastColumn="0"/>
+            </w:pPr>
+            <w:proofErr w:type="spellStart"/>
+            <w:proofErr w:type="gramStart"/>
+            <w:r>
+              <w:t>nvarchar</w:t>
+            </w:r>
+            <w:proofErr w:type="spellEnd"/>
+            <w:r>
+              <w:t>(</w:t>
+            </w:r>
+            <w:proofErr w:type="gramEnd"/>
+            <w:r>
+              <w:t>30)</w:t>
+            </w:r>
+          </w:p>
+        </w:tc>
+        <w:tc>
+          <w:tcPr>
+            <w:tcW w:w="4389" w:type="dxa"/>
+          </w:tcPr>
+          <w:p>
+            <w:pPr>
+              <w:cnfStyle w:val="000000000000" w:firstRow="0" w:lastRow="0" w:firstColumn="0" w:lastColumn="0" w:oddVBand="0" w:evenVBand="0" w:oddHBand="0" w:evenHBand="0" w:firstRowFirstColumn="0" w:firstRowLastColumn="0" w:lastRowFirstColumn="0" w:lastRowLastColumn="0"/>
+            </w:pPr>
+            <w:r>
+              <w:t>Medlemmens efternamn</w:t>
+            </w:r>
+            <w:r>
+              <w:t>.</w:t>
+            </w:r>
+          </w:p>
+        </w:tc>
+      </w:tr>
+      <w:tr>
+        <w:trPr>
+          <w:cnfStyle w:val="000000100000" w:firstRow="0" w:lastRow="0" w:firstColumn="0" w:lastColumn="0" w:oddVBand="0" w:evenVBand="0" w:oddHBand="1" w:evenHBand="0" w:firstRowFirstColumn="0" w:firstRowLastColumn="0" w:lastRowFirstColumn="0" w:lastRowLastColumn="0"/>
+          <w:trHeight w:val="397"/>
+        </w:trPr>
+        <w:tc>
+          <w:tcPr>
+            <w:cnfStyle w:val="001000000000" w:firstRow="0" w:lastRow="0" w:firstColumn="1" w:lastColumn="0" w:oddVBand="0" w:evenVBand="0" w:oddHBand="0" w:evenHBand="0" w:firstRowFirstColumn="0" w:firstRowLastColumn="0" w:lastRowFirstColumn="0" w:lastRowLastColumn="0"/>
+            <w:tcW w:w="1980" w:type="dxa"/>
+          </w:tcPr>
+          <w:p>
+            <w:pPr>
+              <w:pStyle w:val="Kod"/>
+            </w:pPr>
+            <w:proofErr w:type="spellStart"/>
+            <w:r>
+              <w:t>Street</w:t>
+            </w:r>
+            <w:proofErr w:type="spellEnd"/>
+          </w:p>
+        </w:tc>
+        <w:tc>
+          <w:tcPr>
+            <w:tcW w:w="2693" w:type="dxa"/>
+          </w:tcPr>
+          <w:p>
+            <w:pPr>
+              <w:cnfStyle w:val="000000100000" w:firstRow="0" w:lastRow="0" w:firstColumn="0" w:lastColumn="0" w:oddVBand="0" w:evenVBand="0" w:oddHBand="1" w:evenHBand="0" w:firstRowFirstColumn="0" w:firstRowLastColumn="0" w:lastRowFirstColumn="0" w:lastRowLastColumn="0"/>
+            </w:pPr>
+            <w:proofErr w:type="spellStart"/>
+            <w:proofErr w:type="gramStart"/>
+            <w:r>
+              <w:t>nvarchar</w:t>
+            </w:r>
+            <w:proofErr w:type="spellEnd"/>
+            <w:r>
+              <w:t>(</w:t>
+            </w:r>
+            <w:proofErr w:type="gramEnd"/>
+            <w:r>
+              <w:t>30)</w:t>
+            </w:r>
+          </w:p>
+        </w:tc>
+        <w:tc>
+          <w:tcPr>
+            <w:tcW w:w="4389" w:type="dxa"/>
+          </w:tcPr>
+          <w:p>
+            <w:pPr>
+              <w:cnfStyle w:val="000000100000" w:firstRow="0" w:lastRow="0" w:firstColumn="0" w:lastColumn="0" w:oddVBand="0" w:evenVBand="0" w:oddHBand="1" w:evenHBand="0" w:firstRowFirstColumn="0" w:firstRowLastColumn="0" w:lastRowFirstColumn="0" w:lastRowLastColumn="0"/>
+            </w:pPr>
+            <w:r>
+              <w:t>Medlemmens adress, gata</w:t>
+            </w:r>
+            <w:r>
+              <w:t>.</w:t>
+            </w:r>
+          </w:p>
+        </w:tc>
+      </w:tr>
+      <w:tr>
+        <w:trPr>
+          <w:trHeight w:val="397"/>
+        </w:trPr>
+        <w:tc>
+          <w:tcPr>
+            <w:cnfStyle w:val="001000000000" w:firstRow="0" w:lastRow="0" w:firstColumn="1" w:lastColumn="0" w:oddVBand="0" w:evenVBand="0" w:oddHBand="0" w:evenHBand="0" w:firstRowFirstColumn="0" w:firstRowLastColumn="0" w:lastRowFirstColumn="0" w:lastRowLastColumn="0"/>
+            <w:tcW w:w="1980" w:type="dxa"/>
+          </w:tcPr>
+          <w:p>
+            <w:pPr>
+              <w:pStyle w:val="Kod"/>
+            </w:pPr>
+            <w:proofErr w:type="spellStart"/>
+            <w:r>
+              <w:t>ZipCode</w:t>
+            </w:r>
+            <w:proofErr w:type="spellEnd"/>
+          </w:p>
+        </w:tc>
+        <w:tc>
+          <w:tcPr>
+            <w:tcW w:w="2693" w:type="dxa"/>
+          </w:tcPr>
+          <w:p>
+            <w:pPr>
+              <w:cnfStyle w:val="000000000000" w:firstRow="0" w:lastRow="0" w:firstColumn="0" w:lastColumn="0" w:oddVBand="0" w:evenVBand="0" w:oddHBand="0" w:evenHBand="0" w:firstRowFirstColumn="0" w:firstRowLastColumn="0" w:lastRowFirstColumn="0" w:lastRowLastColumn="0"/>
+            </w:pPr>
+            <w:r>
+              <w:t>int</w:t>
+            </w:r>
+          </w:p>
+        </w:tc>
+        <w:tc>
+          <w:tcPr>
+            <w:tcW w:w="4389" w:type="dxa"/>
+          </w:tcPr>
+          <w:p>
+            <w:pPr>
+              <w:cnfStyle w:val="000000000000" w:firstRow="0" w:lastRow="0" w:firstColumn="0" w:lastColumn="0" w:oddVBand="0" w:evenVBand="0" w:oddHBand="0" w:evenHBand="0" w:firstRowFirstColumn="0" w:firstRowLastColumn="0" w:lastRowFirstColumn="0" w:lastRowLastColumn="0"/>
+            </w:pPr>
+            <w:r>
+              <w:t>Medlemmens adress, postnummer</w:t>
+            </w:r>
+            <w:r>
+              <w:t>.</w:t>
+            </w:r>
+          </w:p>
+        </w:tc>
+      </w:tr>
+      <w:tr>
+        <w:trPr>
+          <w:cnfStyle w:val="000000100000" w:firstRow="0" w:lastRow="0" w:firstColumn="0" w:lastColumn="0" w:oddVBand="0" w:evenVBand="0" w:oddHBand="1" w:evenHBand="0" w:firstRowFirstColumn="0" w:firstRowLastColumn="0" w:lastRowFirstColumn="0" w:lastRowLastColumn="0"/>
+          <w:trHeight w:val="397"/>
+        </w:trPr>
+        <w:tc>
+          <w:tcPr>
+            <w:cnfStyle w:val="001000000000" w:firstRow="0" w:lastRow="0" w:firstColumn="1" w:lastColumn="0" w:oddVBand="0" w:evenVBand="0" w:oddHBand="0" w:evenHBand="0" w:firstRowFirstColumn="0" w:firstRowLastColumn="0" w:lastRowFirstColumn="0" w:lastRowLastColumn="0"/>
+            <w:tcW w:w="1980" w:type="dxa"/>
+          </w:tcPr>
+          <w:p>
+            <w:pPr>
+              <w:pStyle w:val="Kod"/>
+            </w:pPr>
+            <w:r>
+              <w:t>Country</w:t>
+            </w:r>
+          </w:p>
+        </w:tc>
+        <w:tc>
+          <w:tcPr>
+            <w:tcW w:w="2693" w:type="dxa"/>
+          </w:tcPr>
+          <w:p>
+            <w:pPr>
+              <w:cnfStyle w:val="000000100000" w:firstRow="0" w:lastRow="0" w:firstColumn="0" w:lastColumn="0" w:oddVBand="0" w:evenVBand="0" w:oddHBand="1" w:evenHBand="0" w:firstRowFirstColumn="0" w:firstRowLastColumn="0" w:lastRowFirstColumn="0" w:lastRowLastColumn="0"/>
+            </w:pPr>
+            <w:proofErr w:type="spellStart"/>
+            <w:proofErr w:type="gramStart"/>
+            <w:r>
+              <w:t>nvarchar</w:t>
+            </w:r>
+            <w:proofErr w:type="spellEnd"/>
+            <w:r>
+              <w:t>(</w:t>
+            </w:r>
+            <w:proofErr w:type="gramEnd"/>
+            <w:r>
+              <w:t>30)</w:t>
+            </w:r>
+          </w:p>
+        </w:tc>
+        <w:tc>
+          <w:tcPr>
+            <w:tcW w:w="4389" w:type="dxa"/>
+          </w:tcPr>
+          <w:p>
+            <w:pPr>
+              <w:cnfStyle w:val="000000100000" w:firstRow="0" w:lastRow="0" w:firstColumn="0" w:lastColumn="0" w:oddVBand="0" w:evenVBand="0" w:oddHBand="1" w:evenHBand="0" w:firstRowFirstColumn="0" w:firstRowLastColumn="0" w:lastRowFirstColumn="0" w:lastRowLastColumn="0"/>
+            </w:pPr>
+            <w:r>
+              <w:t>Medlemmens adress, land</w:t>
+            </w:r>
+            <w:r>
+              <w:t>.</w:t>
+            </w:r>
+          </w:p>
+        </w:tc>
+      </w:tr>
+      <w:tr>
+        <w:trPr>
+          <w:trHeight w:val="397"/>
+        </w:trPr>
+        <w:tc>
+          <w:tcPr>
+            <w:cnfStyle w:val="001000000000" w:firstRow="0" w:lastRow="0" w:firstColumn="1" w:lastColumn="0" w:oddVBand="0" w:evenVBand="0" w:oddHBand="0" w:evenHBand="0" w:firstRowFirstColumn="0" w:firstRowLastColumn="0" w:lastRowFirstColumn="0" w:lastRowLastColumn="0"/>
+            <w:tcW w:w="1980" w:type="dxa"/>
+          </w:tcPr>
+          <w:p>
+            <w:pPr>
+              <w:pStyle w:val="Kod"/>
+            </w:pPr>
+            <w:r>
+              <w:t>City</w:t>
+            </w:r>
+          </w:p>
+        </w:tc>
+        <w:tc>
+          <w:tcPr>
+            <w:tcW w:w="2693" w:type="dxa"/>
+          </w:tcPr>
+          <w:p>
+            <w:pPr>
+              <w:cnfStyle w:val="000000000000" w:firstRow="0" w:lastRow="0" w:firstColumn="0" w:lastColumn="0" w:oddVBand="0" w:evenVBand="0" w:oddHBand="0" w:evenHBand="0" w:firstRowFirstColumn="0" w:firstRowLastColumn="0" w:lastRowFirstColumn="0" w:lastRowLastColumn="0"/>
+            </w:pPr>
+            <w:proofErr w:type="spellStart"/>
+            <w:proofErr w:type="gramStart"/>
+            <w:r>
+              <w:t>nvarchar</w:t>
+            </w:r>
+            <w:proofErr w:type="spellEnd"/>
+            <w:r>
+              <w:t>(</w:t>
+            </w:r>
+            <w:proofErr w:type="gramEnd"/>
+            <w:r>
+              <w:t>30)</w:t>
+            </w:r>
+          </w:p>
+        </w:tc>
+        <w:tc>
+          <w:tcPr>
+            <w:tcW w:w="4389" w:type="dxa"/>
+          </w:tcPr>
+          <w:p>
+            <w:pPr>
+              <w:cnfStyle w:val="000000000000" w:firstRow="0" w:lastRow="0" w:firstColumn="0" w:lastColumn="0" w:oddVBand="0" w:evenVBand="0" w:oddHBand="0" w:evenHBand="0" w:firstRowFirstColumn="0" w:firstRowLastColumn="0" w:lastRowFirstColumn="0" w:lastRowLastColumn="0"/>
+            </w:pPr>
+            <w:r>
+              <w:t>Medlemmens adress, stad</w:t>
+            </w:r>
+            <w:r>
+              <w:t>.</w:t>
+            </w:r>
+          </w:p>
+        </w:tc>
+      </w:tr>
+    </w:tbl>
+    <w:p/>
+    <w:tbl>
+      <w:tblPr>
+        <w:tblStyle w:val="PlainTable2"/>
+        <w:tblW w:w="0" w:type="auto"/>
+        <w:tblBorders>
+          <w:top w:val="single" w:sz="4" w:space="0" w:color="auto"/>
+          <w:left w:val="single" w:sz="4" w:space="0" w:color="auto"/>
+          <w:bottom w:val="single" w:sz="4" w:space="0" w:color="auto"/>
+          <w:right w:val="single" w:sz="4" w:space="0" w:color="auto"/>
+          <w:insideH w:val="single" w:sz="4" w:space="0" w:color="7F7F7F" w:themeColor="text1" w:themeTint="80"/>
+        </w:tblBorders>
+        <w:tblLook w:val="04A0" w:firstRow="1" w:lastRow="0" w:firstColumn="1" w:lastColumn="0" w:noHBand="0" w:noVBand="1"/>
+      </w:tblPr>
+      <w:tblGrid>
+        <w:gridCol w:w="1980"/>
+        <w:gridCol w:w="2693"/>
+        <w:gridCol w:w="4389"/>
+      </w:tblGrid>
+      <w:tr>
+        <w:trPr>
+          <w:cnfStyle w:val="100000000000" w:firstRow="1" w:lastRow="0" w:firstColumn="0" w:lastColumn="0" w:oddVBand="0" w:evenVBand="0" w:oddHBand="0" w:evenHBand="0" w:firstRowFirstColumn="0" w:firstRowLastColumn="0" w:lastRowFirstColumn="0" w:lastRowLastColumn="0"/>
+          <w:trHeight w:val="454"/>
+        </w:trPr>
+        <w:tc>
+          <w:tcPr>
+            <w:cnfStyle w:val="001000000000" w:firstRow="0" w:lastRow="0" w:firstColumn="1" w:lastColumn="0" w:oddVBand="0" w:evenVBand="0" w:oddHBand="0" w:evenHBand="0" w:firstRowFirstColumn="0" w:firstRowLastColumn="0" w:lastRowFirstColumn="0" w:lastRowLastColumn="0"/>
+            <w:tcW w:w="9062" w:type="dxa"/>
+            <w:gridSpan w:val="3"/>
+            <w:shd w:val="clear" w:color="auto" w:fill="9CC2E5" w:themeFill="accent1" w:themeFillTint="99"/>
+            <w:vAlign w:val="center"/>
+          </w:tcPr>
+          <w:p>
+            <w:pPr>
+              <w:jc w:val="center"/>
+              <w:rPr>
+                <w:sz w:val="24"/>
+              </w:rPr>
+            </w:pPr>
+            <w:r>
+              <w:rPr>
+                <w:sz w:val="24"/>
+              </w:rPr>
+              <w:t>Tabellen Tigers</w:t>
+            </w:r>
+          </w:p>
+        </w:tc>
+      </w:tr>
+      <w:tr>
+        <w:trPr>
+          <w:cnfStyle w:val="000000100000" w:firstRow="0" w:lastRow="0" w:firstColumn="0" w:lastColumn="0" w:oddVBand="0" w:evenVBand="0" w:oddHBand="1" w:evenHBand="0" w:firstRowFirstColumn="0" w:firstRowLastColumn="0" w:lastRowFirstColumn="0" w:lastRowLastColumn="0"/>
+        </w:trPr>
+        <w:tc>
+          <w:tcPr>
+            <w:cnfStyle w:val="001000000000" w:firstRow="0" w:lastRow="0" w:firstColumn="1" w:lastColumn="0" w:oddVBand="0" w:evenVBand="0" w:oddHBand="0" w:evenHBand="0" w:firstRowFirstColumn="0" w:firstRowLastColumn="0" w:lastRowFirstColumn="0" w:lastRowLastColumn="0"/>
+            <w:tcW w:w="1980" w:type="dxa"/>
+            <w:shd w:val="clear" w:color="auto" w:fill="BDD6EE" w:themeFill="accent1" w:themeFillTint="66"/>
+          </w:tcPr>
+          <w:p>
+            <w:r>
+              <w:t>Namn</w:t>
+            </w:r>
+          </w:p>
+        </w:tc>
+        <w:tc>
+          <w:tcPr>
+            <w:tcW w:w="2693" w:type="dxa"/>
+            <w:shd w:val="clear" w:color="auto" w:fill="BDD6EE" w:themeFill="accent1" w:themeFillTint="66"/>
+          </w:tcPr>
+          <w:p>
+            <w:pPr>
+              <w:cnfStyle w:val="000000100000" w:firstRow="0" w:lastRow="0" w:firstColumn="0" w:lastColumn="0" w:oddVBand="0" w:evenVBand="0" w:oddHBand="1" w:evenHBand="0" w:firstRowFirstColumn="0" w:firstRowLastColumn="0" w:lastRowFirstColumn="0" w:lastRowLastColumn="0"/>
+              <w:rPr>
+                <w:b/>
+              </w:rPr>
+            </w:pPr>
+            <w:r>
+              <w:rPr>
+                <w:b/>
+              </w:rPr>
+              <w:t>Typ</w:t>
+            </w:r>
+          </w:p>
+        </w:tc>
+        <w:tc>
+          <w:tcPr>
+            <w:tcW w:w="4389" w:type="dxa"/>
+            <w:shd w:val="clear" w:color="auto" w:fill="BDD6EE" w:themeFill="accent1" w:themeFillTint="66"/>
+          </w:tcPr>
+          <w:p>
+            <w:pPr>
+              <w:cnfStyle w:val="000000100000" w:firstRow="0" w:lastRow="0" w:firstColumn="0" w:lastColumn="0" w:oddVBand="0" w:evenVBand="0" w:oddHBand="1" w:evenHBand="0" w:firstRowFirstColumn="0" w:firstRowLastColumn="0" w:lastRowFirstColumn="0" w:lastRowLastColumn="0"/>
+              <w:rPr>
+                <w:b/>
+              </w:rPr>
+            </w:pPr>
+            <w:r>
+              <w:rPr>
+                <w:b/>
+              </w:rPr>
+              <w:t>Beskrivning</w:t>
+            </w:r>
+          </w:p>
+        </w:tc>
+      </w:tr>
+      <w:tr>
+        <w:trPr>
+          <w:trHeight w:val="397"/>
+        </w:trPr>
+        <w:tc>
+          <w:tcPr>
+            <w:cnfStyle w:val="001000000000" w:firstRow="0" w:lastRow="0" w:firstColumn="1" w:lastColumn="0" w:oddVBand="0" w:evenVBand="0" w:oddHBand="0" w:evenHBand="0" w:firstRowFirstColumn="0" w:firstRowLastColumn="0" w:lastRowFirstColumn="0" w:lastRowLastColumn="0"/>
+            <w:tcW w:w="1980" w:type="dxa"/>
+          </w:tcPr>
+          <w:p>
+            <w:pPr>
+              <w:pStyle w:val="Kod"/>
+            </w:pPr>
+            <w:r>
+              <w:t>Id</w:t>
+            </w:r>
+          </w:p>
+        </w:tc>
+        <w:tc>
+          <w:tcPr>
+            <w:tcW w:w="2693" w:type="dxa"/>
+          </w:tcPr>
+          <w:p>
+            <w:pPr>
+              <w:cnfStyle w:val="000000000000" w:firstRow="0" w:lastRow="0" w:firstColumn="0" w:lastColumn="0" w:oddVBand="0" w:evenVBand="0" w:oddHBand="0" w:evenHBand="0" w:firstRowFirstColumn="0" w:firstRowLastColumn="0" w:lastRowFirstColumn="0" w:lastRowLastColumn="0"/>
+            </w:pPr>
+            <w:r>
+              <w:t>int</w:t>
+            </w:r>
+          </w:p>
+        </w:tc>
+        <w:tc>
+          <w:tcPr>
+            <w:tcW w:w="4389" w:type="dxa"/>
+          </w:tcPr>
+          <w:p>
+            <w:pPr>
+              <w:cnfStyle w:val="000000000000" w:firstRow="0" w:lastRow="0" w:firstColumn="0" w:lastColumn="0" w:oddVBand="0" w:evenVBand="0" w:oddHBand="0" w:evenHBand="0" w:firstRowFirstColumn="0" w:firstRowLastColumn="0" w:lastRowFirstColumn="0" w:lastRowLastColumn="0"/>
+            </w:pPr>
+            <w:r>
+              <w:t>Primärnyckel. Sätts automatiskt.</w:t>
+            </w:r>
+          </w:p>
+        </w:tc>
+      </w:tr>
+      <w:tr>
+        <w:trPr>
+          <w:cnfStyle w:val="000000100000" w:firstRow="0" w:lastRow="0" w:firstColumn="0" w:lastColumn="0" w:oddVBand="0" w:evenVBand="0" w:oddHBand="1" w:evenHBand="0" w:firstRowFirstColumn="0" w:firstRowLastColumn="0" w:lastRowFirstColumn="0" w:lastRowLastColumn="0"/>
+          <w:trHeight w:val="397"/>
+        </w:trPr>
+        <w:tc>
+          <w:tcPr>
+            <w:cnfStyle w:val="001000000000" w:firstRow="0" w:lastRow="0" w:firstColumn="1" w:lastColumn="0" w:oddVBand="0" w:evenVBand="0" w:oddHBand="0" w:evenHBand="0" w:firstRowFirstColumn="0" w:firstRowLastColumn="0" w:lastRowFirstColumn="0" w:lastRowLastColumn="0"/>
+            <w:tcW w:w="1980" w:type="dxa"/>
+          </w:tcPr>
+          <w:p>
+            <w:pPr>
+              <w:pStyle w:val="Kod"/>
+            </w:pPr>
+            <w:proofErr w:type="spellStart"/>
+            <w:r>
+              <w:t>Name</w:t>
+            </w:r>
+            <w:proofErr w:type="spellEnd"/>
+          </w:p>
+        </w:tc>
+        <w:tc>
+          <w:tcPr>
+            <w:tcW w:w="2693" w:type="dxa"/>
+          </w:tcPr>
+          <w:p>
+            <w:pPr>
+              <w:cnfStyle w:val="000000100000" w:firstRow="0" w:lastRow="0" w:firstColumn="0" w:lastColumn="0" w:oddVBand="0" w:evenVBand="0" w:oddHBand="1" w:evenHBand="0" w:firstRowFirstColumn="0" w:firstRowLastColumn="0" w:lastRowFirstColumn="0" w:lastRowLastColumn="0"/>
+            </w:pPr>
+            <w:proofErr w:type="spellStart"/>
+            <w:proofErr w:type="gramStart"/>
+            <w:r>
+              <w:t>nvarchar</w:t>
+            </w:r>
+            <w:proofErr w:type="spellEnd"/>
+            <w:r>
+              <w:t>(</w:t>
+            </w:r>
+            <w:proofErr w:type="gramEnd"/>
+            <w:r>
+              <w:t>20)</w:t>
+            </w:r>
+          </w:p>
+        </w:tc>
+        <w:tc>
+          <w:tcPr>
+            <w:tcW w:w="4389" w:type="dxa"/>
+          </w:tcPr>
+          <w:p>
+            <w:pPr>
+              <w:cnfStyle w:val="000000100000" w:firstRow="0" w:lastRow="0" w:firstColumn="0" w:lastColumn="0" w:oddVBand="0" w:evenVBand="0" w:oddHBand="1" w:evenHBand="0" w:firstRowFirstColumn="0" w:firstRowLastColumn="0" w:lastRowFirstColumn="0" w:lastRowLastColumn="0"/>
+            </w:pPr>
+            <w:r>
+              <w:t>Tigerns namn</w:t>
+            </w:r>
+            <w:r>
+              <w:t>.</w:t>
+            </w:r>
+          </w:p>
+        </w:tc>
+      </w:tr>
+      <w:tr>
+        <w:trPr>
+          <w:trHeight w:val="397"/>
+        </w:trPr>
+        <w:tc>
+          <w:tcPr>
+            <w:cnfStyle w:val="001000000000" w:firstRow="0" w:lastRow="0" w:firstColumn="1" w:lastColumn="0" w:oddVBand="0" w:evenVBand="0" w:oddHBand="0" w:evenHBand="0" w:firstRowFirstColumn="0" w:firstRowLastColumn="0" w:lastRowFirstColumn="0" w:lastRowLastColumn="0"/>
+            <w:tcW w:w="1980" w:type="dxa"/>
+          </w:tcPr>
+          <w:p>
+            <w:pPr>
+              <w:pStyle w:val="Kod"/>
+            </w:pPr>
+            <w:proofErr w:type="spellStart"/>
+            <w:r>
+              <w:t>Type</w:t>
+            </w:r>
+            <w:proofErr w:type="spellEnd"/>
+          </w:p>
+        </w:tc>
+        <w:tc>
+          <w:tcPr>
+            <w:tcW w:w="2693" w:type="dxa"/>
+          </w:tcPr>
+          <w:p>
+            <w:pPr>
+              <w:cnfStyle w:val="000000000000" w:firstRow="0" w:lastRow="0" w:firstColumn="0" w:lastColumn="0" w:oddVBand="0" w:evenVBand="0" w:oddHBand="0" w:evenHBand="0" w:firstRowFirstColumn="0" w:firstRowLastColumn="0" w:lastRowFirstColumn="0" w:lastRowLastColumn="0"/>
+            </w:pPr>
+            <w:proofErr w:type="spellStart"/>
+            <w:proofErr w:type="gramStart"/>
+            <w:r>
+              <w:t>nvarchar</w:t>
+            </w:r>
+            <w:proofErr w:type="spellEnd"/>
+            <w:r>
+              <w:t>(</w:t>
+            </w:r>
+            <w:proofErr w:type="gramEnd"/>
+            <w:r>
+              <w:t>20)</w:t>
+            </w:r>
+          </w:p>
+        </w:tc>
+        <w:tc>
+          <w:tcPr>
+            <w:tcW w:w="4389" w:type="dxa"/>
+          </w:tcPr>
+          <w:p>
+            <w:pPr>
+              <w:cnfStyle w:val="000000000000" w:firstRow="0" w:lastRow="0" w:firstColumn="0" w:lastColumn="0" w:oddVBand="0" w:evenVBand="0" w:oddHBand="0" w:evenHBand="0" w:firstRowFirstColumn="0" w:firstRowLastColumn="0" w:lastRowFirstColumn="0" w:lastRowLastColumn="0"/>
+            </w:pPr>
+            <w:r>
+              <w:t>Tigerns art</w:t>
+            </w:r>
+            <w:r>
+              <w:t>, exempelvis Sibirisk</w:t>
+            </w:r>
+            <w:r>
+              <w:t>.</w:t>
+            </w:r>
+          </w:p>
+        </w:tc>
+      </w:tr>
+      <w:tr>
+        <w:trPr>
+          <w:cnfStyle w:val="000000100000" w:firstRow="0" w:lastRow="0" w:firstColumn="0" w:lastColumn="0" w:oddVBand="0" w:evenVBand="0" w:oddHBand="1" w:evenHBand="0" w:firstRowFirstColumn="0" w:firstRowLastColumn="0" w:lastRowFirstColumn="0" w:lastRowLastColumn="0"/>
+          <w:trHeight w:val="397"/>
+        </w:trPr>
+        <w:tc>
+          <w:tcPr>
+            <w:cnfStyle w:val="001000000000" w:firstRow="0" w:lastRow="0" w:firstColumn="1" w:lastColumn="0" w:oddVBand="0" w:evenVBand="0" w:oddHBand="0" w:evenHBand="0" w:firstRowFirstColumn="0" w:firstRowLastColumn="0" w:lastRowFirstColumn="0" w:lastRowLastColumn="0"/>
+            <w:tcW w:w="1980" w:type="dxa"/>
+          </w:tcPr>
+          <w:p>
+            <w:pPr>
+              <w:pStyle w:val="Kod"/>
+            </w:pPr>
+            <w:proofErr w:type="spellStart"/>
+            <w:r>
+              <w:t>OwnerId</w:t>
+            </w:r>
+            <w:proofErr w:type="spellEnd"/>
+          </w:p>
+        </w:tc>
+        <w:tc>
+          <w:tcPr>
+            <w:tcW w:w="2693" w:type="dxa"/>
+          </w:tcPr>
+          <w:p>
+            <w:pPr>
+              <w:cnfStyle w:val="000000100000" w:firstRow="0" w:lastRow="0" w:firstColumn="0" w:lastColumn="0" w:oddVBand="0" w:evenVBand="0" w:oddHBand="1" w:evenHBand="0" w:firstRowFirstColumn="0" w:firstRowLastColumn="0" w:lastRowFirstColumn="0" w:lastRowLastColumn="0"/>
+            </w:pPr>
+            <w:r>
+              <w:t>Int</w:t>
+            </w:r>
+          </w:p>
+        </w:tc>
+        <w:tc>
+          <w:tcPr>
+            <w:tcW w:w="4389" w:type="dxa"/>
+          </w:tcPr>
+          <w:p>
+            <w:pPr>
+              <w:cnfStyle w:val="000000100000" w:firstRow="0" w:lastRow="0" w:firstColumn="0" w:lastColumn="0" w:oddVBand="0" w:evenVBand="0" w:oddHBand="1" w:evenHBand="0" w:firstRowFirstColumn="0" w:firstRowLastColumn="0" w:lastRowFirstColumn="0" w:lastRowLastColumn="0"/>
+            </w:pPr>
+            <w:proofErr w:type="spellStart"/>
+            <w:r>
+              <w:t>Id-nummer</w:t>
+            </w:r>
+            <w:proofErr w:type="spellEnd"/>
+            <w:r>
+              <w:t xml:space="preserve"> för medlemmen som äger tigern</w:t>
+            </w:r>
+            <w:r>
+              <w:t>.</w:t>
+            </w:r>
+          </w:p>
+        </w:tc>
+      </w:tr>
+      <w:tr>
+        <w:trPr>
+          <w:trHeight w:val="397"/>
+        </w:trPr>
+        <w:tc>
+          <w:tcPr>
+            <w:cnfStyle w:val="001000000000" w:firstRow="0" w:lastRow="0" w:firstColumn="1" w:lastColumn="0" w:oddVBand="0" w:evenVBand="0" w:oddHBand="0" w:evenHBand="0" w:firstRowFirstColumn="0" w:firstRowLastColumn="0" w:lastRowFirstColumn="0" w:lastRowLastColumn="0"/>
+            <w:tcW w:w="1980" w:type="dxa"/>
+          </w:tcPr>
+          <w:p>
+            <w:pPr>
+              <w:pStyle w:val="Kod"/>
+            </w:pPr>
+            <w:r>
+              <w:t>Gender</w:t>
+            </w:r>
+          </w:p>
+        </w:tc>
+        <w:tc>
+          <w:tcPr>
+            <w:tcW w:w="2693" w:type="dxa"/>
+          </w:tcPr>
+          <w:p>
+            <w:pPr>
+              <w:cnfStyle w:val="000000000000" w:firstRow="0" w:lastRow="0" w:firstColumn="0" w:lastColumn="0" w:oddVBand="0" w:evenVBand="0" w:oddHBand="0" w:evenHBand="0" w:firstRowFirstColumn="0" w:firstRowLastColumn="0" w:lastRowFirstColumn="0" w:lastRowLastColumn="0"/>
+            </w:pPr>
+            <w:proofErr w:type="spellStart"/>
+            <w:proofErr w:type="gramStart"/>
+            <w:r>
+              <w:t>nvarchar</w:t>
+            </w:r>
+            <w:proofErr w:type="spellEnd"/>
+            <w:r>
+              <w:t>(</w:t>
+            </w:r>
+            <w:proofErr w:type="gramEnd"/>
+            <w:r>
+              <w:t>4)</w:t>
+            </w:r>
+          </w:p>
+        </w:tc>
+        <w:tc>
+          <w:tcPr>
+            <w:tcW w:w="4389" w:type="dxa"/>
+          </w:tcPr>
+          <w:p>
+            <w:pPr>
+              <w:cnfStyle w:val="000000000000" w:firstRow="0" w:lastRow="0" w:firstColumn="0" w:lastColumn="0" w:oddVBand="0" w:evenVBand="0" w:oddHBand="0" w:evenHBand="0" w:firstRowFirstColumn="0" w:firstRowLastColumn="0" w:lastRowFirstColumn="0" w:lastRowLastColumn="0"/>
+            </w:pPr>
+            <w:r>
+              <w:t>Kön: Hane/Hona</w:t>
+            </w:r>
+            <w:r>
+              <w:t>.</w:t>
+            </w:r>
+          </w:p>
+        </w:tc>
+      </w:tr>
+    </w:tbl>
+    <w:p>
+      <w:pPr>
+        <w:rPr>
+          <w:highlight w:val="yellow"/>
+        </w:rPr>
+      </w:pPr>
+    </w:p>
+    <w:p>
+      <w:pPr>
+        <w:rPr>
+          <w:rFonts w:asciiTheme="majorHAnsi" w:eastAsiaTheme="majorEastAsia" w:hAnsiTheme="majorHAnsi" w:cstheme="majorBidi"/>
+          <w:color w:val="1F4D78" w:themeColor="accent1" w:themeShade="7F"/>
+          <w:sz w:val="24"/>
+          <w:szCs w:val="24"/>
+        </w:rPr>
+      </w:pPr>
+      <w:r>
+        <w:br w:type="page"/>
+      </w:r>
+    </w:p>
+    <w:p>
+      <w:pPr>
+        <w:pStyle w:val="Heading3"/>
+      </w:pPr>
+      <w:r>
+        <w:lastRenderedPageBreak/>
+        <w:t>2.7.2 SQL-kommandon</w:t>
+      </w:r>
+    </w:p>
+    <w:p>
+      <w:r>
+        <w:t xml:space="preserve">Förutom de automatiskt genererade metoderna </w:t>
+      </w:r>
       <w:proofErr w:type="spellStart"/>
       <w:r>
-        <w:t>Password</w:t>
+        <w:t>Fill</w:t>
       </w:r>
       <w:proofErr w:type="spellEnd"/>
-    </w:p>
-    <w:p/>
+      <w:r>
+        <w:t xml:space="preserve"> och </w:t>
+      </w:r>
+      <w:proofErr w:type="spellStart"/>
+      <w:r>
+        <w:t>GetData</w:t>
+      </w:r>
+      <w:proofErr w:type="spellEnd"/>
+      <w:r>
+        <w:t xml:space="preserve"> har följande SQL-metoder skapats:</w:t>
+      </w:r>
+    </w:p>
+    <w:tbl>
+      <w:tblPr>
+        <w:tblStyle w:val="PlainTable2"/>
+        <w:tblW w:w="0" w:type="auto"/>
+        <w:tblBorders>
+          <w:top w:val="single" w:sz="4" w:space="0" w:color="auto"/>
+          <w:left w:val="single" w:sz="4" w:space="0" w:color="auto"/>
+          <w:bottom w:val="single" w:sz="4" w:space="0" w:color="auto"/>
+          <w:right w:val="single" w:sz="4" w:space="0" w:color="auto"/>
+          <w:insideH w:val="single" w:sz="4" w:space="0" w:color="7F7F7F" w:themeColor="text1" w:themeTint="80"/>
+        </w:tblBorders>
+        <w:tblLook w:val="04A0" w:firstRow="1" w:lastRow="0" w:firstColumn="1" w:lastColumn="0" w:noHBand="0" w:noVBand="1"/>
+      </w:tblPr>
+      <w:tblGrid>
+        <w:gridCol w:w="2031"/>
+        <w:gridCol w:w="4389"/>
+      </w:tblGrid>
+      <w:tr>
+        <w:trPr>
+          <w:cnfStyle w:val="100000000000" w:firstRow="1" w:lastRow="0" w:firstColumn="0" w:lastColumn="0" w:oddVBand="0" w:evenVBand="0" w:oddHBand="0" w:evenHBand="0" w:firstRowFirstColumn="0" w:firstRowLastColumn="0" w:lastRowFirstColumn="0" w:lastRowLastColumn="0"/>
+          <w:trHeight w:val="454"/>
+        </w:trPr>
+        <w:tc>
+          <w:tcPr>
+            <w:cnfStyle w:val="001000000000" w:firstRow="0" w:lastRow="0" w:firstColumn="1" w:lastColumn="0" w:oddVBand="0" w:evenVBand="0" w:oddHBand="0" w:evenHBand="0" w:firstRowFirstColumn="0" w:firstRowLastColumn="0" w:lastRowFirstColumn="0" w:lastRowLastColumn="0"/>
+            <w:tcW w:w="6420" w:type="dxa"/>
+            <w:gridSpan w:val="2"/>
+            <w:shd w:val="clear" w:color="auto" w:fill="9CC2E5" w:themeFill="accent1" w:themeFillTint="99"/>
+            <w:vAlign w:val="center"/>
+          </w:tcPr>
+          <w:p>
+            <w:pPr>
+              <w:jc w:val="center"/>
+              <w:rPr>
+                <w:sz w:val="24"/>
+              </w:rPr>
+            </w:pPr>
+            <w:r>
+              <w:rPr>
+                <w:sz w:val="24"/>
+              </w:rPr>
+              <w:t>Adaptern</w:t>
+            </w:r>
+            <w:r>
+              <w:rPr>
+                <w:sz w:val="24"/>
+              </w:rPr>
+              <w:t xml:space="preserve"> </w:t>
+            </w:r>
+            <w:proofErr w:type="spellStart"/>
+            <w:r>
+              <w:rPr>
+                <w:sz w:val="24"/>
+              </w:rPr>
+              <w:t>Members</w:t>
+            </w:r>
+            <w:r>
+              <w:rPr>
+                <w:sz w:val="24"/>
+              </w:rPr>
+              <w:t>TableAdapter</w:t>
+            </w:r>
+            <w:proofErr w:type="spellEnd"/>
+          </w:p>
+        </w:tc>
+      </w:tr>
+      <w:tr>
+        <w:trPr>
+          <w:cnfStyle w:val="000000100000" w:firstRow="0" w:lastRow="0" w:firstColumn="0" w:lastColumn="0" w:oddVBand="0" w:evenVBand="0" w:oddHBand="1" w:evenHBand="0" w:firstRowFirstColumn="0" w:firstRowLastColumn="0" w:lastRowFirstColumn="0" w:lastRowLastColumn="0"/>
+        </w:trPr>
+        <w:tc>
+          <w:tcPr>
+            <w:cnfStyle w:val="001000000000" w:firstRow="0" w:lastRow="0" w:firstColumn="1" w:lastColumn="0" w:oddVBand="0" w:evenVBand="0" w:oddHBand="0" w:evenHBand="0" w:firstRowFirstColumn="0" w:firstRowLastColumn="0" w:lastRowFirstColumn="0" w:lastRowLastColumn="0"/>
+            <w:tcW w:w="2031" w:type="dxa"/>
+            <w:shd w:val="clear" w:color="auto" w:fill="BDD6EE" w:themeFill="accent1" w:themeFillTint="66"/>
+          </w:tcPr>
+          <w:p>
+            <w:r>
+              <w:t>Metodn</w:t>
+            </w:r>
+            <w:r>
+              <w:t>amn</w:t>
+            </w:r>
+          </w:p>
+        </w:tc>
+        <w:tc>
+          <w:tcPr>
+            <w:tcW w:w="4389" w:type="dxa"/>
+            <w:shd w:val="clear" w:color="auto" w:fill="BDD6EE" w:themeFill="accent1" w:themeFillTint="66"/>
+          </w:tcPr>
+          <w:p>
+            <w:pPr>
+              <w:cnfStyle w:val="000000100000" w:firstRow="0" w:lastRow="0" w:firstColumn="0" w:lastColumn="0" w:oddVBand="0" w:evenVBand="0" w:oddHBand="1" w:evenHBand="0" w:firstRowFirstColumn="0" w:firstRowLastColumn="0" w:lastRowFirstColumn="0" w:lastRowLastColumn="0"/>
+              <w:rPr>
+                <w:b/>
+              </w:rPr>
+            </w:pPr>
+            <w:r>
+              <w:rPr>
+                <w:b/>
+              </w:rPr>
+              <w:t>Beskrivning</w:t>
+            </w:r>
+          </w:p>
+        </w:tc>
+      </w:tr>
+      <w:tr>
+        <w:trPr>
+          <w:trHeight w:val="397"/>
+        </w:trPr>
+        <w:tc>
+          <w:tcPr>
+            <w:cnfStyle w:val="001000000000" w:firstRow="0" w:lastRow="0" w:firstColumn="1" w:lastColumn="0" w:oddVBand="0" w:evenVBand="0" w:oddHBand="0" w:evenHBand="0" w:firstRowFirstColumn="0" w:firstRowLastColumn="0" w:lastRowFirstColumn="0" w:lastRowLastColumn="0"/>
+            <w:tcW w:w="2031" w:type="dxa"/>
+          </w:tcPr>
+          <w:p>
+            <w:pPr>
+              <w:pStyle w:val="Kod"/>
+            </w:pPr>
+            <w:proofErr w:type="spellStart"/>
+            <w:r>
+              <w:t>InsertQuery</w:t>
+            </w:r>
+            <w:proofErr w:type="spellEnd"/>
+          </w:p>
+        </w:tc>
+        <w:tc>
+          <w:tcPr>
+            <w:tcW w:w="4389" w:type="dxa"/>
+          </w:tcPr>
+          <w:p>
+            <w:pPr>
+              <w:cnfStyle w:val="000000000000" w:firstRow="0" w:lastRow="0" w:firstColumn="0" w:lastColumn="0" w:oddVBand="0" w:evenVBand="0" w:oddHBand="0" w:evenHBand="0" w:firstRowFirstColumn="0" w:firstRowLastColumn="0" w:lastRowFirstColumn="0" w:lastRowLastColumn="0"/>
+            </w:pPr>
+            <w:r>
+              <w:t>Lägger till en ny medlem</w:t>
+            </w:r>
+            <w:r>
+              <w:t>.</w:t>
+            </w:r>
+          </w:p>
+        </w:tc>
+      </w:tr>
+      <w:tr>
+        <w:trPr>
+          <w:cnfStyle w:val="000000100000" w:firstRow="0" w:lastRow="0" w:firstColumn="0" w:lastColumn="0" w:oddVBand="0" w:evenVBand="0" w:oddHBand="1" w:evenHBand="0" w:firstRowFirstColumn="0" w:firstRowLastColumn="0" w:lastRowFirstColumn="0" w:lastRowLastColumn="0"/>
+          <w:trHeight w:val="397"/>
+        </w:trPr>
+        <w:tc>
+          <w:tcPr>
+            <w:cnfStyle w:val="001000000000" w:firstRow="0" w:lastRow="0" w:firstColumn="1" w:lastColumn="0" w:oddVBand="0" w:evenVBand="0" w:oddHBand="0" w:evenHBand="0" w:firstRowFirstColumn="0" w:firstRowLastColumn="0" w:lastRowFirstColumn="0" w:lastRowLastColumn="0"/>
+            <w:tcW w:w="2031" w:type="dxa"/>
+          </w:tcPr>
+          <w:p>
+            <w:pPr>
+              <w:pStyle w:val="Kod"/>
+            </w:pPr>
+            <w:proofErr w:type="spellStart"/>
+            <w:r>
+              <w:t>DeleteQuery</w:t>
+            </w:r>
+            <w:proofErr w:type="spellEnd"/>
+          </w:p>
+        </w:tc>
+        <w:tc>
+          <w:tcPr>
+            <w:tcW w:w="4389" w:type="dxa"/>
+          </w:tcPr>
+          <w:p>
+            <w:pPr>
+              <w:cnfStyle w:val="000000100000" w:firstRow="0" w:lastRow="0" w:firstColumn="0" w:lastColumn="0" w:oddVBand="0" w:evenVBand="0" w:oddHBand="1" w:evenHBand="0" w:firstRowFirstColumn="0" w:firstRowLastColumn="0" w:lastRowFirstColumn="0" w:lastRowLastColumn="0"/>
+            </w:pPr>
+            <w:r>
+              <w:t>Tar bort medlem med ID-nummer</w:t>
+            </w:r>
+            <w:r>
+              <w:t>.</w:t>
+            </w:r>
+          </w:p>
+        </w:tc>
+      </w:tr>
+      <w:tr>
+        <w:trPr>
+          <w:trHeight w:val="397"/>
+        </w:trPr>
+        <w:tc>
+          <w:tcPr>
+            <w:cnfStyle w:val="001000000000" w:firstRow="0" w:lastRow="0" w:firstColumn="1" w:lastColumn="0" w:oddVBand="0" w:evenVBand="0" w:oddHBand="0" w:evenHBand="0" w:firstRowFirstColumn="0" w:firstRowLastColumn="0" w:lastRowFirstColumn="0" w:lastRowLastColumn="0"/>
+            <w:tcW w:w="2031" w:type="dxa"/>
+          </w:tcPr>
+          <w:p>
+            <w:pPr>
+              <w:pStyle w:val="Kod"/>
+            </w:pPr>
+            <w:proofErr w:type="spellStart"/>
+            <w:r>
+              <w:t>FillBySearchAll</w:t>
+            </w:r>
+            <w:proofErr w:type="spellEnd"/>
+          </w:p>
+        </w:tc>
+        <w:tc>
+          <w:tcPr>
+            <w:tcW w:w="4389" w:type="dxa"/>
+          </w:tcPr>
+          <w:p>
+            <w:pPr>
+              <w:cnfStyle w:val="000000000000" w:firstRow="0" w:lastRow="0" w:firstColumn="0" w:lastColumn="0" w:oddVBand="0" w:evenVBand="0" w:oddHBand="0" w:evenHBand="0" w:firstRowFirstColumn="0" w:firstRowLastColumn="0" w:lastRowFirstColumn="0" w:lastRowLastColumn="0"/>
+            </w:pPr>
+            <w:r>
+              <w:t>Hämtar medlemmar där sökning matchar adress eller namn.</w:t>
+            </w:r>
+          </w:p>
+        </w:tc>
+      </w:tr>
+    </w:tbl>
     <w:p>
       <w:pPr>
         <w:rPr>
           <w:highlight w:val="yellow"/>
         </w:rPr>
       </w:pPr>
-      <w:r>
-        <w:t xml:space="preserve">Klassdiagrammen kan också ses i filen </w:t>
-      </w:r>
+    </w:p>
+    <w:tbl>
+      <w:tblPr>
+        <w:tblStyle w:val="PlainTable2"/>
+        <w:tblW w:w="0" w:type="auto"/>
+        <w:tblBorders>
+          <w:top w:val="single" w:sz="4" w:space="0" w:color="auto"/>
+          <w:left w:val="single" w:sz="4" w:space="0" w:color="auto"/>
+          <w:bottom w:val="single" w:sz="4" w:space="0" w:color="auto"/>
+          <w:right w:val="single" w:sz="4" w:space="0" w:color="auto"/>
+          <w:insideH w:val="single" w:sz="4" w:space="0" w:color="7F7F7F" w:themeColor="text1" w:themeTint="80"/>
+        </w:tblBorders>
+        <w:tblLook w:val="04A0" w:firstRow="1" w:lastRow="0" w:firstColumn="1" w:lastColumn="0" w:noHBand="0" w:noVBand="1"/>
+      </w:tblPr>
+      <w:tblGrid>
+        <w:gridCol w:w="2031"/>
+        <w:gridCol w:w="4389"/>
+      </w:tblGrid>
+      <w:tr>
+        <w:trPr>
+          <w:cnfStyle w:val="100000000000" w:firstRow="1" w:lastRow="0" w:firstColumn="0" w:lastColumn="0" w:oddVBand="0" w:evenVBand="0" w:oddHBand="0" w:evenHBand="0" w:firstRowFirstColumn="0" w:firstRowLastColumn="0" w:lastRowFirstColumn="0" w:lastRowLastColumn="0"/>
+          <w:trHeight w:val="454"/>
+        </w:trPr>
+        <w:tc>
+          <w:tcPr>
+            <w:cnfStyle w:val="001000000000" w:firstRow="0" w:lastRow="0" w:firstColumn="1" w:lastColumn="0" w:oddVBand="0" w:evenVBand="0" w:oddHBand="0" w:evenHBand="0" w:firstRowFirstColumn="0" w:firstRowLastColumn="0" w:lastRowFirstColumn="0" w:lastRowLastColumn="0"/>
+            <w:tcW w:w="6420" w:type="dxa"/>
+            <w:gridSpan w:val="2"/>
+            <w:shd w:val="clear" w:color="auto" w:fill="9CC2E5" w:themeFill="accent1" w:themeFillTint="99"/>
+            <w:vAlign w:val="center"/>
+          </w:tcPr>
+          <w:p>
+            <w:pPr>
+              <w:jc w:val="center"/>
+              <w:rPr>
+                <w:sz w:val="24"/>
+              </w:rPr>
+            </w:pPr>
+            <w:r>
+              <w:rPr>
+                <w:sz w:val="24"/>
+              </w:rPr>
+              <w:t xml:space="preserve">Adaptern </w:t>
+            </w:r>
+            <w:proofErr w:type="spellStart"/>
+            <w:r>
+              <w:rPr>
+                <w:sz w:val="24"/>
+              </w:rPr>
+              <w:t>Tigers</w:t>
+            </w:r>
+            <w:r>
+              <w:rPr>
+                <w:sz w:val="24"/>
+              </w:rPr>
+              <w:t>TableAdapter</w:t>
+            </w:r>
+            <w:proofErr w:type="spellEnd"/>
+          </w:p>
+        </w:tc>
+      </w:tr>
+      <w:tr>
+        <w:trPr>
+          <w:cnfStyle w:val="000000100000" w:firstRow="0" w:lastRow="0" w:firstColumn="0" w:lastColumn="0" w:oddVBand="0" w:evenVBand="0" w:oddHBand="1" w:evenHBand="0" w:firstRowFirstColumn="0" w:firstRowLastColumn="0" w:lastRowFirstColumn="0" w:lastRowLastColumn="0"/>
+        </w:trPr>
+        <w:tc>
+          <w:tcPr>
+            <w:cnfStyle w:val="001000000000" w:firstRow="0" w:lastRow="0" w:firstColumn="1" w:lastColumn="0" w:oddVBand="0" w:evenVBand="0" w:oddHBand="0" w:evenHBand="0" w:firstRowFirstColumn="0" w:firstRowLastColumn="0" w:lastRowFirstColumn="0" w:lastRowLastColumn="0"/>
+            <w:tcW w:w="2031" w:type="dxa"/>
+            <w:shd w:val="clear" w:color="auto" w:fill="BDD6EE" w:themeFill="accent1" w:themeFillTint="66"/>
+          </w:tcPr>
+          <w:p>
+            <w:r>
+              <w:t>Metodn</w:t>
+            </w:r>
+            <w:r>
+              <w:t>amn</w:t>
+            </w:r>
+          </w:p>
+        </w:tc>
+        <w:tc>
+          <w:tcPr>
+            <w:tcW w:w="4389" w:type="dxa"/>
+            <w:shd w:val="clear" w:color="auto" w:fill="BDD6EE" w:themeFill="accent1" w:themeFillTint="66"/>
+          </w:tcPr>
+          <w:p>
+            <w:pPr>
+              <w:cnfStyle w:val="000000100000" w:firstRow="0" w:lastRow="0" w:firstColumn="0" w:lastColumn="0" w:oddVBand="0" w:evenVBand="0" w:oddHBand="1" w:evenHBand="0" w:firstRowFirstColumn="0" w:firstRowLastColumn="0" w:lastRowFirstColumn="0" w:lastRowLastColumn="0"/>
+              <w:rPr>
+                <w:b/>
+              </w:rPr>
+            </w:pPr>
+            <w:r>
+              <w:rPr>
+                <w:b/>
+              </w:rPr>
+              <w:t>Beskrivning</w:t>
+            </w:r>
+          </w:p>
+        </w:tc>
+      </w:tr>
+      <w:tr>
+        <w:trPr>
+          <w:trHeight w:val="397"/>
+        </w:trPr>
+        <w:tc>
+          <w:tcPr>
+            <w:cnfStyle w:val="001000000000" w:firstRow="0" w:lastRow="0" w:firstColumn="1" w:lastColumn="0" w:oddVBand="0" w:evenVBand="0" w:oddHBand="0" w:evenHBand="0" w:firstRowFirstColumn="0" w:firstRowLastColumn="0" w:lastRowFirstColumn="0" w:lastRowLastColumn="0"/>
+            <w:tcW w:w="2031" w:type="dxa"/>
+          </w:tcPr>
+          <w:p>
+            <w:pPr>
+              <w:pStyle w:val="Kod"/>
+            </w:pPr>
+            <w:proofErr w:type="spellStart"/>
+            <w:r>
+              <w:t>AddTiger</w:t>
+            </w:r>
+            <w:proofErr w:type="spellEnd"/>
+          </w:p>
+        </w:tc>
+        <w:tc>
+          <w:tcPr>
+            <w:tcW w:w="4389" w:type="dxa"/>
+          </w:tcPr>
+          <w:p>
+            <w:pPr>
+              <w:cnfStyle w:val="000000000000" w:firstRow="0" w:lastRow="0" w:firstColumn="0" w:lastColumn="0" w:oddVBand="0" w:evenVBand="0" w:oddHBand="0" w:evenHBand="0" w:firstRowFirstColumn="0" w:firstRowLastColumn="0" w:lastRowFirstColumn="0" w:lastRowLastColumn="0"/>
+            </w:pPr>
+            <w:r>
+              <w:t xml:space="preserve">Lägger till en ny </w:t>
+            </w:r>
+            <w:r>
+              <w:t>tiger, med Medlem ID-nummer som ägare.</w:t>
+            </w:r>
+          </w:p>
+        </w:tc>
+      </w:tr>
+      <w:tr>
+        <w:trPr>
+          <w:cnfStyle w:val="000000100000" w:firstRow="0" w:lastRow="0" w:firstColumn="0" w:lastColumn="0" w:oddVBand="0" w:evenVBand="0" w:oddHBand="1" w:evenHBand="0" w:firstRowFirstColumn="0" w:firstRowLastColumn="0" w:lastRowFirstColumn="0" w:lastRowLastColumn="0"/>
+          <w:trHeight w:val="397"/>
+        </w:trPr>
+        <w:tc>
+          <w:tcPr>
+            <w:cnfStyle w:val="001000000000" w:firstRow="0" w:lastRow="0" w:firstColumn="1" w:lastColumn="0" w:oddVBand="0" w:evenVBand="0" w:oddHBand="0" w:evenHBand="0" w:firstRowFirstColumn="0" w:firstRowLastColumn="0" w:lastRowFirstColumn="0" w:lastRowLastColumn="0"/>
+            <w:tcW w:w="2031" w:type="dxa"/>
+          </w:tcPr>
+          <w:p>
+            <w:pPr>
+              <w:pStyle w:val="Kod"/>
+            </w:pPr>
+            <w:proofErr w:type="spellStart"/>
+            <w:r>
+              <w:t>Delete</w:t>
+            </w:r>
+            <w:r>
+              <w:t>ByOwnerID</w:t>
+            </w:r>
+            <w:proofErr w:type="spellEnd"/>
+          </w:p>
+        </w:tc>
+        <w:tc>
+          <w:tcPr>
+            <w:tcW w:w="4389" w:type="dxa"/>
+          </w:tcPr>
+          <w:p>
+            <w:pPr>
+              <w:cnfStyle w:val="000000100000" w:firstRow="0" w:lastRow="0" w:firstColumn="0" w:lastColumn="0" w:oddVBand="0" w:evenVBand="0" w:oddHBand="1" w:evenHBand="0" w:firstRowFirstColumn="0" w:firstRowLastColumn="0" w:lastRowFirstColumn="0" w:lastRowLastColumn="0"/>
+            </w:pPr>
+            <w:r>
+              <w:t>Tar bort alla tigrar som tillhör medlem med ID-nummer.</w:t>
+            </w:r>
+          </w:p>
+        </w:tc>
+      </w:tr>
+      <w:tr>
+        <w:trPr>
+          <w:trHeight w:val="397"/>
+        </w:trPr>
+        <w:tc>
+          <w:tcPr>
+            <w:cnfStyle w:val="001000000000" w:firstRow="0" w:lastRow="0" w:firstColumn="1" w:lastColumn="0" w:oddVBand="0" w:evenVBand="0" w:oddHBand="0" w:evenHBand="0" w:firstRowFirstColumn="0" w:firstRowLastColumn="0" w:lastRowFirstColumn="0" w:lastRowLastColumn="0"/>
+            <w:tcW w:w="2031" w:type="dxa"/>
+          </w:tcPr>
+          <w:p>
+            <w:pPr>
+              <w:pStyle w:val="Kod"/>
+            </w:pPr>
+            <w:proofErr w:type="spellStart"/>
+            <w:r>
+              <w:t>DeleteByTigerID</w:t>
+            </w:r>
+            <w:proofErr w:type="spellEnd"/>
+          </w:p>
+        </w:tc>
+        <w:tc>
+          <w:tcPr>
+            <w:tcW w:w="4389" w:type="dxa"/>
+          </w:tcPr>
+          <w:p>
+            <w:pPr>
+              <w:cnfStyle w:val="000000000000" w:firstRow="0" w:lastRow="0" w:firstColumn="0" w:lastColumn="0" w:oddVBand="0" w:evenVBand="0" w:oddHBand="0" w:evenHBand="0" w:firstRowFirstColumn="0" w:firstRowLastColumn="0" w:lastRowFirstColumn="0" w:lastRowLastColumn="0"/>
+            </w:pPr>
+            <w:r>
+              <w:t>Tar bort tiger med ID-nummer.</w:t>
+            </w:r>
+          </w:p>
+        </w:tc>
+      </w:tr>
+    </w:tbl>
+    <w:p>
+      <w:pPr>
+        <w:rPr>
+          <w:highlight w:val="yellow"/>
+        </w:rPr>
+      </w:pPr>
+    </w:p>
+    <w:p>
+      <w:pPr>
+        <w:rPr>
+          <w:highlight w:val="yellow"/>
+        </w:rPr>
+      </w:pPr>
+      <w:r>
+        <w:t>SQL-m</w:t>
+      </w:r>
+      <w:bookmarkStart w:id="26" w:name="_GoBack"/>
+      <w:bookmarkEnd w:id="26"/>
+      <w:r>
+        <w:t xml:space="preserve">etoderna används främst i klasserna </w:t>
+      </w:r>
+      <w:proofErr w:type="spellStart"/>
       <w:r>
         <w:rPr>
           <w:rStyle w:val="KodChar"/>
         </w:rPr>
-        <w:t>ClassDiagram.cd</w:t>
-      </w:r>
-      <w:r>
-        <w:t xml:space="preserve"> som tillhör projektet.</w:t>
+        <w:t>Member</w:t>
+      </w:r>
+      <w:proofErr w:type="spellEnd"/>
+      <w:r>
+        <w:t xml:space="preserve"> och </w:t>
+      </w:r>
+      <w:r>
+        <w:rPr>
+          <w:rStyle w:val="KodChar"/>
+        </w:rPr>
+        <w:t>Tiger</w:t>
+      </w:r>
+      <w:r>
+        <w:t>.</w:t>
       </w:r>
       <w:r>
         <w:rPr>
@@ -10215,12 +11663,12 @@
           <w:numId w:val="10"/>
         </w:numPr>
       </w:pPr>
-      <w:bookmarkStart w:id="26" w:name="_Toc491022440"/>
+      <w:bookmarkStart w:id="27" w:name="_Toc491022440"/>
       <w:r>
         <w:lastRenderedPageBreak/>
         <w:t>Diskussion och slutsats</w:t>
       </w:r>
-      <w:bookmarkEnd w:id="26"/>
+      <w:bookmarkEnd w:id="27"/>
     </w:p>
     <w:p>
       <w:pPr>
@@ -10230,7 +11678,7 @@
           <w:iCs/>
         </w:rPr>
       </w:pPr>
-      <w:bookmarkStart w:id="27" w:name="_Toc491022441"/>
+      <w:bookmarkStart w:id="28" w:name="_Toc491022441"/>
       <w:r>
         <w:rPr>
           <w:bCs/>
@@ -10245,7 +11693,7 @@
         </w:rPr>
         <w:t>Förslag på förbättringar</w:t>
       </w:r>
-      <w:bookmarkEnd w:id="27"/>
+      <w:bookmarkEnd w:id="28"/>
     </w:p>
     <w:p>
       <w:r>
@@ -10289,7 +11737,13 @@
         <w:rPr>
           <w:rStyle w:val="KodChar"/>
         </w:rPr>
-        <w:t>visible</w:t>
+        <w:t>V</w:t>
+      </w:r>
+      <w:r>
+        <w:rPr>
+          <w:rStyle w:val="KodChar"/>
+        </w:rPr>
+        <w:t>isible</w:t>
       </w:r>
       <w:proofErr w:type="spellEnd"/>
       <w:r>
@@ -10303,7 +11757,13 @@
         <w:rPr>
           <w:rStyle w:val="KodChar"/>
         </w:rPr>
-        <w:t>false</w:t>
+        <w:t>F</w:t>
+      </w:r>
+      <w:r>
+        <w:rPr>
+          <w:rStyle w:val="KodChar"/>
+        </w:rPr>
+        <w:t>alse</w:t>
       </w:r>
       <w:proofErr w:type="spellEnd"/>
       <w:r>
@@ -10562,7 +12022,6 @@
         </w:rPr>
         <w:t xml:space="preserve"> och </w:t>
       </w:r>
-      <w:bookmarkStart w:id="28" w:name="_GoBack"/>
       <w:proofErr w:type="spellStart"/>
       <w:r>
         <w:rPr>
@@ -10577,16 +12036,7 @@
           <w:b w:val="0"/>
           <w:i w:val="0"/>
         </w:rPr>
-        <w:t xml:space="preserve"> </w:t>
-      </w:r>
-      <w:bookmarkEnd w:id="28"/>
-      <w:r>
-        <w:rPr>
-          <w:rStyle w:val="BookTitle"/>
-          <w:b w:val="0"/>
-          <w:i w:val="0"/>
-        </w:rPr>
-        <w:t>finns</w:t>
+        <w:t xml:space="preserve"> finns</w:t>
       </w:r>
       <w:r>
         <w:rPr>
@@ -10694,7 +12144,7 @@
           <w:rPr>
             <w:noProof/>
           </w:rPr>
-          <w:t>18</w:t>
+          <w:t>21</w:t>
         </w:r>
         <w:r>
           <w:fldChar w:fldCharType="end"/>
@@ -14274,7 +15724,7 @@
 </file>
 
 <file path=customXml/itemProps1.xml><?xml version="1.0" encoding="utf-8"?>
-<ds:datastoreItem xmlns:ds="http://schemas.openxmlformats.org/officeDocument/2006/customXml" ds:itemID="{154E10A1-0444-4B88-AD09-5F7EA297A06E}">
+<ds:datastoreItem xmlns:ds="http://schemas.openxmlformats.org/officeDocument/2006/customXml" ds:itemID="{839307D6-E4F2-47D2-9995-37437D580027}">
   <ds:schemaRefs>
     <ds:schemaRef ds:uri="http://schemas.openxmlformats.org/officeDocument/2006/bibliography"/>
   </ds:schemaRefs>

</xml_diff>

<commit_message>
Added webbrowser form to class diagram and report
</commit_message>
<xml_diff>
--- a/course_exercises/project/report/rapport.docx
+++ b/course_exercises/project/report/rapport.docx
@@ -2572,24 +2572,14 @@
       <w:r>
         <w:t xml:space="preserve">Figur </w:t>
       </w:r>
-      <w:r>
-        <w:fldChar w:fldCharType="begin"/>
-      </w:r>
-      <w:r>
-        <w:instrText xml:space="preserve"> SEQ Figur \* ARABIC </w:instrText>
-      </w:r>
-      <w:r>
-        <w:fldChar w:fldCharType="separate"/>
-      </w:r>
-      <w:r>
-        <w:rPr>
-          <w:noProof/>
-        </w:rPr>
-        <w:t>1</w:t>
-      </w:r>
-      <w:r>
-        <w:fldChar w:fldCharType="end"/>
-      </w:r>
+      <w:fldSimple w:instr=" SEQ Figur \* ARABIC ">
+        <w:r>
+          <w:rPr>
+            <w:noProof/>
+          </w:rPr>
+          <w:t>1</w:t>
+        </w:r>
+      </w:fldSimple>
       <w:r>
         <w:t xml:space="preserve"> </w:t>
       </w:r>
@@ -3931,27 +3921,14 @@
       <w:r>
         <w:t xml:space="preserve">Figur </w:t>
       </w:r>
-      <w:r>
-        <w:fldChar w:fldCharType="begin"/>
-      </w:r>
-      <w:r>
-        <w:instrText xml:space="preserve"> SEQ Figur \* ARABIC </w:instrText>
-      </w:r>
-      <w:r>
-        <w:fldChar w:fldCharType="separate"/>
-      </w:r>
-      <w:r>
-        <w:rPr>
-          <w:noProof/>
-        </w:rPr>
-        <w:t>2</w:t>
-      </w:r>
-      <w:r>
-        <w:rPr>
-          <w:noProof/>
-        </w:rPr>
-        <w:fldChar w:fldCharType="end"/>
-      </w:r>
+      <w:fldSimple w:instr=" SEQ Figur \* ARABIC ">
+        <w:r>
+          <w:rPr>
+            <w:noProof/>
+          </w:rPr>
+          <w:t>2</w:t>
+        </w:r>
+      </w:fldSimple>
       <w:r>
         <w:t xml:space="preserve"> Kod i Visual Studio, </w:t>
       </w:r>
@@ -4063,24 +4040,14 @@
       <w:r>
         <w:t xml:space="preserve">Figur </w:t>
       </w:r>
-      <w:r>
-        <w:fldChar w:fldCharType="begin"/>
-      </w:r>
-      <w:r>
-        <w:instrText xml:space="preserve"> SEQ Figur \* ARABIC </w:instrText>
-      </w:r>
-      <w:r>
-        <w:fldChar w:fldCharType="separate"/>
-      </w:r>
-      <w:r>
-        <w:rPr>
-          <w:noProof/>
-        </w:rPr>
-        <w:t>3</w:t>
-      </w:r>
-      <w:r>
-        <w:fldChar w:fldCharType="end"/>
-      </w:r>
+      <w:fldSimple w:instr=" SEQ Figur \* ARABIC ">
+        <w:r>
+          <w:rPr>
+            <w:noProof/>
+          </w:rPr>
+          <w:t>3</w:t>
+        </w:r>
+      </w:fldSimple>
       <w:r>
         <w:t xml:space="preserve"> Ny klassfil skapad i Visual Studio</w:t>
       </w:r>
@@ -4197,24 +4164,14 @@
       <w:r>
         <w:t xml:space="preserve">Figur </w:t>
       </w:r>
-      <w:r>
-        <w:fldChar w:fldCharType="begin"/>
-      </w:r>
-      <w:r>
-        <w:instrText xml:space="preserve"> SEQ Figur \* ARABIC </w:instrText>
-      </w:r>
-      <w:r>
-        <w:fldChar w:fldCharType="separate"/>
-      </w:r>
-      <w:r>
-        <w:rPr>
-          <w:noProof/>
-        </w:rPr>
-        <w:t>4</w:t>
-      </w:r>
-      <w:r>
-        <w:fldChar w:fldCharType="end"/>
-      </w:r>
+      <w:fldSimple w:instr=" SEQ Figur \* ARABIC ">
+        <w:r>
+          <w:rPr>
+            <w:noProof/>
+          </w:rPr>
+          <w:t>4</w:t>
+        </w:r>
+      </w:fldSimple>
       <w:r>
         <w:t xml:space="preserve"> Events för kontrollen </w:t>
       </w:r>
@@ -4287,24 +4244,14 @@
       <w:r>
         <w:t xml:space="preserve">Figur </w:t>
       </w:r>
-      <w:r>
-        <w:fldChar w:fldCharType="begin"/>
-      </w:r>
-      <w:r>
-        <w:instrText xml:space="preserve"> SEQ Figur \* ARABIC </w:instrText>
-      </w:r>
-      <w:r>
-        <w:fldChar w:fldCharType="separate"/>
-      </w:r>
-      <w:r>
-        <w:rPr>
-          <w:noProof/>
-        </w:rPr>
-        <w:t>5</w:t>
-      </w:r>
-      <w:r>
-        <w:fldChar w:fldCharType="end"/>
-      </w:r>
+      <w:fldSimple w:instr=" SEQ Figur \* ARABIC ">
+        <w:r>
+          <w:rPr>
+            <w:noProof/>
+          </w:rPr>
+          <w:t>5</w:t>
+        </w:r>
+      </w:fldSimple>
       <w:r>
         <w:t xml:space="preserve"> Automatiskt genererat metodnamn</w:t>
       </w:r>
@@ -4485,31 +4432,14 @@
     <w:p>
       <w:pPr>
         <w:pStyle w:val="Caption"/>
-        <w:rPr>
-          <w:lang w:val="en-US"/>
-        </w:rPr>
-      </w:pPr>
-      <w:proofErr w:type="spellStart"/>
-      <w:r>
-        <w:rPr>
-          <w:lang w:val="en-US"/>
-        </w:rPr>
-        <w:t>Figur</w:t>
-      </w:r>
-      <w:proofErr w:type="spellEnd"/>
-      <w:r>
-        <w:rPr>
-          <w:lang w:val="en-US"/>
-        </w:rPr>
-        <w:t xml:space="preserve"> </w:t>
+      </w:pPr>
+      <w:r>
+        <w:t xml:space="preserve">Figur </w:t>
       </w:r>
       <w:r>
         <w:fldChar w:fldCharType="begin"/>
       </w:r>
       <w:r>
-        <w:rPr>
-          <w:lang w:val="en-US"/>
-        </w:rPr>
         <w:instrText xml:space="preserve"> SEQ Figur \* ARABIC </w:instrText>
       </w:r>
       <w:r>
@@ -4518,7 +4448,6 @@
       <w:r>
         <w:rPr>
           <w:noProof/>
-          <w:lang w:val="en-US"/>
         </w:rPr>
         <w:t>6</w:t>
       </w:r>
@@ -4526,9 +4455,6 @@
         <w:fldChar w:fldCharType="end"/>
       </w:r>
       <w:r>
-        <w:rPr>
-          <w:lang w:val="en-US"/>
-        </w:rPr>
         <w:t xml:space="preserve"> Visual Studios Table Designer</w:t>
       </w:r>
     </w:p>
@@ -4963,24 +4889,14 @@
       <w:r>
         <w:t xml:space="preserve">Figur </w:t>
       </w:r>
-      <w:r>
-        <w:fldChar w:fldCharType="begin"/>
-      </w:r>
-      <w:r>
-        <w:instrText xml:space="preserve"> SEQ Figur \* ARABIC </w:instrText>
-      </w:r>
-      <w:r>
-        <w:fldChar w:fldCharType="separate"/>
-      </w:r>
-      <w:r>
-        <w:rPr>
-          <w:noProof/>
-        </w:rPr>
-        <w:t>9</w:t>
-      </w:r>
-      <w:r>
-        <w:fldChar w:fldCharType="end"/>
-      </w:r>
+      <w:fldSimple w:instr=" SEQ Figur \* ARABIC ">
+        <w:r>
+          <w:rPr>
+            <w:noProof/>
+          </w:rPr>
+          <w:t>9</w:t>
+        </w:r>
+      </w:fldSimple>
       <w:r>
         <w:t xml:space="preserve"> Kommentarer i källkoden</w:t>
       </w:r>
@@ -5056,24 +4972,14 @@
       <w:r>
         <w:t xml:space="preserve">Figur </w:t>
       </w:r>
-      <w:r>
-        <w:fldChar w:fldCharType="begin"/>
-      </w:r>
-      <w:r>
-        <w:instrText xml:space="preserve"> SEQ Figur \* ARABIC </w:instrText>
-      </w:r>
-      <w:r>
-        <w:fldChar w:fldCharType="separate"/>
-      </w:r>
-      <w:r>
-        <w:rPr>
-          <w:noProof/>
-        </w:rPr>
-        <w:t>10</w:t>
-      </w:r>
-      <w:r>
-        <w:fldChar w:fldCharType="end"/>
-      </w:r>
+      <w:fldSimple w:instr=" SEQ Figur \* ARABIC ">
+        <w:r>
+          <w:rPr>
+            <w:noProof/>
+          </w:rPr>
+          <w:t>10</w:t>
+        </w:r>
+      </w:fldSimple>
       <w:r>
         <w:t xml:space="preserve"> Kod gömd mellan #region och #</w:t>
       </w:r>
@@ -5173,24 +5079,14 @@
       <w:r>
         <w:t xml:space="preserve">Figur </w:t>
       </w:r>
-      <w:r>
-        <w:fldChar w:fldCharType="begin"/>
-      </w:r>
-      <w:r>
-        <w:instrText xml:space="preserve"> SEQ Figur \* ARABIC </w:instrText>
-      </w:r>
-      <w:r>
-        <w:fldChar w:fldCharType="separate"/>
-      </w:r>
-      <w:r>
-        <w:rPr>
-          <w:noProof/>
-        </w:rPr>
-        <w:t>11</w:t>
-      </w:r>
-      <w:r>
-        <w:fldChar w:fldCharType="end"/>
-      </w:r>
+      <w:fldSimple w:instr=" SEQ Figur \* ARABIC ">
+        <w:r>
+          <w:rPr>
+            <w:noProof/>
+          </w:rPr>
+          <w:t>11</w:t>
+        </w:r>
+      </w:fldSimple>
       <w:r>
         <w:t xml:space="preserve"> Checklistor i </w:t>
       </w:r>
@@ -5252,24 +5148,14 @@
       <w:r>
         <w:t xml:space="preserve">Figur </w:t>
       </w:r>
-      <w:r>
-        <w:fldChar w:fldCharType="begin"/>
-      </w:r>
-      <w:r>
-        <w:instrText xml:space="preserve"> SEQ Figur \* ARABIC </w:instrText>
-      </w:r>
-      <w:r>
-        <w:fldChar w:fldCharType="separate"/>
-      </w:r>
-      <w:r>
-        <w:rPr>
-          <w:noProof/>
-        </w:rPr>
-        <w:t>12</w:t>
-      </w:r>
-      <w:r>
-        <w:fldChar w:fldCharType="end"/>
-      </w:r>
+      <w:fldSimple w:instr=" SEQ Figur \* ARABIC ">
+        <w:r>
+          <w:rPr>
+            <w:noProof/>
+          </w:rPr>
+          <w:t>12</w:t>
+        </w:r>
+      </w:fldSimple>
       <w:r>
         <w:t xml:space="preserve"> Kommentar i </w:t>
       </w:r>
@@ -5371,27 +5257,14 @@
       <w:r>
         <w:t xml:space="preserve">Figur </w:t>
       </w:r>
-      <w:r>
-        <w:fldChar w:fldCharType="begin"/>
-      </w:r>
-      <w:r>
-        <w:instrText xml:space="preserve"> SEQ Figur \* ARABIC </w:instrText>
-      </w:r>
-      <w:r>
-        <w:fldChar w:fldCharType="separate"/>
-      </w:r>
-      <w:r>
-        <w:rPr>
-          <w:noProof/>
-        </w:rPr>
-        <w:t>13</w:t>
-      </w:r>
-      <w:r>
-        <w:rPr>
-          <w:noProof/>
-        </w:rPr>
-        <w:fldChar w:fldCharType="end"/>
-      </w:r>
+      <w:fldSimple w:instr=" SEQ Figur \* ARABIC ">
+        <w:r>
+          <w:rPr>
+            <w:noProof/>
+          </w:rPr>
+          <w:t>13</w:t>
+        </w:r>
+      </w:fldSimple>
       <w:r>
         <w:t xml:space="preserve"> Flödesschema</w:t>
       </w:r>
@@ -5551,24 +5424,14 @@
       <w:r>
         <w:t xml:space="preserve">Figur </w:t>
       </w:r>
-      <w:r>
-        <w:fldChar w:fldCharType="begin"/>
-      </w:r>
-      <w:r>
-        <w:instrText xml:space="preserve"> SEQ Figur \* ARABIC </w:instrText>
-      </w:r>
-      <w:r>
-        <w:fldChar w:fldCharType="separate"/>
-      </w:r>
-      <w:r>
-        <w:rPr>
-          <w:noProof/>
-        </w:rPr>
-        <w:t>14</w:t>
-      </w:r>
-      <w:r>
-        <w:fldChar w:fldCharType="end"/>
-      </w:r>
+      <w:fldSimple w:instr=" SEQ Figur \* ARABIC ">
+        <w:r>
+          <w:rPr>
+            <w:noProof/>
+          </w:rPr>
+          <w:t>14</w:t>
+        </w:r>
+      </w:fldSimple>
       <w:r>
         <w:t xml:space="preserve"> Programmets filer</w:t>
       </w:r>
@@ -5636,24 +5499,14 @@
       <w:r>
         <w:t xml:space="preserve">Figur </w:t>
       </w:r>
-      <w:r>
-        <w:fldChar w:fldCharType="begin"/>
-      </w:r>
-      <w:r>
-        <w:instrText xml:space="preserve"> SEQ Figur \* ARABIC </w:instrText>
-      </w:r>
-      <w:r>
-        <w:fldChar w:fldCharType="separate"/>
-      </w:r>
-      <w:r>
-        <w:rPr>
-          <w:noProof/>
-        </w:rPr>
-        <w:t>15</w:t>
-      </w:r>
-      <w:r>
-        <w:fldChar w:fldCharType="end"/>
-      </w:r>
+      <w:fldSimple w:instr=" SEQ Figur \* ARABIC ">
+        <w:r>
+          <w:rPr>
+            <w:noProof/>
+          </w:rPr>
+          <w:t>15</w:t>
+        </w:r>
+      </w:fldSimple>
       <w:r>
         <w:t xml:space="preserve"> Inloggningsruta</w:t>
       </w:r>
@@ -5743,24 +5596,14 @@
       <w:r>
         <w:t xml:space="preserve">Figur </w:t>
       </w:r>
-      <w:r>
-        <w:fldChar w:fldCharType="begin"/>
-      </w:r>
-      <w:r>
-        <w:instrText xml:space="preserve"> SEQ Figur \* ARABIC </w:instrText>
-      </w:r>
-      <w:r>
-        <w:fldChar w:fldCharType="separate"/>
-      </w:r>
-      <w:r>
-        <w:rPr>
-          <w:noProof/>
-        </w:rPr>
-        <w:t>16</w:t>
-      </w:r>
-      <w:r>
-        <w:fldChar w:fldCharType="end"/>
-      </w:r>
+      <w:fldSimple w:instr=" SEQ Figur \* ARABIC ">
+        <w:r>
+          <w:rPr>
+            <w:noProof/>
+          </w:rPr>
+          <w:t>16</w:t>
+        </w:r>
+      </w:fldSimple>
       <w:r>
         <w:t xml:space="preserve"> Felmeddelande om fel lösenord</w:t>
       </w:r>
@@ -5900,24 +5743,14 @@
       <w:r>
         <w:t xml:space="preserve">Figur </w:t>
       </w:r>
-      <w:r>
-        <w:fldChar w:fldCharType="begin"/>
-      </w:r>
-      <w:r>
-        <w:instrText xml:space="preserve"> SEQ Figur \* ARABIC </w:instrText>
-      </w:r>
-      <w:r>
-        <w:fldChar w:fldCharType="separate"/>
-      </w:r>
-      <w:r>
-        <w:rPr>
-          <w:noProof/>
-        </w:rPr>
-        <w:t>17</w:t>
-      </w:r>
-      <w:r>
-        <w:fldChar w:fldCharType="end"/>
-      </w:r>
+      <w:fldSimple w:instr=" SEQ Figur \* ARABIC ">
+        <w:r>
+          <w:rPr>
+            <w:noProof/>
+          </w:rPr>
+          <w:t>17</w:t>
+        </w:r>
+      </w:fldSimple>
       <w:r>
         <w:t xml:space="preserve"> Felmeddelande om databas</w:t>
       </w:r>
@@ -7319,24 +7152,14 @@
       <w:r>
         <w:t xml:space="preserve">Figur </w:t>
       </w:r>
-      <w:r>
-        <w:fldChar w:fldCharType="begin"/>
-      </w:r>
-      <w:r>
-        <w:instrText xml:space="preserve"> SEQ Figur \* ARABIC </w:instrText>
-      </w:r>
-      <w:r>
-        <w:fldChar w:fldCharType="separate"/>
-      </w:r>
-      <w:r>
-        <w:rPr>
-          <w:noProof/>
-        </w:rPr>
-        <w:t>18</w:t>
-      </w:r>
-      <w:r>
-        <w:fldChar w:fldCharType="end"/>
-      </w:r>
+      <w:fldSimple w:instr=" SEQ Figur \* ARABIC ">
+        <w:r>
+          <w:rPr>
+            <w:noProof/>
+          </w:rPr>
+          <w:t>18</w:t>
+        </w:r>
+      </w:fldSimple>
       <w:r>
         <w:t xml:space="preserve"> Huvudfönster med beskrivning</w:t>
       </w:r>
@@ -7563,24 +7386,14 @@
                             <w:r>
                               <w:t xml:space="preserve">Figur </w:t>
                             </w:r>
-                            <w:r>
-                              <w:fldChar w:fldCharType="begin"/>
-                            </w:r>
-                            <w:r>
-                              <w:instrText xml:space="preserve"> SEQ Figur \* ARABIC </w:instrText>
-                            </w:r>
-                            <w:r>
-                              <w:fldChar w:fldCharType="separate"/>
-                            </w:r>
-                            <w:r>
-                              <w:rPr>
-                                <w:noProof/>
-                              </w:rPr>
-                              <w:t>19</w:t>
-                            </w:r>
-                            <w:r>
-                              <w:fldChar w:fldCharType="end"/>
-                            </w:r>
+                            <w:fldSimple w:instr=" SEQ Figur \* ARABIC ">
+                              <w:r>
+                                <w:rPr>
+                                  <w:noProof/>
+                                </w:rPr>
+                                <w:t>19</w:t>
+                              </w:r>
+                            </w:fldSimple>
                             <w:r>
                               <w:t xml:space="preserve"> Radering av medlem</w:t>
                             </w:r>
@@ -7614,24 +7427,14 @@
                       <w:r>
                         <w:t xml:space="preserve">Figur </w:t>
                       </w:r>
-                      <w:r>
-                        <w:fldChar w:fldCharType="begin"/>
-                      </w:r>
-                      <w:r>
-                        <w:instrText xml:space="preserve"> SEQ Figur \* ARABIC </w:instrText>
-                      </w:r>
-                      <w:r>
-                        <w:fldChar w:fldCharType="separate"/>
-                      </w:r>
-                      <w:r>
-                        <w:rPr>
-                          <w:noProof/>
-                        </w:rPr>
-                        <w:t>19</w:t>
-                      </w:r>
-                      <w:r>
-                        <w:fldChar w:fldCharType="end"/>
-                      </w:r>
+                      <w:fldSimple w:instr=" SEQ Figur \* ARABIC ">
+                        <w:r>
+                          <w:rPr>
+                            <w:noProof/>
+                          </w:rPr>
+                          <w:t>19</w:t>
+                        </w:r>
+                      </w:fldSimple>
                       <w:r>
                         <w:t xml:space="preserve"> Radering av medlem</w:t>
                       </w:r>
@@ -7871,24 +7674,14 @@
       <w:r>
         <w:t xml:space="preserve">Figur </w:t>
       </w:r>
-      <w:r>
-        <w:fldChar w:fldCharType="begin"/>
-      </w:r>
-      <w:r>
-        <w:instrText xml:space="preserve"> SEQ Figur \* ARABIC </w:instrText>
-      </w:r>
-      <w:r>
-        <w:fldChar w:fldCharType="separate"/>
-      </w:r>
-      <w:r>
-        <w:rPr>
-          <w:noProof/>
-        </w:rPr>
-        <w:t>20</w:t>
-      </w:r>
-      <w:r>
-        <w:fldChar w:fldCharType="end"/>
-      </w:r>
+      <w:fldSimple w:instr=" SEQ Figur \* ARABIC ">
+        <w:r>
+          <w:rPr>
+            <w:noProof/>
+          </w:rPr>
+          <w:t>20</w:t>
+        </w:r>
+      </w:fldSimple>
       <w:r>
         <w:t xml:space="preserve"> Fönstret Lägg till ny medlem</w:t>
       </w:r>
@@ -7967,24 +7760,14 @@
       <w:r>
         <w:t xml:space="preserve">Figur </w:t>
       </w:r>
-      <w:r>
-        <w:fldChar w:fldCharType="begin"/>
-      </w:r>
-      <w:r>
-        <w:instrText xml:space="preserve"> SEQ Figur \* ARABIC </w:instrText>
-      </w:r>
-      <w:r>
-        <w:fldChar w:fldCharType="separate"/>
-      </w:r>
-      <w:r>
-        <w:rPr>
-          <w:noProof/>
-        </w:rPr>
-        <w:t>21</w:t>
-      </w:r>
-      <w:r>
-        <w:fldChar w:fldCharType="end"/>
-      </w:r>
+      <w:fldSimple w:instr=" SEQ Figur \* ARABIC ">
+        <w:r>
+          <w:rPr>
+            <w:noProof/>
+          </w:rPr>
+          <w:t>21</w:t>
+        </w:r>
+      </w:fldSimple>
       <w:r>
         <w:t xml:space="preserve"> Felaktig inmatning av ny medlem</w:t>
       </w:r>
@@ -8127,24 +7910,14 @@
       <w:r>
         <w:t xml:space="preserve">Figur </w:t>
       </w:r>
-      <w:r>
-        <w:fldChar w:fldCharType="begin"/>
-      </w:r>
-      <w:r>
-        <w:instrText xml:space="preserve"> SEQ Figur \* ARABIC </w:instrText>
-      </w:r>
-      <w:r>
-        <w:fldChar w:fldCharType="separate"/>
-      </w:r>
-      <w:r>
-        <w:rPr>
-          <w:noProof/>
-        </w:rPr>
-        <w:t>22</w:t>
-      </w:r>
-      <w:r>
-        <w:fldChar w:fldCharType="end"/>
-      </w:r>
+      <w:fldSimple w:instr=" SEQ Figur \* ARABIC ">
+        <w:r>
+          <w:rPr>
+            <w:noProof/>
+          </w:rPr>
+          <w:t>22</w:t>
+        </w:r>
+      </w:fldSimple>
       <w:r>
         <w:t xml:space="preserve"> Fönstret Lägg till tiger</w:t>
       </w:r>
@@ -8234,24 +8007,14 @@
       <w:r>
         <w:t xml:space="preserve">Figur </w:t>
       </w:r>
-      <w:r>
-        <w:fldChar w:fldCharType="begin"/>
-      </w:r>
-      <w:r>
-        <w:instrText xml:space="preserve"> SEQ Figur \* ARABIC </w:instrText>
-      </w:r>
-      <w:r>
-        <w:fldChar w:fldCharType="separate"/>
-      </w:r>
-      <w:r>
-        <w:rPr>
-          <w:noProof/>
-        </w:rPr>
-        <w:t>23</w:t>
-      </w:r>
-      <w:r>
-        <w:fldChar w:fldCharType="end"/>
-      </w:r>
+      <w:fldSimple w:instr=" SEQ Figur \* ARABIC ">
+        <w:r>
+          <w:rPr>
+            <w:noProof/>
+          </w:rPr>
+          <w:t>23</w:t>
+        </w:r>
+      </w:fldSimple>
       <w:r>
         <w:t xml:space="preserve"> Felaktig inmatning av ny tiger</w:t>
       </w:r>
@@ -8351,24 +8114,14 @@
       <w:r>
         <w:t xml:space="preserve">Figur </w:t>
       </w:r>
-      <w:r>
-        <w:fldChar w:fldCharType="begin"/>
-      </w:r>
-      <w:r>
-        <w:instrText xml:space="preserve"> SEQ Figur \* ARABIC </w:instrText>
-      </w:r>
-      <w:r>
-        <w:fldChar w:fldCharType="separate"/>
-      </w:r>
-      <w:r>
-        <w:rPr>
-          <w:noProof/>
-        </w:rPr>
-        <w:t>24</w:t>
-      </w:r>
-      <w:r>
-        <w:fldChar w:fldCharType="end"/>
-      </w:r>
+      <w:fldSimple w:instr=" SEQ Figur \* ARABIC ">
+        <w:r>
+          <w:rPr>
+            <w:noProof/>
+          </w:rPr>
+          <w:t>24</w:t>
+        </w:r>
+      </w:fldSimple>
       <w:r>
         <w:t xml:space="preserve"> Filtrering av medlemslistan med söktermen ”</w:t>
       </w:r>
@@ -8559,24 +8312,14 @@
       <w:r>
         <w:t xml:space="preserve">Figur </w:t>
       </w:r>
-      <w:r>
-        <w:fldChar w:fldCharType="begin"/>
-      </w:r>
-      <w:r>
-        <w:instrText xml:space="preserve"> SEQ Figur \* ARABIC </w:instrText>
-      </w:r>
-      <w:r>
-        <w:fldChar w:fldCharType="separate"/>
-      </w:r>
-      <w:r>
-        <w:rPr>
-          <w:noProof/>
-        </w:rPr>
-        <w:t>25</w:t>
-      </w:r>
-      <w:r>
-        <w:fldChar w:fldCharType="end"/>
-      </w:r>
+      <w:fldSimple w:instr=" SEQ Figur \* ARABIC ">
+        <w:r>
+          <w:rPr>
+            <w:noProof/>
+          </w:rPr>
+          <w:t>25</w:t>
+        </w:r>
+      </w:fldSimple>
       <w:r>
         <w:t xml:space="preserve"> Sparadialog för exportering av medlemmar till textfil.</w:t>
       </w:r>
@@ -8644,24 +8387,14 @@
       <w:r>
         <w:t xml:space="preserve">Figur </w:t>
       </w:r>
-      <w:r>
-        <w:fldChar w:fldCharType="begin"/>
-      </w:r>
-      <w:r>
-        <w:instrText xml:space="preserve"> SEQ Figur \* ARABIC </w:instrText>
-      </w:r>
-      <w:r>
-        <w:fldChar w:fldCharType="separate"/>
-      </w:r>
-      <w:r>
-        <w:rPr>
-          <w:noProof/>
-        </w:rPr>
-        <w:t>26</w:t>
-      </w:r>
-      <w:r>
-        <w:fldChar w:fldCharType="end"/>
-      </w:r>
+      <w:fldSimple w:instr=" SEQ Figur \* ARABIC ">
+        <w:r>
+          <w:rPr>
+            <w:noProof/>
+          </w:rPr>
+          <w:t>26</w:t>
+        </w:r>
+      </w:fldSimple>
       <w:r>
         <w:t xml:space="preserve"> Exporterad textfil med medlemmar</w:t>
       </w:r>
@@ -8774,24 +8507,14 @@
       <w:r>
         <w:t xml:space="preserve">Figur </w:t>
       </w:r>
-      <w:r>
-        <w:fldChar w:fldCharType="begin"/>
-      </w:r>
-      <w:r>
-        <w:instrText xml:space="preserve"> SEQ Figur \* ARABIC </w:instrText>
-      </w:r>
-      <w:r>
-        <w:fldChar w:fldCharType="separate"/>
-      </w:r>
-      <w:r>
-        <w:rPr>
-          <w:noProof/>
-        </w:rPr>
-        <w:t>27</w:t>
-      </w:r>
-      <w:r>
-        <w:fldChar w:fldCharType="end"/>
-      </w:r>
+      <w:fldSimple w:instr=" SEQ Figur \* ARABIC ">
+        <w:r>
+          <w:rPr>
+            <w:noProof/>
+          </w:rPr>
+          <w:t>27</w:t>
+        </w:r>
+      </w:fldSimple>
       <w:r>
         <w:t xml:space="preserve"> </w:t>
       </w:r>
@@ -8890,24 +8613,14 @@
       <w:r>
         <w:t xml:space="preserve">Figur </w:t>
       </w:r>
-      <w:r>
-        <w:fldChar w:fldCharType="begin"/>
-      </w:r>
-      <w:r>
-        <w:instrText xml:space="preserve"> SEQ Figur \* ARABIC </w:instrText>
-      </w:r>
-      <w:r>
-        <w:fldChar w:fldCharType="separate"/>
-      </w:r>
-      <w:r>
-        <w:rPr>
-          <w:noProof/>
-        </w:rPr>
-        <w:t>28</w:t>
-      </w:r>
-      <w:r>
-        <w:fldChar w:fldCharType="end"/>
-      </w:r>
+      <w:fldSimple w:instr=" SEQ Figur \* ARABIC ">
+        <w:r>
+          <w:rPr>
+            <w:noProof/>
+          </w:rPr>
+          <w:t>28</w:t>
+        </w:r>
+      </w:fldSimple>
       <w:r>
         <w:t xml:space="preserve"> Nytt slumpmässigt genererat lösenord, visat i klartext.</w:t>
       </w:r>
@@ -9013,24 +8726,14 @@
       <w:r>
         <w:t xml:space="preserve">Figur </w:t>
       </w:r>
-      <w:r>
-        <w:fldChar w:fldCharType="begin"/>
-      </w:r>
-      <w:r>
-        <w:instrText xml:space="preserve"> SEQ Figur \* ARABIC </w:instrText>
-      </w:r>
-      <w:r>
-        <w:fldChar w:fldCharType="separate"/>
-      </w:r>
-      <w:r>
-        <w:rPr>
-          <w:noProof/>
-        </w:rPr>
-        <w:t>29</w:t>
-      </w:r>
-      <w:r>
-        <w:fldChar w:fldCharType="end"/>
-      </w:r>
+      <w:fldSimple w:instr=" SEQ Figur \* ARABIC ">
+        <w:r>
+          <w:rPr>
+            <w:noProof/>
+          </w:rPr>
+          <w:t>29</w:t>
+        </w:r>
+      </w:fldSimple>
       <w:r>
         <w:t xml:space="preserve"> Felmeddelande om tomt nytt lösenord</w:t>
       </w:r>
@@ -9174,24 +8877,14 @@
       <w:r>
         <w:t xml:space="preserve">Figur </w:t>
       </w:r>
-      <w:r>
-        <w:fldChar w:fldCharType="begin"/>
-      </w:r>
-      <w:r>
-        <w:instrText xml:space="preserve"> SEQ Figur \* ARABIC </w:instrText>
-      </w:r>
-      <w:r>
-        <w:fldChar w:fldCharType="separate"/>
-      </w:r>
-      <w:r>
-        <w:rPr>
-          <w:noProof/>
-        </w:rPr>
-        <w:t>30</w:t>
-      </w:r>
-      <w:r>
-        <w:fldChar w:fldCharType="end"/>
-      </w:r>
+      <w:fldSimple w:instr=" SEQ Figur \* ARABIC ">
+        <w:r>
+          <w:rPr>
+            <w:noProof/>
+          </w:rPr>
+          <w:t>30</w:t>
+        </w:r>
+      </w:fldSimple>
       <w:r>
         <w:t xml:space="preserve"> Om programmet</w:t>
       </w:r>
@@ -9241,7 +8934,13 @@
         <w:t>Ja</w:t>
       </w:r>
       <w:r>
-        <w:t xml:space="preserve">-alternativet öppnas websidan </w:t>
+        <w:t xml:space="preserve">-alternativet </w:t>
+      </w:r>
+      <w:r>
+        <w:t xml:space="preserve">väljs </w:t>
+      </w:r>
+      <w:r>
+        <w:t xml:space="preserve">öppnas websidan </w:t>
       </w:r>
       <w:hyperlink r:id="rId45" w:history="1">
         <w:r>
@@ -9252,13 +8951,7 @@
         </w:r>
       </w:hyperlink>
       <w:r>
-        <w:t xml:space="preserve"> i en </w:t>
-      </w:r>
-      <w:r>
-        <w:t>webbläsare</w:t>
-      </w:r>
-      <w:r>
-        <w:t>.</w:t>
+        <w:t xml:space="preserve"> i ett nytt fönster i programmet.</w:t>
       </w:r>
     </w:p>
     <w:p>
@@ -9319,24 +9012,14 @@
       <w:r>
         <w:t xml:space="preserve">Figur </w:t>
       </w:r>
-      <w:r>
-        <w:fldChar w:fldCharType="begin"/>
-      </w:r>
-      <w:r>
-        <w:instrText xml:space="preserve"> SEQ Figur \* ARABIC </w:instrText>
-      </w:r>
-      <w:r>
-        <w:fldChar w:fldCharType="separate"/>
-      </w:r>
-      <w:r>
-        <w:rPr>
-          <w:noProof/>
-        </w:rPr>
-        <w:t>31</w:t>
-      </w:r>
-      <w:r>
-        <w:fldChar w:fldCharType="end"/>
-      </w:r>
+      <w:fldSimple w:instr=" SEQ Figur \* ARABIC ">
+        <w:r>
+          <w:rPr>
+            <w:noProof/>
+          </w:rPr>
+          <w:t>31</w:t>
+        </w:r>
+      </w:fldSimple>
       <w:r>
         <w:t xml:space="preserve"> Fråga om att gå till Wikipedia-sidan om Tigrar</w:t>
       </w:r>
@@ -9677,10 +9360,6 @@
           <w:tcPr>
             <w:cnfStyle w:val="001000000000" w:firstRow="0" w:lastRow="0" w:firstColumn="1" w:lastColumn="0" w:oddVBand="0" w:evenVBand="0" w:oddHBand="0" w:evenHBand="0" w:firstRowFirstColumn="0" w:firstRowLastColumn="0" w:lastRowFirstColumn="0" w:lastRowLastColumn="0"/>
             <w:tcW w:w="4531" w:type="dxa"/>
-            <w:tcBorders>
-              <w:top w:val="none" w:sz="0" w:space="0" w:color="auto"/>
-              <w:bottom w:val="none" w:sz="0" w:space="0" w:color="auto"/>
-            </w:tcBorders>
           </w:tcPr>
           <w:p>
             <w:pPr>
@@ -9688,7 +9367,7 @@
             </w:pPr>
             <w:proofErr w:type="spellStart"/>
             <w:r>
-              <w:t>AboutBox</w:t>
+              <w:t>frmWebBrowser</w:t>
             </w:r>
             <w:proofErr w:type="spellEnd"/>
           </w:p>
@@ -9696,14 +9375,44 @@
         <w:tc>
           <w:tcPr>
             <w:tcW w:w="4531" w:type="dxa"/>
-            <w:tcBorders>
-              <w:top w:val="none" w:sz="0" w:space="0" w:color="auto"/>
-              <w:bottom w:val="none" w:sz="0" w:space="0" w:color="auto"/>
-            </w:tcBorders>
           </w:tcPr>
           <w:p>
             <w:pPr>
               <w:cnfStyle w:val="000000100000" w:firstRow="0" w:lastRow="0" w:firstColumn="0" w:lastColumn="0" w:oddVBand="0" w:evenVBand="0" w:oddHBand="1" w:evenHBand="0" w:firstRowFirstColumn="0" w:firstRowLastColumn="0" w:lastRowFirstColumn="0" w:lastRowLastColumn="0"/>
+            </w:pPr>
+            <w:r>
+              <w:t>Form för att visa websida.</w:t>
+            </w:r>
+          </w:p>
+        </w:tc>
+      </w:tr>
+      <w:tr>
+        <w:trPr>
+          <w:trHeight w:val="397"/>
+        </w:trPr>
+        <w:tc>
+          <w:tcPr>
+            <w:cnfStyle w:val="001000000000" w:firstRow="0" w:lastRow="0" w:firstColumn="1" w:lastColumn="0" w:oddVBand="0" w:evenVBand="0" w:oddHBand="0" w:evenHBand="0" w:firstRowFirstColumn="0" w:firstRowLastColumn="0" w:lastRowFirstColumn="0" w:lastRowLastColumn="0"/>
+            <w:tcW w:w="4531" w:type="dxa"/>
+          </w:tcPr>
+          <w:p>
+            <w:pPr>
+              <w:pStyle w:val="Kod"/>
+            </w:pPr>
+            <w:proofErr w:type="spellStart"/>
+            <w:r>
+              <w:t>AboutBox</w:t>
+            </w:r>
+            <w:proofErr w:type="spellEnd"/>
+          </w:p>
+        </w:tc>
+        <w:tc>
+          <w:tcPr>
+            <w:tcW w:w="4531" w:type="dxa"/>
+          </w:tcPr>
+          <w:p>
+            <w:pPr>
+              <w:cnfStyle w:val="000000000000" w:firstRow="0" w:lastRow="0" w:firstColumn="0" w:lastColumn="0" w:oddVBand="0" w:evenVBand="0" w:oddHBand="0" w:evenHBand="0" w:firstRowFirstColumn="0" w:firstRowLastColumn="0" w:lastRowFirstColumn="0" w:lastRowLastColumn="0"/>
             </w:pPr>
             <w:r>
               <w:t>Form för ”Om programmet”</w:t>
@@ -9983,11 +9692,14 @@
       <w:r>
         <w:t>Klassdiagram</w:t>
       </w:r>
+      <w:bookmarkStart w:id="26" w:name="_GoBack"/>
       <w:bookmarkEnd w:id="25"/>
+      <w:bookmarkEnd w:id="26"/>
     </w:p>
     <w:p>
       <w:pPr>
         <w:keepNext/>
+        <w:ind w:left="-850"/>
       </w:pPr>
       <w:r>
         <w:rPr>
@@ -9995,8 +9707,8 @@
         </w:rPr>
         <w:drawing>
           <wp:inline distT="0" distB="0" distL="0" distR="0">
-            <wp:extent cx="6286500" cy="6647017"/>
-            <wp:effectExtent l="0" t="0" r="0" b="1905"/>
+            <wp:extent cx="6943725" cy="7288093"/>
+            <wp:effectExtent l="0" t="0" r="0" b="8255"/>
             <wp:docPr id="52" name="Picture 52"/>
             <wp:cNvGraphicFramePr>
               <a:graphicFrameLocks xmlns:a="http://schemas.openxmlformats.org/drawingml/2006/main" noChangeAspect="1"/>
@@ -10023,7 +9735,7 @@
                   <pic:spPr>
                     <a:xfrm>
                       <a:off x="0" y="0"/>
-                      <a:ext cx="6294331" cy="6655297"/>
+                      <a:ext cx="6949213" cy="7293853"/>
                     </a:xfrm>
                     <a:prstGeom prst="rect">
                       <a:avLst/>
@@ -10046,24 +9758,14 @@
       <w:r>
         <w:t xml:space="preserve">Figur </w:t>
       </w:r>
-      <w:r>
-        <w:fldChar w:fldCharType="begin"/>
-      </w:r>
-      <w:r>
-        <w:instrText xml:space="preserve"> SEQ Figur \* ARABIC </w:instrText>
-      </w:r>
-      <w:r>
-        <w:fldChar w:fldCharType="separate"/>
-      </w:r>
-      <w:r>
-        <w:rPr>
-          <w:noProof/>
-        </w:rPr>
-        <w:t>32</w:t>
-      </w:r>
-      <w:r>
-        <w:fldChar w:fldCharType="end"/>
-      </w:r>
+      <w:fldSimple w:instr=" SEQ Figur \* ARABIC ">
+        <w:r>
+          <w:rPr>
+            <w:noProof/>
+          </w:rPr>
+          <w:t>32</w:t>
+        </w:r>
+      </w:fldSimple>
       <w:r>
         <w:t xml:space="preserve"> Klassdiagram</w:t>
       </w:r>
@@ -10127,24 +9829,14 @@
       <w:r>
         <w:t xml:space="preserve">Figur </w:t>
       </w:r>
-      <w:r>
-        <w:fldChar w:fldCharType="begin"/>
-      </w:r>
-      <w:r>
-        <w:instrText xml:space="preserve"> SEQ Figur \* ARABIC </w:instrText>
-      </w:r>
-      <w:r>
-        <w:fldChar w:fldCharType="separate"/>
-      </w:r>
-      <w:r>
-        <w:rPr>
-          <w:noProof/>
-        </w:rPr>
-        <w:t>33</w:t>
-      </w:r>
-      <w:r>
-        <w:fldChar w:fldCharType="end"/>
-      </w:r>
+      <w:fldSimple w:instr=" SEQ Figur \* ARABIC ">
+        <w:r>
+          <w:rPr>
+            <w:noProof/>
+          </w:rPr>
+          <w:t>33</w:t>
+        </w:r>
+      </w:fldSimple>
       <w:r>
         <w:t xml:space="preserve"> Klassdiagram för</w:t>
       </w:r>
@@ -11215,26 +10907,14 @@
               <w:rPr>
                 <w:sz w:val="24"/>
               </w:rPr>
-              <w:t>Adaptern</w:t>
-            </w:r>
+              <w:t xml:space="preserve">Adaptern </w:t>
+            </w:r>
+            <w:proofErr w:type="spellStart"/>
             <w:r>
               <w:rPr>
                 <w:sz w:val="24"/>
               </w:rPr>
-              <w:t xml:space="preserve"> </w:t>
-            </w:r>
-            <w:proofErr w:type="spellStart"/>
-            <w:r>
-              <w:rPr>
-                <w:sz w:val="24"/>
-              </w:rPr>
-              <w:t>Members</w:t>
-            </w:r>
-            <w:r>
-              <w:rPr>
-                <w:sz w:val="24"/>
-              </w:rPr>
-              <w:t>TableAdapter</w:t>
+              <w:t>MembersTableAdapter</w:t>
             </w:r>
             <w:proofErr w:type="spellEnd"/>
           </w:p>
@@ -11445,13 +11125,7 @@
               <w:rPr>
                 <w:sz w:val="24"/>
               </w:rPr>
-              <w:t>Tigers</w:t>
-            </w:r>
-            <w:r>
-              <w:rPr>
-                <w:sz w:val="24"/>
-              </w:rPr>
-              <w:t>TableAdapter</w:t>
+              <w:t>TigersTableAdapter</w:t>
             </w:r>
             <w:proofErr w:type="spellEnd"/>
           </w:p>
@@ -11526,10 +11200,7 @@
               <w:cnfStyle w:val="000000000000" w:firstRow="0" w:lastRow="0" w:firstColumn="0" w:lastColumn="0" w:oddVBand="0" w:evenVBand="0" w:oddHBand="0" w:evenHBand="0" w:firstRowFirstColumn="0" w:firstRowLastColumn="0" w:lastRowFirstColumn="0" w:lastRowLastColumn="0"/>
             </w:pPr>
             <w:r>
-              <w:t xml:space="preserve">Lägger till en ny </w:t>
-            </w:r>
-            <w:r>
-              <w:t>tiger, med Medlem ID-nummer som ägare.</w:t>
+              <w:t>Lägger till en ny tiger, med Medlem ID-nummer som ägare.</w:t>
             </w:r>
           </w:p>
         </w:tc>
@@ -11550,10 +11221,7 @@
             </w:pPr>
             <w:proofErr w:type="spellStart"/>
             <w:r>
-              <w:t>Delete</w:t>
-            </w:r>
-            <w:r>
-              <w:t>ByOwnerID</w:t>
+              <w:t>DeleteByOwnerID</w:t>
             </w:r>
             <w:proofErr w:type="spellEnd"/>
           </w:p>
@@ -11623,8 +11291,6 @@
       <w:r>
         <w:t>SQL-m</w:t>
       </w:r>
-      <w:bookmarkStart w:id="26" w:name="_GoBack"/>
-      <w:bookmarkEnd w:id="26"/>
       <w:r>
         <w:t xml:space="preserve">etoderna används främst i klasserna </w:t>
       </w:r>
@@ -12125,6 +11791,7 @@
         <w:docPartUnique/>
       </w:docPartObj>
     </w:sdtPr>
+    <w:sdtEndPr/>
     <w:sdtContent>
       <w:p>
         <w:pPr>
@@ -12144,7 +11811,7 @@
           <w:rPr>
             <w:noProof/>
           </w:rPr>
-          <w:t>21</w:t>
+          <w:t>26</w:t>
         </w:r>
         <w:r>
           <w:fldChar w:fldCharType="end"/>
@@ -14928,6 +14595,7 @@
   <w:style w:type="character" w:default="1" w:styleId="DefaultParagraphFont">
     <w:name w:val="Default Paragraph Font"/>
     <w:uiPriority w:val="1"/>
+    <w:semiHidden/>
     <w:unhideWhenUsed/>
   </w:style>
   <w:style w:type="table" w:default="1" w:styleId="TableNormal">
@@ -15724,7 +15392,7 @@
 </file>
 
 <file path=customXml/itemProps1.xml><?xml version="1.0" encoding="utf-8"?>
-<ds:datastoreItem xmlns:ds="http://schemas.openxmlformats.org/officeDocument/2006/customXml" ds:itemID="{839307D6-E4F2-47D2-9995-37437D580027}">
+<ds:datastoreItem xmlns:ds="http://schemas.openxmlformats.org/officeDocument/2006/customXml" ds:itemID="{EA5FBC54-73C1-4DB0-9554-31C9337D5DDC}">
   <ds:schemaRefs>
     <ds:schemaRef ds:uri="http://schemas.openxmlformats.org/officeDocument/2006/bibliography"/>
   </ds:schemaRefs>

</xml_diff>